<commit_message>
Version 1.6 release. Sum places - was inaccurate copy-pasted from sum scores. Word templates - new ranking places, macro for ranking replaced with direct realisation (Jinja2 works quite instable).
</commit_message>
<xml_diff>
--- a/templates/reports/9_официальный_протокол_word.docx
+++ b/templates/reports/9_официальный_протокол_word.docx
@@ -1,6 +1,6 @@
 
 <file path=word/document.xml><?xml version="1.0" encoding="utf-8"?>
-<w:document xmlns:wpc="http://schemas.microsoft.com/office/word/2010/wordprocessingCanvas" xmlns:cx="http://schemas.microsoft.com/office/drawing/2014/chartex" xmlns:mc="http://schemas.openxmlformats.org/markup-compatibility/2006" xmlns:o="urn:schemas-microsoft-com:office:office" xmlns:r="http://schemas.openxmlformats.org/officeDocument/2006/relationships" xmlns:m="http://schemas.openxmlformats.org/officeDocument/2006/math" xmlns:v="urn:schemas-microsoft-com:vml" xmlns:wp14="http://schemas.microsoft.com/office/word/2010/wordprocessingDrawing" xmlns:wp="http://schemas.openxmlformats.org/drawingml/2006/wordprocessingDrawing" xmlns:w10="urn:schemas-microsoft-com:office:word" xmlns:w="http://schemas.openxmlformats.org/wordprocessingml/2006/main" xmlns:w14="http://schemas.microsoft.com/office/word/2010/wordml" xmlns:w15="http://schemas.microsoft.com/office/word/2012/wordml" xmlns:w16se="http://schemas.microsoft.com/office/word/2015/wordml/symex" xmlns:wpg="http://schemas.microsoft.com/office/word/2010/wordprocessingGroup" xmlns:wpi="http://schemas.microsoft.com/office/word/2010/wordprocessingInk" xmlns:wne="http://schemas.microsoft.com/office/word/2006/wordml" xmlns:wps="http://schemas.microsoft.com/office/word/2010/wordprocessingShape" mc:Ignorable="w14 w15 w16se wp14">
+<w:document xmlns:wpc="http://schemas.microsoft.com/office/word/2010/wordprocessingCanvas" xmlns:cx="http://schemas.microsoft.com/office/drawing/2014/chartex" xmlns:cx1="http://schemas.microsoft.com/office/drawing/2015/9/8/chartex" xmlns:cx2="http://schemas.microsoft.com/office/drawing/2015/10/21/chartex" xmlns:cx3="http://schemas.microsoft.com/office/drawing/2016/5/9/chartex" xmlns:cx4="http://schemas.microsoft.com/office/drawing/2016/5/10/chartex" xmlns:cx5="http://schemas.microsoft.com/office/drawing/2016/5/11/chartex" xmlns:cx6="http://schemas.microsoft.com/office/drawing/2016/5/12/chartex" xmlns:cx7="http://schemas.microsoft.com/office/drawing/2016/5/13/chartex" xmlns:cx8="http://schemas.microsoft.com/office/drawing/2016/5/14/chartex" xmlns:mc="http://schemas.openxmlformats.org/markup-compatibility/2006" xmlns:aink="http://schemas.microsoft.com/office/drawing/2016/ink" xmlns:am3d="http://schemas.microsoft.com/office/drawing/2017/model3d" xmlns:o="urn:schemas-microsoft-com:office:office" xmlns:r="http://schemas.openxmlformats.org/officeDocument/2006/relationships" xmlns:m="http://schemas.openxmlformats.org/officeDocument/2006/math" xmlns:v="urn:schemas-microsoft-com:vml" xmlns:wp14="http://schemas.microsoft.com/office/word/2010/wordprocessingDrawing" xmlns:wp="http://schemas.openxmlformats.org/drawingml/2006/wordprocessingDrawing" xmlns:w10="urn:schemas-microsoft-com:office:word" xmlns:w="http://schemas.openxmlformats.org/wordprocessingml/2006/main" xmlns:w14="http://schemas.microsoft.com/office/word/2010/wordml" xmlns:w15="http://schemas.microsoft.com/office/word/2012/wordml" xmlns:w16cid="http://schemas.microsoft.com/office/word/2016/wordml/cid" xmlns:w16se="http://schemas.microsoft.com/office/word/2015/wordml/symex" xmlns:wpg="http://schemas.microsoft.com/office/word/2010/wordprocessingGroup" xmlns:wpi="http://schemas.microsoft.com/office/word/2010/wordprocessingInk" xmlns:wne="http://schemas.microsoft.com/office/word/2006/wordml" xmlns:wps="http://schemas.microsoft.com/office/word/2010/wordprocessingShape" mc:Ignorable="w14 w15 w16se w16cid wp14">
   <w:body>
     <w:p>
       <w:pPr>
@@ -23,6 +23,286 @@
           <w:szCs w:val="18"/>
         </w:rPr>
         <w:t>{#</w:t>
+      </w:r>
+    </w:p>
+    <w:p>
+      <w:pPr>
+        <w:pStyle w:val="HTML"/>
+        <w:spacing w:before="225" w:after="225"/>
+        <w:ind w:right="-448"/>
+        <w:contextualSpacing/>
+        <w:rPr>
+          <w:rFonts w:ascii="Arial" w:hAnsi="Arial" w:cs="Arial"/>
+          <w:color w:val="D9D9D9" w:themeColor="background1" w:themeShade="D9"/>
+          <w:sz w:val="18"/>
+          <w:szCs w:val="18"/>
+        </w:rPr>
+      </w:pPr>
+    </w:p>
+    <w:p>
+      <w:pPr>
+        <w:pStyle w:val="HTML"/>
+        <w:spacing w:before="225" w:after="225"/>
+        <w:contextualSpacing/>
+        <w:rPr>
+          <w:rFonts w:ascii="Arial" w:hAnsi="Arial" w:cs="Arial"/>
+          <w:color w:val="D9D9D9" w:themeColor="background1" w:themeShade="D9"/>
+          <w:sz w:val="18"/>
+          <w:szCs w:val="18"/>
+        </w:rPr>
+      </w:pPr>
+      <w:r>
+        <w:rPr>
+          <w:rFonts w:ascii="Arial" w:hAnsi="Arial" w:cs="Arial"/>
+          <w:color w:val="D9D9D9" w:themeColor="background1" w:themeShade="D9"/>
+          <w:sz w:val="18"/>
+          <w:szCs w:val="18"/>
+        </w:rPr>
+        <w:t>Шаблон для формирования официальных протоколов</w:t>
+      </w:r>
+      <w:r>
+        <w:rPr>
+          <w:rFonts w:ascii="Arial" w:hAnsi="Arial" w:cs="Arial"/>
+          <w:color w:val="D9D9D9" w:themeColor="background1" w:themeShade="D9"/>
+          <w:sz w:val="18"/>
+          <w:szCs w:val="18"/>
+        </w:rPr>
+        <w:t>.</w:t>
+      </w:r>
+    </w:p>
+    <w:p>
+      <w:pPr>
+        <w:pStyle w:val="HTML"/>
+        <w:spacing w:before="225" w:after="225"/>
+        <w:contextualSpacing/>
+        <w:rPr>
+          <w:rFonts w:ascii="Arial" w:hAnsi="Arial" w:cs="Arial"/>
+          <w:color w:val="D9D9D9" w:themeColor="background1" w:themeShade="D9"/>
+          <w:sz w:val="18"/>
+          <w:szCs w:val="18"/>
+        </w:rPr>
+      </w:pPr>
+      <w:r>
+        <w:rPr>
+          <w:rFonts w:ascii="Arial" w:hAnsi="Arial" w:cs="Arial"/>
+          <w:color w:val="D9D9D9" w:themeColor="background1" w:themeShade="D9"/>
+          <w:sz w:val="18"/>
+          <w:szCs w:val="18"/>
+        </w:rPr>
+        <w:t xml:space="preserve">Автор: Сергей Кобелев, </w:t>
+      </w:r>
+      <w:r>
+        <w:rPr>
+          <w:rFonts w:ascii="Arial" w:hAnsi="Arial" w:cs="Arial"/>
+          <w:color w:val="D9D9D9" w:themeColor="background1" w:themeShade="D9"/>
+          <w:sz w:val="18"/>
+          <w:szCs w:val="18"/>
+        </w:rPr>
+        <w:t>сентябрь</w:t>
+      </w:r>
+      <w:r>
+        <w:rPr>
+          <w:rFonts w:ascii="Arial" w:hAnsi="Arial" w:cs="Arial"/>
+          <w:color w:val="D9D9D9" w:themeColor="background1" w:themeShade="D9"/>
+          <w:sz w:val="18"/>
+          <w:szCs w:val="18"/>
+        </w:rPr>
+        <w:t xml:space="preserve"> 20</w:t>
+      </w:r>
+      <w:r>
+        <w:rPr>
+          <w:rFonts w:ascii="Arial" w:hAnsi="Arial" w:cs="Arial"/>
+          <w:color w:val="D9D9D9" w:themeColor="background1" w:themeShade="D9"/>
+          <w:sz w:val="18"/>
+          <w:szCs w:val="18"/>
+        </w:rPr>
+        <w:t>2</w:t>
+      </w:r>
+      <w:r>
+        <w:rPr>
+          <w:rFonts w:ascii="Arial" w:hAnsi="Arial" w:cs="Arial"/>
+          <w:color w:val="D9D9D9" w:themeColor="background1" w:themeShade="D9"/>
+          <w:sz w:val="18"/>
+          <w:szCs w:val="18"/>
+        </w:rPr>
+        <w:t>2</w:t>
+      </w:r>
+      <w:r>
+        <w:rPr>
+          <w:rFonts w:ascii="Arial" w:hAnsi="Arial" w:cs="Arial"/>
+          <w:color w:val="D9D9D9" w:themeColor="background1" w:themeShade="D9"/>
+          <w:sz w:val="18"/>
+          <w:szCs w:val="18"/>
+        </w:rPr>
+        <w:t xml:space="preserve">г. </w:t>
+      </w:r>
+      <w:proofErr w:type="spellStart"/>
+      <w:r>
+        <w:rPr>
+          <w:rFonts w:ascii="Arial" w:hAnsi="Arial" w:cs="Arial"/>
+          <w:color w:val="D9D9D9" w:themeColor="background1" w:themeShade="D9"/>
+          <w:sz w:val="18"/>
+          <w:szCs w:val="18"/>
+          <w:lang w:val="en-US"/>
+        </w:rPr>
+        <w:t>kobelevsl</w:t>
+      </w:r>
+      <w:proofErr w:type="spellEnd"/>
+      <w:r>
+        <w:rPr>
+          <w:rFonts w:ascii="Arial" w:hAnsi="Arial" w:cs="Arial"/>
+          <w:color w:val="D9D9D9" w:themeColor="background1" w:themeShade="D9"/>
+          <w:sz w:val="18"/>
+          <w:szCs w:val="18"/>
+        </w:rPr>
+        <w:t>@</w:t>
+      </w:r>
+      <w:proofErr w:type="spellStart"/>
+      <w:r>
+        <w:rPr>
+          <w:rFonts w:ascii="Arial" w:hAnsi="Arial" w:cs="Arial"/>
+          <w:color w:val="D9D9D9" w:themeColor="background1" w:themeShade="D9"/>
+          <w:sz w:val="18"/>
+          <w:szCs w:val="18"/>
+          <w:lang w:val="en-US"/>
+        </w:rPr>
+        <w:t>gmail</w:t>
+      </w:r>
+      <w:proofErr w:type="spellEnd"/>
+      <w:r>
+        <w:rPr>
+          <w:rFonts w:ascii="Arial" w:hAnsi="Arial" w:cs="Arial"/>
+          <w:color w:val="D9D9D9" w:themeColor="background1" w:themeShade="D9"/>
+          <w:sz w:val="18"/>
+          <w:szCs w:val="18"/>
+        </w:rPr>
+        <w:t>.</w:t>
+      </w:r>
+      <w:r>
+        <w:rPr>
+          <w:rFonts w:ascii="Arial" w:hAnsi="Arial" w:cs="Arial"/>
+          <w:color w:val="D9D9D9" w:themeColor="background1" w:themeShade="D9"/>
+          <w:sz w:val="18"/>
+          <w:szCs w:val="18"/>
+          <w:lang w:val="en-US"/>
+        </w:rPr>
+        <w:t>com</w:t>
+      </w:r>
+      <w:r>
+        <w:rPr>
+          <w:rFonts w:ascii="Arial" w:hAnsi="Arial" w:cs="Arial"/>
+          <w:color w:val="D9D9D9" w:themeColor="background1" w:themeShade="D9"/>
+          <w:sz w:val="18"/>
+          <w:szCs w:val="18"/>
+        </w:rPr>
+        <w:t xml:space="preserve"> </w:t>
+      </w:r>
+    </w:p>
+    <w:p>
+      <w:pPr>
+        <w:pStyle w:val="HTML"/>
+        <w:spacing w:before="225" w:after="225"/>
+        <w:contextualSpacing/>
+        <w:rPr>
+          <w:rFonts w:ascii="Arial" w:hAnsi="Arial" w:cs="Arial"/>
+          <w:color w:val="D9D9D9" w:themeColor="background1" w:themeShade="D9"/>
+          <w:sz w:val="18"/>
+          <w:szCs w:val="18"/>
+        </w:rPr>
+      </w:pPr>
+      <w:r>
+        <w:rPr>
+          <w:rFonts w:ascii="Arial" w:hAnsi="Arial" w:cs="Arial"/>
+          <w:color w:val="D9D9D9" w:themeColor="background1" w:themeShade="D9"/>
+          <w:sz w:val="18"/>
+          <w:szCs w:val="18"/>
+        </w:rPr>
+        <w:t xml:space="preserve">Проверено на </w:t>
+      </w:r>
+      <w:r>
+        <w:rPr>
+          <w:rFonts w:ascii="Arial" w:hAnsi="Arial" w:cs="Arial"/>
+          <w:color w:val="D9D9D9" w:themeColor="background1" w:themeShade="D9"/>
+          <w:sz w:val="18"/>
+          <w:szCs w:val="18"/>
+          <w:lang w:val="en-US"/>
+        </w:rPr>
+        <w:t>jinja</w:t>
+      </w:r>
+      <w:r>
+        <w:rPr>
+          <w:rFonts w:ascii="Arial" w:hAnsi="Arial" w:cs="Arial"/>
+          <w:color w:val="D9D9D9" w:themeColor="background1" w:themeShade="D9"/>
+          <w:sz w:val="18"/>
+          <w:szCs w:val="18"/>
+        </w:rPr>
+        <w:t xml:space="preserve">2 </w:t>
+      </w:r>
+      <w:r>
+        <w:rPr>
+          <w:rFonts w:ascii="Arial" w:hAnsi="Arial" w:cs="Arial"/>
+          <w:color w:val="D9D9D9" w:themeColor="background1" w:themeShade="D9"/>
+          <w:sz w:val="18"/>
+          <w:szCs w:val="18"/>
+          <w:lang w:val="en-US"/>
+        </w:rPr>
+        <w:t>v</w:t>
+      </w:r>
+      <w:r>
+        <w:rPr>
+          <w:rFonts w:ascii="Arial" w:hAnsi="Arial" w:cs="Arial"/>
+          <w:color w:val="D9D9D9" w:themeColor="background1" w:themeShade="D9"/>
+          <w:sz w:val="18"/>
+          <w:szCs w:val="18"/>
+        </w:rPr>
+        <w:t>. 2.11.3</w:t>
+      </w:r>
+      <w:r>
+        <w:rPr>
+          <w:rFonts w:ascii="Arial" w:hAnsi="Arial" w:cs="Arial"/>
+          <w:color w:val="D9D9D9" w:themeColor="background1" w:themeShade="D9"/>
+          <w:sz w:val="18"/>
+          <w:szCs w:val="18"/>
+        </w:rPr>
+        <w:t xml:space="preserve">, </w:t>
+      </w:r>
+      <w:r>
+        <w:rPr>
+          <w:rFonts w:ascii="Arial" w:hAnsi="Arial" w:cs="Arial"/>
+          <w:color w:val="D9D9D9" w:themeColor="background1" w:themeShade="D9"/>
+          <w:sz w:val="18"/>
+          <w:szCs w:val="18"/>
+          <w:lang w:val="en-US"/>
+        </w:rPr>
+        <w:t>python</w:t>
+      </w:r>
+      <w:r>
+        <w:rPr>
+          <w:rFonts w:ascii="Arial" w:hAnsi="Arial" w:cs="Arial"/>
+          <w:color w:val="D9D9D9" w:themeColor="background1" w:themeShade="D9"/>
+          <w:sz w:val="18"/>
+          <w:szCs w:val="18"/>
+        </w:rPr>
+        <w:t xml:space="preserve"> 3.8.10 </w:t>
+      </w:r>
+      <w:r>
+        <w:rPr>
+          <w:rFonts w:ascii="Arial" w:hAnsi="Arial" w:cs="Arial"/>
+          <w:color w:val="D9D9D9" w:themeColor="background1" w:themeShade="D9"/>
+          <w:sz w:val="18"/>
+          <w:szCs w:val="18"/>
+          <w:lang w:val="en-US"/>
+        </w:rPr>
+        <w:t>x</w:t>
+      </w:r>
+      <w:r>
+        <w:rPr>
+          <w:rFonts w:ascii="Arial" w:hAnsi="Arial" w:cs="Arial"/>
+          <w:color w:val="D9D9D9" w:themeColor="background1" w:themeShade="D9"/>
+          <w:sz w:val="18"/>
+          <w:szCs w:val="18"/>
+        </w:rPr>
+        <w:t>32</w:t>
       </w:r>
     </w:p>
     <w:p>
@@ -47,154 +327,7 @@
         <w:contextualSpacing/>
         <w:rPr>
           <w:rFonts w:ascii="Arial" w:hAnsi="Arial" w:cs="Arial"/>
-          <w:color w:val="D9D9D9" w:themeColor="background1" w:themeShade="D9"/>
-          <w:sz w:val="18"/>
-          <w:szCs w:val="18"/>
-        </w:rPr>
-      </w:pPr>
-      <w:r>
-        <w:rPr>
-          <w:rFonts w:ascii="Arial" w:hAnsi="Arial" w:cs="Arial"/>
-          <w:color w:val="D9D9D9" w:themeColor="background1" w:themeShade="D9"/>
-          <w:sz w:val="18"/>
-          <w:szCs w:val="18"/>
-        </w:rPr>
-        <w:t>Шаблон для формирования официальных протоколов</w:t>
-      </w:r>
-      <w:r>
-        <w:rPr>
-          <w:rFonts w:ascii="Arial" w:hAnsi="Arial" w:cs="Arial"/>
-          <w:color w:val="D9D9D9" w:themeColor="background1" w:themeShade="D9"/>
-          <w:sz w:val="18"/>
-          <w:szCs w:val="18"/>
-        </w:rPr>
-        <w:t xml:space="preserve"> </w:t>
-      </w:r>
-      <w:r>
-        <w:rPr>
-          <w:rFonts w:ascii="Arial" w:hAnsi="Arial" w:cs="Arial"/>
-          <w:color w:val="D9D9D9" w:themeColor="background1" w:themeShade="D9"/>
-          <w:sz w:val="18"/>
-          <w:szCs w:val="18"/>
-        </w:rPr>
-        <w:t>соревнований</w:t>
-      </w:r>
-      <w:r>
-        <w:rPr>
-          <w:rFonts w:ascii="Arial" w:hAnsi="Arial" w:cs="Arial"/>
-          <w:color w:val="D9D9D9" w:themeColor="background1" w:themeShade="D9"/>
-          <w:sz w:val="18"/>
-          <w:szCs w:val="18"/>
-        </w:rPr>
-        <w:t>.</w:t>
-      </w:r>
-    </w:p>
-    <w:p>
-      <w:pPr>
-        <w:pStyle w:val="HTML"/>
-        <w:spacing w:before="225" w:after="225"/>
-        <w:ind w:right="-448"/>
-        <w:contextualSpacing/>
-        <w:rPr>
-          <w:rFonts w:ascii="Arial" w:hAnsi="Arial" w:cs="Arial"/>
-          <w:color w:val="D9D9D9" w:themeColor="background1" w:themeShade="D9"/>
-          <w:sz w:val="18"/>
-          <w:szCs w:val="18"/>
-        </w:rPr>
-      </w:pPr>
-      <w:r>
-        <w:rPr>
-          <w:rFonts w:ascii="Arial" w:hAnsi="Arial" w:cs="Arial"/>
-          <w:color w:val="D9D9D9" w:themeColor="background1" w:themeShade="D9"/>
-          <w:sz w:val="18"/>
-          <w:szCs w:val="18"/>
-        </w:rPr>
-        <w:t xml:space="preserve">Автор: Сергей Кобелев, август 2018г. </w:t>
-      </w:r>
-      <w:proofErr w:type="spellStart"/>
-      <w:r>
-        <w:rPr>
-          <w:rFonts w:ascii="Arial" w:hAnsi="Arial" w:cs="Arial"/>
-          <w:color w:val="D9D9D9" w:themeColor="background1" w:themeShade="D9"/>
-          <w:sz w:val="18"/>
-          <w:szCs w:val="18"/>
-          <w:lang w:val="en-US"/>
-        </w:rPr>
-        <w:t>kobelevsl</w:t>
-      </w:r>
-      <w:proofErr w:type="spellEnd"/>
-      <w:r>
-        <w:rPr>
-          <w:rFonts w:ascii="Arial" w:hAnsi="Arial" w:cs="Arial"/>
-          <w:color w:val="D9D9D9" w:themeColor="background1" w:themeShade="D9"/>
-          <w:sz w:val="18"/>
-          <w:szCs w:val="18"/>
-        </w:rPr>
-        <w:t>@</w:t>
-      </w:r>
-      <w:proofErr w:type="spellStart"/>
-      <w:r>
-        <w:rPr>
-          <w:rFonts w:ascii="Arial" w:hAnsi="Arial" w:cs="Arial"/>
-          <w:color w:val="D9D9D9" w:themeColor="background1" w:themeShade="D9"/>
-          <w:sz w:val="18"/>
-          <w:szCs w:val="18"/>
-          <w:lang w:val="en-US"/>
-        </w:rPr>
-        <w:t>gmail</w:t>
-      </w:r>
-      <w:proofErr w:type="spellEnd"/>
-      <w:r>
-        <w:rPr>
-          <w:rFonts w:ascii="Arial" w:hAnsi="Arial" w:cs="Arial"/>
-          <w:color w:val="D9D9D9" w:themeColor="background1" w:themeShade="D9"/>
-          <w:sz w:val="18"/>
-          <w:szCs w:val="18"/>
-        </w:rPr>
-        <w:t>.</w:t>
-      </w:r>
-      <w:r>
-        <w:rPr>
-          <w:rFonts w:ascii="Arial" w:hAnsi="Arial" w:cs="Arial"/>
-          <w:color w:val="D9D9D9" w:themeColor="background1" w:themeShade="D9"/>
-          <w:sz w:val="18"/>
-          <w:szCs w:val="18"/>
-          <w:lang w:val="en-US"/>
-        </w:rPr>
-        <w:t>com</w:t>
-      </w:r>
-      <w:r>
-        <w:rPr>
-          <w:rFonts w:ascii="Arial" w:hAnsi="Arial" w:cs="Arial"/>
-          <w:color w:val="D9D9D9" w:themeColor="background1" w:themeShade="D9"/>
-          <w:sz w:val="18"/>
-          <w:szCs w:val="18"/>
-        </w:rPr>
-        <w:t xml:space="preserve"> </w:t>
-      </w:r>
-    </w:p>
-    <w:p>
-      <w:pPr>
-        <w:pStyle w:val="HTML"/>
-        <w:spacing w:before="225" w:after="225"/>
-        <w:ind w:right="-448"/>
-        <w:contextualSpacing/>
-        <w:rPr>
-          <w:rFonts w:ascii="Arial" w:hAnsi="Arial" w:cs="Arial"/>
-          <w:color w:val="D9D9D9" w:themeColor="background1" w:themeShade="D9"/>
-          <w:sz w:val="18"/>
-          <w:szCs w:val="18"/>
-        </w:rPr>
-      </w:pPr>
-    </w:p>
-    <w:p>
-      <w:pPr>
-        <w:pStyle w:val="HTML"/>
-        <w:spacing w:before="225" w:after="225"/>
-        <w:ind w:right="-448"/>
-        <w:contextualSpacing/>
-        <w:rPr>
-          <w:rFonts w:ascii="Times New Roman" w:hAnsi="Times New Roman" w:cs="Times New Roman"/>
+          <w:color w:val="7030A0"/>
           <w:sz w:val="18"/>
           <w:szCs w:val="18"/>
         </w:rPr>
@@ -239,7 +372,6 @@
         </w:rPr>
         <w:t xml:space="preserve"> </w:t>
       </w:r>
-      <w:proofErr w:type="spellStart"/>
       <w:r>
         <w:rPr>
           <w:rStyle w:val="nv"/>
@@ -252,7 +384,6 @@
         </w:rPr>
         <w:t>qual</w:t>
       </w:r>
-      <w:proofErr w:type="spellEnd"/>
       <w:r>
         <w:rPr>
           <w:rStyle w:val="nv"/>
@@ -848,7 +979,6 @@
         </w:rPr>
         <w:t>(</w:t>
       </w:r>
-      <w:proofErr w:type="spellStart"/>
       <w:r>
         <w:rPr>
           <w:rStyle w:val="nv"/>
@@ -860,7 +990,6 @@
         </w:rPr>
         <w:t>str</w:t>
       </w:r>
-      <w:proofErr w:type="spellEnd"/>
       <w:r>
         <w:rPr>
           <w:rStyle w:val="nv"/>
@@ -918,7 +1047,6 @@
         </w:rPr>
         <w:t>(</w:t>
       </w:r>
-      <w:proofErr w:type="spellStart"/>
       <w:r>
         <w:rPr>
           <w:sz w:val="18"/>
@@ -927,7 +1055,6 @@
         </w:rPr>
         <w:t>str</w:t>
       </w:r>
-      <w:proofErr w:type="spellEnd"/>
       <w:r>
         <w:rPr>
           <w:sz w:val="18"/>
@@ -1067,7 +1194,6 @@
         </w:rPr>
         <w:t>(</w:t>
       </w:r>
-      <w:proofErr w:type="spellStart"/>
       <w:r>
         <w:rPr>
           <w:sz w:val="18"/>
@@ -1076,7 +1202,6 @@
         </w:rPr>
         <w:t>str</w:t>
       </w:r>
-      <w:proofErr w:type="spellEnd"/>
       <w:r>
         <w:rPr>
           <w:sz w:val="18"/>
@@ -1271,7 +1396,6 @@
         </w:rPr>
         <w:t xml:space="preserve"> </w:t>
       </w:r>
-      <w:proofErr w:type="spellStart"/>
       <w:r>
         <w:rPr>
           <w:rStyle w:val="nv"/>
@@ -1284,7 +1408,6 @@
         </w:rPr>
         <w:t>qual</w:t>
       </w:r>
-      <w:proofErr w:type="spellEnd"/>
       <w:r>
         <w:rPr>
           <w:rStyle w:val="o"/>
@@ -1360,7 +1483,6 @@
         </w:rPr>
         <w:t>(</w:t>
       </w:r>
-      <w:proofErr w:type="spellStart"/>
       <w:r>
         <w:rPr>
           <w:sz w:val="18"/>
@@ -1369,7 +1491,6 @@
         </w:rPr>
         <w:t>qual</w:t>
       </w:r>
-      <w:proofErr w:type="spellEnd"/>
       <w:r>
         <w:rPr>
           <w:sz w:val="18"/>
@@ -1644,7 +1765,6 @@
         </w:rPr>
         <w:t xml:space="preserve"> | </w:t>
       </w:r>
-      <w:proofErr w:type="spellStart"/>
       <w:r>
         <w:rPr>
           <w:sz w:val="18"/>
@@ -1653,7 +1773,6 @@
         </w:rPr>
         <w:t>int</w:t>
       </w:r>
-      <w:proofErr w:type="spellEnd"/>
       <w:r>
         <w:rPr>
           <w:sz w:val="18"/>
@@ -1726,7 +1845,6 @@
         </w:rPr>
         <w:t xml:space="preserve"> % 60 | </w:t>
       </w:r>
-      <w:proofErr w:type="spellStart"/>
       <w:r>
         <w:rPr>
           <w:sz w:val="18"/>
@@ -1735,7 +1853,6 @@
         </w:rPr>
         <w:t>int</w:t>
       </w:r>
-      <w:proofErr w:type="spellEnd"/>
       <w:r>
         <w:rPr>
           <w:sz w:val="18"/>
@@ -2238,208 +2355,6 @@
           <w:szCs w:val="18"/>
         </w:rPr>
         <w:t>%}</w:t>
-      </w:r>
-      <w:r>
-        <w:rPr>
-          <w:rFonts w:ascii="Arial" w:hAnsi="Arial" w:cs="Arial"/>
-          <w:color w:val="7030A0"/>
-          <w:sz w:val="18"/>
-          <w:szCs w:val="18"/>
-        </w:rPr>
-        <w:t xml:space="preserve">{% </w:t>
-      </w:r>
-      <w:r>
-        <w:rPr>
-          <w:rFonts w:ascii="Arial" w:hAnsi="Arial" w:cs="Arial"/>
-          <w:color w:val="7030A0"/>
-          <w:sz w:val="18"/>
-          <w:szCs w:val="18"/>
-          <w:lang w:val="en-US"/>
-        </w:rPr>
-        <w:t>for</w:t>
-      </w:r>
-      <w:r>
-        <w:rPr>
-          <w:rFonts w:ascii="Arial" w:hAnsi="Arial" w:cs="Arial"/>
-          <w:color w:val="7030A0"/>
-          <w:sz w:val="18"/>
-          <w:szCs w:val="18"/>
-        </w:rPr>
-        <w:t xml:space="preserve"> </w:t>
-      </w:r>
-      <w:proofErr w:type="spellStart"/>
-      <w:r>
-        <w:rPr>
-          <w:rFonts w:ascii="Arial" w:hAnsi="Arial" w:cs="Arial"/>
-          <w:color w:val="7030A0"/>
-          <w:sz w:val="18"/>
-          <w:szCs w:val="18"/>
-          <w:lang w:val="en-US"/>
-        </w:rPr>
-        <w:t>descr</w:t>
-      </w:r>
-      <w:proofErr w:type="spellEnd"/>
-      <w:r>
-        <w:rPr>
-          <w:rFonts w:ascii="Arial" w:hAnsi="Arial" w:cs="Arial"/>
-          <w:color w:val="7030A0"/>
-          <w:sz w:val="18"/>
-          <w:szCs w:val="18"/>
-        </w:rPr>
-        <w:t>_</w:t>
-      </w:r>
-      <w:r>
-        <w:rPr>
-          <w:rFonts w:ascii="Arial" w:hAnsi="Arial" w:cs="Arial"/>
-          <w:color w:val="7030A0"/>
-          <w:sz w:val="18"/>
-          <w:szCs w:val="18"/>
-          <w:lang w:val="en-US"/>
-        </w:rPr>
-        <w:t>line</w:t>
-      </w:r>
-      <w:r>
-        <w:rPr>
-          <w:rFonts w:ascii="Arial" w:hAnsi="Arial" w:cs="Arial"/>
-          <w:color w:val="7030A0"/>
-          <w:sz w:val="18"/>
-          <w:szCs w:val="18"/>
-        </w:rPr>
-        <w:t xml:space="preserve"> </w:t>
-      </w:r>
-      <w:r>
-        <w:rPr>
-          <w:rFonts w:ascii="Arial" w:hAnsi="Arial" w:cs="Arial"/>
-          <w:color w:val="7030A0"/>
-          <w:sz w:val="18"/>
-          <w:szCs w:val="18"/>
-          <w:lang w:val="en-US"/>
-        </w:rPr>
-        <w:t>in</w:t>
-      </w:r>
-      <w:r>
-        <w:rPr>
-          <w:rFonts w:ascii="Arial" w:hAnsi="Arial" w:cs="Arial"/>
-          <w:color w:val="7030A0"/>
-          <w:sz w:val="18"/>
-          <w:szCs w:val="18"/>
-        </w:rPr>
-        <w:t xml:space="preserve"> </w:t>
-      </w:r>
-      <w:r>
-        <w:rPr>
-          <w:rFonts w:ascii="Arial" w:hAnsi="Arial" w:cs="Arial"/>
-          <w:color w:val="7030A0"/>
-          <w:sz w:val="18"/>
-          <w:szCs w:val="18"/>
-          <w:lang w:val="en-US"/>
-        </w:rPr>
-        <w:t>race</w:t>
-      </w:r>
-      <w:r>
-        <w:rPr>
-          <w:rFonts w:ascii="Arial" w:hAnsi="Arial" w:cs="Arial"/>
-          <w:color w:val="7030A0"/>
-          <w:sz w:val="18"/>
-          <w:szCs w:val="18"/>
-        </w:rPr>
-        <w:t>.</w:t>
-      </w:r>
-      <w:r>
-        <w:rPr>
-          <w:rFonts w:ascii="Arial" w:hAnsi="Arial" w:cs="Arial"/>
-          <w:color w:val="7030A0"/>
-          <w:sz w:val="18"/>
-          <w:szCs w:val="18"/>
-          <w:lang w:val="en-US"/>
-        </w:rPr>
-        <w:t>data</w:t>
-      </w:r>
-      <w:r>
-        <w:rPr>
-          <w:rFonts w:ascii="Arial" w:hAnsi="Arial" w:cs="Arial"/>
-          <w:color w:val="7030A0"/>
-          <w:sz w:val="18"/>
-          <w:szCs w:val="18"/>
-        </w:rPr>
-        <w:t>.</w:t>
-      </w:r>
-      <w:r>
-        <w:rPr>
-          <w:rFonts w:ascii="Arial" w:hAnsi="Arial" w:cs="Arial"/>
-          <w:color w:val="7030A0"/>
-          <w:sz w:val="18"/>
-          <w:szCs w:val="18"/>
-          <w:lang w:val="en-US"/>
-        </w:rPr>
-        <w:t>description</w:t>
-      </w:r>
-      <w:r>
-        <w:rPr>
-          <w:rFonts w:ascii="Arial" w:hAnsi="Arial" w:cs="Arial"/>
-          <w:color w:val="7030A0"/>
-          <w:sz w:val="18"/>
-          <w:szCs w:val="18"/>
-        </w:rPr>
-        <w:t>.</w:t>
-      </w:r>
-      <w:r>
-        <w:rPr>
-          <w:rFonts w:ascii="Arial" w:hAnsi="Arial" w:cs="Arial"/>
-          <w:color w:val="7030A0"/>
-          <w:sz w:val="18"/>
-          <w:szCs w:val="18"/>
-          <w:lang w:val="en-US"/>
-        </w:rPr>
-        <w:t>split</w:t>
-      </w:r>
-      <w:r>
-        <w:rPr>
-          <w:rFonts w:ascii="Arial" w:hAnsi="Arial" w:cs="Arial"/>
-          <w:color w:val="7030A0"/>
-          <w:sz w:val="18"/>
-          <w:szCs w:val="18"/>
-        </w:rPr>
-        <w:t>("&lt;</w:t>
-      </w:r>
-      <w:proofErr w:type="spellStart"/>
-      <w:r>
-        <w:rPr>
-          <w:rFonts w:ascii="Arial" w:hAnsi="Arial" w:cs="Arial"/>
-          <w:color w:val="7030A0"/>
-          <w:sz w:val="18"/>
-          <w:szCs w:val="18"/>
-          <w:lang w:val="en-US"/>
-        </w:rPr>
-        <w:t>br</w:t>
-      </w:r>
-      <w:proofErr w:type="spellEnd"/>
-      <w:r>
-        <w:rPr>
-          <w:rFonts w:ascii="Arial" w:hAnsi="Arial" w:cs="Arial"/>
-          <w:color w:val="7030A0"/>
-          <w:sz w:val="18"/>
-          <w:szCs w:val="18"/>
-        </w:rPr>
-        <w:t>&gt;")</w:t>
-      </w:r>
-      <w:r>
-        <w:rPr>
-          <w:rFonts w:ascii="Arial" w:hAnsi="Arial" w:cs="Arial"/>
-          <w:color w:val="7030A0"/>
-          <w:sz w:val="18"/>
-          <w:szCs w:val="18"/>
-        </w:rPr>
-        <w:t xml:space="preserve"> %</w:t>
-      </w:r>
-      <w:r>
-        <w:rPr>
-          <w:rFonts w:ascii="Arial" w:hAnsi="Arial" w:cs="Arial"/>
-          <w:color w:val="7030A0"/>
-          <w:sz w:val="18"/>
-          <w:szCs w:val="18"/>
-        </w:rPr>
-        <w:t>}</w:t>
       </w:r>
     </w:p>
     <w:p>
@@ -2451,13 +2366,239 @@
         <w:jc w:val="center"/>
         <w:rPr>
           <w:rFonts w:ascii="Arial" w:hAnsi="Arial" w:cs="Arial"/>
+          <w:color w:val="7030A0"/>
           <w:sz w:val="18"/>
           <w:szCs w:val="18"/>
         </w:rPr>
       </w:pPr>
+      <w:r>
+        <w:rPr>
+          <w:rFonts w:ascii="Arial" w:hAnsi="Arial" w:cs="Arial"/>
+          <w:color w:val="7030A0"/>
+          <w:sz w:val="18"/>
+          <w:szCs w:val="18"/>
+        </w:rPr>
+        <w:t xml:space="preserve"> </w:t>
+      </w:r>
+    </w:p>
+    <w:p>
+      <w:pPr>
+        <w:pStyle w:val="HTML"/>
+        <w:spacing w:before="225" w:after="225"/>
+        <w:contextualSpacing/>
+        <w:jc w:val="center"/>
+        <w:rPr>
+          <w:rFonts w:ascii="Arial" w:hAnsi="Arial" w:cs="Arial"/>
+          <w:sz w:val="18"/>
+          <w:szCs w:val="18"/>
+        </w:rPr>
+      </w:pPr>
+      <w:r>
+        <w:rPr>
+          <w:rFonts w:ascii="Arial" w:hAnsi="Arial" w:cs="Arial"/>
+          <w:color w:val="7030A0"/>
+          <w:sz w:val="18"/>
+          <w:szCs w:val="18"/>
+        </w:rPr>
+        <w:t xml:space="preserve">{% </w:t>
+      </w:r>
+      <w:r>
+        <w:rPr>
+          <w:rFonts w:ascii="Arial" w:hAnsi="Arial" w:cs="Arial"/>
+          <w:color w:val="7030A0"/>
+          <w:sz w:val="18"/>
+          <w:szCs w:val="18"/>
+          <w:lang w:val="en-US"/>
+        </w:rPr>
+        <w:t>for</w:t>
+      </w:r>
+      <w:r>
+        <w:rPr>
+          <w:rFonts w:ascii="Arial" w:hAnsi="Arial" w:cs="Arial"/>
+          <w:color w:val="7030A0"/>
+          <w:sz w:val="18"/>
+          <w:szCs w:val="18"/>
+        </w:rPr>
+        <w:t xml:space="preserve"> </w:t>
+      </w:r>
+      <w:proofErr w:type="spellStart"/>
+      <w:r>
+        <w:rPr>
+          <w:rFonts w:ascii="Arial" w:hAnsi="Arial" w:cs="Arial"/>
+          <w:color w:val="7030A0"/>
+          <w:sz w:val="18"/>
+          <w:szCs w:val="18"/>
+          <w:lang w:val="en-US"/>
+        </w:rPr>
+        <w:t>descr</w:t>
+      </w:r>
+      <w:proofErr w:type="spellEnd"/>
+      <w:r>
+        <w:rPr>
+          <w:rFonts w:ascii="Arial" w:hAnsi="Arial" w:cs="Arial"/>
+          <w:color w:val="7030A0"/>
+          <w:sz w:val="18"/>
+          <w:szCs w:val="18"/>
+        </w:rPr>
+        <w:t>_</w:t>
+      </w:r>
+      <w:r>
+        <w:rPr>
+          <w:rFonts w:ascii="Arial" w:hAnsi="Arial" w:cs="Arial"/>
+          <w:color w:val="7030A0"/>
+          <w:sz w:val="18"/>
+          <w:szCs w:val="18"/>
+          <w:lang w:val="en-US"/>
+        </w:rPr>
+        <w:t>line</w:t>
+      </w:r>
+      <w:r>
+        <w:rPr>
+          <w:rFonts w:ascii="Arial" w:hAnsi="Arial" w:cs="Arial"/>
+          <w:color w:val="7030A0"/>
+          <w:sz w:val="18"/>
+          <w:szCs w:val="18"/>
+        </w:rPr>
+        <w:t xml:space="preserve"> </w:t>
+      </w:r>
+      <w:r>
+        <w:rPr>
+          <w:rFonts w:ascii="Arial" w:hAnsi="Arial" w:cs="Arial"/>
+          <w:color w:val="7030A0"/>
+          <w:sz w:val="18"/>
+          <w:szCs w:val="18"/>
+          <w:lang w:val="en-US"/>
+        </w:rPr>
+        <w:t>in</w:t>
+      </w:r>
+      <w:r>
+        <w:rPr>
+          <w:rFonts w:ascii="Arial" w:hAnsi="Arial" w:cs="Arial"/>
+          <w:color w:val="7030A0"/>
+          <w:sz w:val="18"/>
+          <w:szCs w:val="18"/>
+        </w:rPr>
+        <w:t xml:space="preserve"> </w:t>
+      </w:r>
+      <w:r>
+        <w:rPr>
+          <w:rFonts w:ascii="Arial" w:hAnsi="Arial" w:cs="Arial"/>
+          <w:color w:val="7030A0"/>
+          <w:sz w:val="18"/>
+          <w:szCs w:val="18"/>
+          <w:lang w:val="en-US"/>
+        </w:rPr>
+        <w:t>race</w:t>
+      </w:r>
+      <w:r>
+        <w:rPr>
+          <w:rFonts w:ascii="Arial" w:hAnsi="Arial" w:cs="Arial"/>
+          <w:color w:val="7030A0"/>
+          <w:sz w:val="18"/>
+          <w:szCs w:val="18"/>
+        </w:rPr>
+        <w:t>.</w:t>
+      </w:r>
       <w:proofErr w:type="gramStart"/>
       <w:r>
         <w:rPr>
+          <w:rFonts w:ascii="Arial" w:hAnsi="Arial" w:cs="Arial"/>
+          <w:color w:val="7030A0"/>
+          <w:sz w:val="18"/>
+          <w:szCs w:val="18"/>
+          <w:lang w:val="en-US"/>
+        </w:rPr>
+        <w:t>data</w:t>
+      </w:r>
+      <w:r>
+        <w:rPr>
+          <w:rFonts w:ascii="Arial" w:hAnsi="Arial" w:cs="Arial"/>
+          <w:color w:val="7030A0"/>
+          <w:sz w:val="18"/>
+          <w:szCs w:val="18"/>
+        </w:rPr>
+        <w:t>.</w:t>
+      </w:r>
+      <w:r>
+        <w:rPr>
+          <w:rFonts w:ascii="Arial" w:hAnsi="Arial" w:cs="Arial"/>
+          <w:color w:val="7030A0"/>
+          <w:sz w:val="18"/>
+          <w:szCs w:val="18"/>
+          <w:lang w:val="en-US"/>
+        </w:rPr>
+        <w:t>description</w:t>
+      </w:r>
+      <w:proofErr w:type="gramEnd"/>
+      <w:r>
+        <w:rPr>
+          <w:rFonts w:ascii="Arial" w:hAnsi="Arial" w:cs="Arial"/>
+          <w:color w:val="7030A0"/>
+          <w:sz w:val="18"/>
+          <w:szCs w:val="18"/>
+        </w:rPr>
+        <w:t>.</w:t>
+      </w:r>
+      <w:r>
+        <w:rPr>
+          <w:rFonts w:ascii="Arial" w:hAnsi="Arial" w:cs="Arial"/>
+          <w:color w:val="7030A0"/>
+          <w:sz w:val="18"/>
+          <w:szCs w:val="18"/>
+          <w:lang w:val="en-US"/>
+        </w:rPr>
+        <w:t>split</w:t>
+      </w:r>
+      <w:r>
+        <w:rPr>
+          <w:rFonts w:ascii="Arial" w:hAnsi="Arial" w:cs="Arial"/>
+          <w:color w:val="7030A0"/>
+          <w:sz w:val="18"/>
+          <w:szCs w:val="18"/>
+        </w:rPr>
+        <w:t>("&lt;</w:t>
+      </w:r>
+      <w:proofErr w:type="spellStart"/>
+      <w:r>
+        <w:rPr>
+          <w:rFonts w:ascii="Arial" w:hAnsi="Arial" w:cs="Arial"/>
+          <w:color w:val="7030A0"/>
+          <w:sz w:val="18"/>
+          <w:szCs w:val="18"/>
+          <w:lang w:val="en-US"/>
+        </w:rPr>
+        <w:t>br</w:t>
+      </w:r>
+      <w:proofErr w:type="spellEnd"/>
+      <w:r>
+        <w:rPr>
+          <w:rFonts w:ascii="Arial" w:hAnsi="Arial" w:cs="Arial"/>
+          <w:color w:val="7030A0"/>
+          <w:sz w:val="18"/>
+          <w:szCs w:val="18"/>
+        </w:rPr>
+        <w:t>&gt;")</w:t>
+      </w:r>
+      <w:r>
+        <w:rPr>
+          <w:rFonts w:ascii="Arial" w:hAnsi="Arial" w:cs="Arial"/>
+          <w:color w:val="7030A0"/>
+          <w:sz w:val="18"/>
+          <w:szCs w:val="18"/>
+        </w:rPr>
+        <w:t xml:space="preserve"> %</w:t>
+      </w:r>
+      <w:r>
+        <w:rPr>
+          <w:rFonts w:ascii="Arial" w:hAnsi="Arial" w:cs="Arial"/>
+          <w:color w:val="7030A0"/>
+          <w:sz w:val="18"/>
+          <w:szCs w:val="18"/>
+        </w:rPr>
+        <w:t>}</w:t>
+      </w:r>
+      <w:r>
+        <w:rPr>
           <w:rFonts w:asciiTheme="minorHAnsi" w:hAnsiTheme="minorHAnsi" w:cstheme="minorHAnsi"/>
           <w:sz w:val="18"/>
           <w:szCs w:val="18"/>
@@ -2475,7 +2616,6 @@
         <w:t>descr</w:t>
       </w:r>
       <w:proofErr w:type="spellEnd"/>
-      <w:proofErr w:type="gramEnd"/>
       <w:r>
         <w:rPr>
           <w:rFonts w:asciiTheme="minorHAnsi" w:hAnsiTheme="minorHAnsi" w:cstheme="minorHAnsi"/>
@@ -2538,7 +2678,43 @@
           <w:sz w:val="18"/>
           <w:szCs w:val="18"/>
         </w:rPr>
-        <w:t>{# Строки заголовка #}</w:t>
+        <w:t xml:space="preserve">{# </w:t>
+      </w:r>
+      <w:r>
+        <w:rPr>
+          <w:rFonts w:ascii="Arial" w:hAnsi="Arial" w:cs="Arial"/>
+          <w:color w:val="D9D9D9" w:themeColor="background1" w:themeShade="D9"/>
+          <w:sz w:val="18"/>
+          <w:szCs w:val="18"/>
+        </w:rPr>
+        <w:t>Строки</w:t>
+      </w:r>
+      <w:r>
+        <w:rPr>
+          <w:rFonts w:ascii="Arial" w:hAnsi="Arial" w:cs="Arial"/>
+          <w:color w:val="D9D9D9" w:themeColor="background1" w:themeShade="D9"/>
+          <w:sz w:val="18"/>
+          <w:szCs w:val="18"/>
+        </w:rPr>
+        <w:t xml:space="preserve"> </w:t>
+      </w:r>
+      <w:r>
+        <w:rPr>
+          <w:rFonts w:ascii="Arial" w:hAnsi="Arial" w:cs="Arial"/>
+          <w:color w:val="D9D9D9" w:themeColor="background1" w:themeShade="D9"/>
+          <w:sz w:val="18"/>
+          <w:szCs w:val="18"/>
+        </w:rPr>
+        <w:t>заголовка</w:t>
+      </w:r>
+      <w:r>
+        <w:rPr>
+          <w:rFonts w:ascii="Arial" w:hAnsi="Arial" w:cs="Arial"/>
+          <w:color w:val="D9D9D9" w:themeColor="background1" w:themeShade="D9"/>
+          <w:sz w:val="18"/>
+          <w:szCs w:val="18"/>
+        </w:rPr>
+        <w:t xml:space="preserve"> #}</w:t>
       </w:r>
     </w:p>
     <w:p>
@@ -2551,6 +2727,7 @@
           <w:szCs w:val="18"/>
         </w:rPr>
       </w:pPr>
+      <w:proofErr w:type="gramStart"/>
       <w:r>
         <w:rPr>
           <w:rFonts w:eastAsia="Times New Roman"/>
@@ -2609,6 +2786,7 @@
         </w:rPr>
         <w:t>e</w:t>
       </w:r>
+      <w:proofErr w:type="gramEnd"/>
       <w:r>
         <w:rPr>
           <w:rFonts w:eastAsia="Times New Roman"/>
@@ -2684,7 +2862,43 @@
           <w:sz w:val="18"/>
           <w:szCs w:val="18"/>
         </w:rPr>
-        <w:t>{#Название соревнований#}</w:t>
+        <w:t>{#</w:t>
+      </w:r>
+      <w:r>
+        <w:rPr>
+          <w:rFonts w:ascii="Arial" w:hAnsi="Arial" w:cs="Arial"/>
+          <w:color w:val="D9D9D9" w:themeColor="background1" w:themeShade="D9"/>
+          <w:sz w:val="18"/>
+          <w:szCs w:val="18"/>
+        </w:rPr>
+        <w:t>Название</w:t>
+      </w:r>
+      <w:r>
+        <w:rPr>
+          <w:rFonts w:ascii="Arial" w:hAnsi="Arial" w:cs="Arial"/>
+          <w:color w:val="D9D9D9" w:themeColor="background1" w:themeShade="D9"/>
+          <w:sz w:val="18"/>
+          <w:szCs w:val="18"/>
+        </w:rPr>
+        <w:t xml:space="preserve"> </w:t>
+      </w:r>
+      <w:r>
+        <w:rPr>
+          <w:rFonts w:ascii="Arial" w:hAnsi="Arial" w:cs="Arial"/>
+          <w:color w:val="D9D9D9" w:themeColor="background1" w:themeShade="D9"/>
+          <w:sz w:val="18"/>
+          <w:szCs w:val="18"/>
+        </w:rPr>
+        <w:t>соревнований</w:t>
+      </w:r>
+      <w:r>
+        <w:rPr>
+          <w:rFonts w:ascii="Arial" w:hAnsi="Arial" w:cs="Arial"/>
+          <w:color w:val="D9D9D9" w:themeColor="background1" w:themeShade="D9"/>
+          <w:sz w:val="18"/>
+          <w:szCs w:val="18"/>
+        </w:rPr>
+        <w:t>#}</w:t>
       </w:r>
       <w:r>
         <w:rPr>
@@ -2698,7 +2912,7 @@
           <w:sz w:val="20"/>
           <w:szCs w:val="20"/>
         </w:rPr>
-        <w:t xml:space="preserve">{{ </w:t>
+        <w:t>{{ (</w:t>
       </w:r>
       <w:r>
         <w:rPr>
@@ -2751,7 +2965,6 @@
         </w:rPr>
         <w:t>_</w:t>
       </w:r>
-      <w:proofErr w:type="spellStart"/>
       <w:r>
         <w:rPr>
           <w:b/>
@@ -2759,25 +2972,24 @@
           <w:szCs w:val="20"/>
           <w:lang w:val="en-US"/>
         </w:rPr>
-        <w:t>date</w:t>
+        <w:t>datetime</w:t>
       </w:r>
       <w:r>
         <w:rPr>
           <w:b/>
           <w:sz w:val="20"/>
           <w:szCs w:val="20"/>
-          <w:lang w:val="en-US"/>
-        </w:rPr>
-        <w:t>time</w:t>
-      </w:r>
-      <w:proofErr w:type="spellEnd"/>
+        </w:rPr>
+        <w:t xml:space="preserve"> | </w:t>
+      </w:r>
       <w:r>
         <w:rPr>
           <w:b/>
           <w:sz w:val="20"/>
           <w:szCs w:val="20"/>
-        </w:rPr>
-        <w:t xml:space="preserve"> </w:t>
+          <w:lang w:val="en-US"/>
+        </w:rPr>
+        <w:t>string</w:t>
       </w:r>
       <w:r>
         <w:rPr>
@@ -2785,7 +2997,7 @@
           <w:sz w:val="20"/>
           <w:szCs w:val="20"/>
         </w:rPr>
-        <w:t>}}</w:t>
+        <w:t>) [:10] }}</w:t>
       </w:r>
       <w:r>
         <w:rPr>
@@ -2959,7 +3171,6 @@
         </w:rPr>
         <w:t xml:space="preserve">{% </w:t>
       </w:r>
-      <w:proofErr w:type="spellStart"/>
       <w:r>
         <w:rPr>
           <w:rFonts w:ascii="Arial" w:hAnsi="Arial" w:cs="Arial"/>
@@ -2970,7 +3181,6 @@
         </w:rPr>
         <w:t>endif</w:t>
       </w:r>
-      <w:proofErr w:type="spellEnd"/>
       <w:r>
         <w:rPr>
           <w:rFonts w:ascii="Arial" w:hAnsi="Arial" w:cs="Arial"/>
@@ -2987,7 +3197,79 @@
           <w:sz w:val="18"/>
           <w:szCs w:val="18"/>
         </w:rPr>
-        <w:t>{# Время и место проведения #}</w:t>
+        <w:t xml:space="preserve">{# </w:t>
+      </w:r>
+      <w:r>
+        <w:rPr>
+          <w:rFonts w:ascii="Arial" w:hAnsi="Arial" w:cs="Arial"/>
+          <w:color w:val="D9D9D9" w:themeColor="background1" w:themeShade="D9"/>
+          <w:sz w:val="18"/>
+          <w:szCs w:val="18"/>
+        </w:rPr>
+        <w:t>Время</w:t>
+      </w:r>
+      <w:r>
+        <w:rPr>
+          <w:rFonts w:ascii="Arial" w:hAnsi="Arial" w:cs="Arial"/>
+          <w:color w:val="D9D9D9" w:themeColor="background1" w:themeShade="D9"/>
+          <w:sz w:val="18"/>
+          <w:szCs w:val="18"/>
+        </w:rPr>
+        <w:t xml:space="preserve"> </w:t>
+      </w:r>
+      <w:r>
+        <w:rPr>
+          <w:rFonts w:ascii="Arial" w:hAnsi="Arial" w:cs="Arial"/>
+          <w:color w:val="D9D9D9" w:themeColor="background1" w:themeShade="D9"/>
+          <w:sz w:val="18"/>
+          <w:szCs w:val="18"/>
+        </w:rPr>
+        <w:t>и</w:t>
+      </w:r>
+      <w:r>
+        <w:rPr>
+          <w:rFonts w:ascii="Arial" w:hAnsi="Arial" w:cs="Arial"/>
+          <w:color w:val="D9D9D9" w:themeColor="background1" w:themeShade="D9"/>
+          <w:sz w:val="18"/>
+          <w:szCs w:val="18"/>
+        </w:rPr>
+        <w:t xml:space="preserve"> </w:t>
+      </w:r>
+      <w:r>
+        <w:rPr>
+          <w:rFonts w:ascii="Arial" w:hAnsi="Arial" w:cs="Arial"/>
+          <w:color w:val="D9D9D9" w:themeColor="background1" w:themeShade="D9"/>
+          <w:sz w:val="18"/>
+          <w:szCs w:val="18"/>
+        </w:rPr>
+        <w:t>место</w:t>
+      </w:r>
+      <w:r>
+        <w:rPr>
+          <w:rFonts w:ascii="Arial" w:hAnsi="Arial" w:cs="Arial"/>
+          <w:color w:val="D9D9D9" w:themeColor="background1" w:themeShade="D9"/>
+          <w:sz w:val="18"/>
+          <w:szCs w:val="18"/>
+        </w:rPr>
+        <w:t xml:space="preserve"> </w:t>
+      </w:r>
+      <w:r>
+        <w:rPr>
+          <w:rFonts w:ascii="Arial" w:hAnsi="Arial" w:cs="Arial"/>
+          <w:color w:val="D9D9D9" w:themeColor="background1" w:themeShade="D9"/>
+          <w:sz w:val="18"/>
+          <w:szCs w:val="18"/>
+        </w:rPr>
+        <w:t>проведения</w:t>
+      </w:r>
+      <w:r>
+        <w:rPr>
+          <w:rFonts w:ascii="Arial" w:hAnsi="Arial" w:cs="Arial"/>
+          <w:color w:val="D9D9D9" w:themeColor="background1" w:themeShade="D9"/>
+          <w:sz w:val="18"/>
+          <w:szCs w:val="18"/>
+        </w:rPr>
+        <w:t xml:space="preserve"> #}</w:t>
       </w:r>
     </w:p>
     <w:p>
@@ -3276,7 +3558,6 @@
               </w:rPr>
               <w:t>|</w:t>
             </w:r>
-            <w:proofErr w:type="spellStart"/>
             <w:r>
               <w:rPr>
                 <w:color w:val="auto"/>
@@ -3286,7 +3567,6 @@
               </w:rPr>
               <w:t>int</w:t>
             </w:r>
-            <w:proofErr w:type="spellEnd"/>
             <w:r>
               <w:rPr>
                 <w:color w:val="auto"/>
@@ -3540,7 +3820,6 @@
                 <w:color w:val="auto"/>
                 <w:sz w:val="16"/>
                 <w:szCs w:val="16"/>
-                <w:lang w:val="en-US"/>
               </w:rPr>
               <w:t xml:space="preserve"> </w:t>
             </w:r>
@@ -4004,7 +4283,6 @@
               </w:rPr>
               <w:t xml:space="preserve"> </w:t>
             </w:r>
-            <w:proofErr w:type="spellStart"/>
             <w:r>
               <w:rPr>
                 <w:rFonts w:ascii="Arial" w:hAnsi="Arial" w:cs="Arial"/>
@@ -4025,7 +4303,6 @@
               </w:rPr>
               <w:t>nt</w:t>
             </w:r>
-            <w:proofErr w:type="spellEnd"/>
             <w:r>
               <w:rPr>
                 <w:rFonts w:ascii="Arial" w:hAnsi="Arial" w:cs="Arial"/>
@@ -4368,7 +4645,7 @@
           <w:szCs w:val="18"/>
           <w:u w:val="single"/>
         </w:rPr>
-        <w:t xml:space="preserve">имя      </w:t>
+        <w:t xml:space="preserve">имя    </w:t>
       </w:r>
       <w:r>
         <w:rPr>
@@ -4378,7 +4655,7 @@
           <w:szCs w:val="18"/>
           <w:u w:val="single"/>
         </w:rPr>
-        <w:t xml:space="preserve">    </w:t>
+        <w:t xml:space="preserve">      </w:t>
       </w:r>
       <w:r>
         <w:rPr>
@@ -4388,7 +4665,7 @@
           <w:szCs w:val="18"/>
           <w:u w:val="single"/>
         </w:rPr>
-        <w:t xml:space="preserve"> </w:t>
+        <w:t xml:space="preserve">   </w:t>
       </w:r>
       <w:r>
         <w:rPr>
@@ -4398,7 +4675,7 @@
           <w:szCs w:val="18"/>
           <w:u w:val="single"/>
         </w:rPr>
-        <w:t xml:space="preserve">  </w:t>
+        <w:t>Коллектив/</w:t>
       </w:r>
       <w:r>
         <w:rPr>
@@ -4418,8 +4695,10 @@
           <w:szCs w:val="18"/>
           <w:u w:val="single"/>
         </w:rPr>
-        <w:t xml:space="preserve">  </w:t>
-      </w:r>
+        <w:t xml:space="preserve"> </w:t>
+      </w:r>
+      <w:bookmarkStart w:id="0" w:name="_GoBack"/>
+      <w:bookmarkEnd w:id="0"/>
       <w:r>
         <w:rPr>
           <w:b/>
@@ -4427,10 +4706,10 @@
           <w:sz w:val="18"/>
           <w:szCs w:val="18"/>
           <w:u w:val="single"/>
-          <w:lang w:val="en-US"/>
-        </w:rPr>
-        <w:t xml:space="preserve">     </w:t>
-      </w:r>
+        </w:rPr>
+        <w:t xml:space="preserve"> </w:t>
+      </w:r>
+      <w:proofErr w:type="spellStart"/>
       <w:r>
         <w:rPr>
           <w:b/>
@@ -4439,8 +4718,9 @@
           <w:szCs w:val="18"/>
           <w:u w:val="single"/>
         </w:rPr>
-        <w:t xml:space="preserve"> </w:t>
-      </w:r>
+        <w:t>Квал</w:t>
+      </w:r>
+      <w:proofErr w:type="spellEnd"/>
       <w:r>
         <w:rPr>
           <w:b/>
@@ -4459,10 +4739,8 @@
           <w:szCs w:val="18"/>
           <w:u w:val="single"/>
         </w:rPr>
-        <w:t xml:space="preserve">  </w:t>
-      </w:r>
-      <w:proofErr w:type="spellStart"/>
-      <w:proofErr w:type="gramStart"/>
+        <w:t xml:space="preserve"> </w:t>
+      </w:r>
       <w:r>
         <w:rPr>
           <w:b/>
@@ -4471,9 +4749,8 @@
           <w:szCs w:val="18"/>
           <w:u w:val="single"/>
         </w:rPr>
-        <w:t>Квал</w:t>
-      </w:r>
-      <w:proofErr w:type="spellEnd"/>
+        <w:t>Номер</w:t>
+      </w:r>
       <w:r>
         <w:rPr>
           <w:b/>
@@ -4502,9 +4779,8 @@
           <w:szCs w:val="18"/>
           <w:u w:val="single"/>
         </w:rPr>
-        <w:t>Номер</w:t>
-      </w:r>
-      <w:proofErr w:type="gramEnd"/>
+        <w:t>ГР</w:t>
+      </w:r>
       <w:r>
         <w:rPr>
           <w:b/>
@@ -4513,7 +4789,7 @@
           <w:szCs w:val="18"/>
           <w:u w:val="single"/>
         </w:rPr>
-        <w:t xml:space="preserve"> </w:t>
+        <w:t xml:space="preserve">  </w:t>
       </w:r>
       <w:r>
         <w:rPr>
@@ -4523,7 +4799,7 @@
           <w:szCs w:val="18"/>
           <w:u w:val="single"/>
         </w:rPr>
-        <w:t xml:space="preserve"> </w:t>
+        <w:t xml:space="preserve">Результат </w:t>
       </w:r>
       <w:r>
         <w:rPr>
@@ -4533,41 +4809,8 @@
           <w:szCs w:val="18"/>
           <w:u w:val="single"/>
         </w:rPr>
-        <w:t>ГР</w:t>
-      </w:r>
-      <w:r>
-        <w:rPr>
-          <w:b/>
-          <w:bCs/>
-          <w:sz w:val="18"/>
-          <w:szCs w:val="18"/>
-          <w:u w:val="single"/>
-        </w:rPr>
-        <w:t xml:space="preserve">  </w:t>
-      </w:r>
-      <w:r>
-        <w:rPr>
-          <w:b/>
-          <w:bCs/>
-          <w:sz w:val="18"/>
-          <w:szCs w:val="18"/>
-          <w:u w:val="single"/>
-        </w:rPr>
-        <w:t xml:space="preserve">Результат </w:t>
-      </w:r>
-      <w:r>
-        <w:rPr>
-          <w:b/>
-          <w:bCs/>
-          <w:sz w:val="18"/>
-          <w:szCs w:val="18"/>
-          <w:u w:val="single"/>
-          <w:lang w:val="en-US"/>
-        </w:rPr>
-        <w:t xml:space="preserve"> </w:t>
-      </w:r>
-      <w:bookmarkStart w:id="0" w:name="_GoBack"/>
-      <w:bookmarkEnd w:id="0"/>
+        <w:t xml:space="preserve"> </w:t>
+      </w:r>
       <w:r>
         <w:rPr>
           <w:b/>
@@ -4638,39 +4881,17 @@
           <w:szCs w:val="18"/>
           <w:lang w:val="en-US"/>
         </w:rPr>
-        <w:t xml:space="preserve"> = [1] </w:t>
-      </w:r>
-      <w:proofErr w:type="gramStart"/>
-      <w:r>
-        <w:rPr>
-          <w:rFonts w:ascii="Arial" w:hAnsi="Arial" w:cs="Arial"/>
-          <w:color w:val="7030A0"/>
-          <w:sz w:val="18"/>
-          <w:szCs w:val="18"/>
-          <w:lang w:val="en-US"/>
-        </w:rPr>
-        <w:t>%}</w:t>
-      </w:r>
-      <w:r>
-        <w:rPr>
-          <w:rFonts w:ascii="Arial" w:hAnsi="Arial" w:cs="Arial"/>
-          <w:color w:val="7030A0"/>
-          <w:sz w:val="18"/>
-          <w:szCs w:val="18"/>
-          <w:lang w:val="en-US"/>
-        </w:rPr>
-        <w:t>{</w:t>
-      </w:r>
-      <w:proofErr w:type="gramEnd"/>
-      <w:r>
-        <w:rPr>
-          <w:rFonts w:ascii="Arial" w:hAnsi="Arial" w:cs="Arial"/>
-          <w:color w:val="7030A0"/>
-          <w:sz w:val="18"/>
-          <w:szCs w:val="18"/>
-          <w:lang w:val="en-US"/>
-        </w:rPr>
-        <w:t xml:space="preserve">% for result in </w:t>
+        <w:t xml:space="preserve"> = [1] %}</w:t>
+      </w:r>
+      <w:r>
+        <w:rPr>
+          <w:rFonts w:ascii="Arial" w:hAnsi="Arial" w:cs="Arial"/>
+          <w:color w:val="7030A0"/>
+          <w:sz w:val="18"/>
+          <w:szCs w:val="18"/>
+          <w:lang w:val="en-US"/>
+        </w:rPr>
+        <w:t xml:space="preserve">{% for result in </w:t>
       </w:r>
       <w:proofErr w:type="spellStart"/>
       <w:r>
@@ -5306,25 +5527,331 @@
           <w:szCs w:val="18"/>
           <w:lang w:val="en-US"/>
         </w:rPr>
+        <w:t xml:space="preserve">(count[0], </w:t>
+      </w:r>
+      <w:r>
+        <w:rPr>
+          <w:sz w:val="18"/>
+          <w:szCs w:val="18"/>
+          <w:lang w:val="en-US"/>
+        </w:rPr>
+        <w:t>3</w:t>
+      </w:r>
+      <w:r>
+        <w:rPr>
+          <w:sz w:val="18"/>
+          <w:szCs w:val="18"/>
+          <w:lang w:val="en-US"/>
+        </w:rPr>
+        <w:t>)}}</w:t>
+      </w:r>
+      <w:r>
+        <w:rPr>
+          <w:sz w:val="18"/>
+          <w:szCs w:val="18"/>
+          <w:lang w:val="en-US"/>
+        </w:rPr>
+        <w:t xml:space="preserve"> </w:t>
+      </w:r>
+      <w:r>
+        <w:rPr>
+          <w:sz w:val="18"/>
+          <w:szCs w:val="18"/>
+          <w:lang w:val="en-US"/>
+        </w:rPr>
+        <w:t>{{</w:t>
+      </w:r>
+      <w:proofErr w:type="spellStart"/>
+      <w:r>
+        <w:rPr>
+          <w:sz w:val="18"/>
+          <w:szCs w:val="18"/>
+          <w:lang w:val="en-US"/>
+        </w:rPr>
+        <w:t>pr</w:t>
+      </w:r>
+      <w:proofErr w:type="spellEnd"/>
+      <w:r>
+        <w:rPr>
+          <w:sz w:val="18"/>
+          <w:szCs w:val="18"/>
+          <w:lang w:val="en-US"/>
+        </w:rPr>
         <w:t>(</w:t>
       </w:r>
-      <w:proofErr w:type="gramStart"/>
-      <w:r>
-        <w:rPr>
-          <w:sz w:val="18"/>
-          <w:szCs w:val="18"/>
-          <w:lang w:val="en-US"/>
-        </w:rPr>
-        <w:t>count[</w:t>
-      </w:r>
-      <w:proofErr w:type="gramEnd"/>
-      <w:r>
-        <w:rPr>
-          <w:sz w:val="18"/>
-          <w:szCs w:val="18"/>
-          <w:lang w:val="en-US"/>
-        </w:rPr>
-        <w:t xml:space="preserve">0], </w:t>
+      <w:proofErr w:type="spellStart"/>
+      <w:r>
+        <w:rPr>
+          <w:sz w:val="18"/>
+          <w:szCs w:val="18"/>
+          <w:lang w:val="en-US"/>
+        </w:rPr>
+        <w:t>person.surname</w:t>
+      </w:r>
+      <w:proofErr w:type="spellEnd"/>
+      <w:r>
+        <w:rPr>
+          <w:sz w:val="18"/>
+          <w:szCs w:val="18"/>
+          <w:lang w:val="en-US"/>
+        </w:rPr>
+        <w:t xml:space="preserve"> + " " + person.name, 25)}}</w:t>
+      </w:r>
+      <w:r>
+        <w:rPr>
+          <w:sz w:val="18"/>
+          <w:szCs w:val="18"/>
+          <w:lang w:val="en-US"/>
+        </w:rPr>
+        <w:t xml:space="preserve"> </w:t>
+      </w:r>
+      <w:r>
+        <w:rPr>
+          <w:sz w:val="18"/>
+          <w:szCs w:val="18"/>
+          <w:lang w:val="en-US"/>
+        </w:rPr>
+        <w:t>{{</w:t>
+      </w:r>
+      <w:proofErr w:type="spellStart"/>
+      <w:r>
+        <w:rPr>
+          <w:sz w:val="18"/>
+          <w:szCs w:val="18"/>
+          <w:lang w:val="en-US"/>
+        </w:rPr>
+        <w:t>pr</w:t>
+      </w:r>
+      <w:proofErr w:type="spellEnd"/>
+      <w:r>
+        <w:rPr>
+          <w:sz w:val="18"/>
+          <w:szCs w:val="18"/>
+          <w:lang w:val="en-US"/>
+        </w:rPr>
+        <w:t>(team.</w:t>
+      </w:r>
+      <w:r>
+        <w:rPr>
+          <w:sz w:val="18"/>
+          <w:szCs w:val="18"/>
+          <w:lang w:val="en-US"/>
+        </w:rPr>
+        <w:t>name</w:t>
+      </w:r>
+      <w:r>
+        <w:rPr>
+          <w:sz w:val="18"/>
+          <w:szCs w:val="18"/>
+          <w:lang w:val="en-US"/>
+        </w:rPr>
+        <w:t xml:space="preserve">, </w:t>
+      </w:r>
+      <w:r>
+        <w:rPr>
+          <w:sz w:val="18"/>
+          <w:szCs w:val="18"/>
+          <w:lang w:val="en-US"/>
+        </w:rPr>
+        <w:t>21</w:t>
+      </w:r>
+      <w:r>
+        <w:rPr>
+          <w:sz w:val="18"/>
+          <w:szCs w:val="18"/>
+          <w:lang w:val="en-US"/>
+        </w:rPr>
+        <w:t>)}}</w:t>
+      </w:r>
+      <w:r>
+        <w:rPr>
+          <w:sz w:val="18"/>
+          <w:szCs w:val="18"/>
+          <w:lang w:val="en-US"/>
+        </w:rPr>
+        <w:t xml:space="preserve"> </w:t>
+      </w:r>
+      <w:r>
+        <w:rPr>
+          <w:sz w:val="18"/>
+          <w:szCs w:val="18"/>
+          <w:lang w:val="en-US"/>
+        </w:rPr>
+        <w:t>{{qual(</w:t>
+      </w:r>
+      <w:proofErr w:type="spellStart"/>
+      <w:r>
+        <w:rPr>
+          <w:sz w:val="18"/>
+          <w:szCs w:val="18"/>
+          <w:lang w:val="en-US"/>
+        </w:rPr>
+        <w:t>person.qual</w:t>
+      </w:r>
+      <w:proofErr w:type="spellEnd"/>
+      <w:r>
+        <w:rPr>
+          <w:sz w:val="18"/>
+          <w:szCs w:val="18"/>
+          <w:lang w:val="en-US"/>
+        </w:rPr>
+        <w:t>)}}</w:t>
+      </w:r>
+      <w:r>
+        <w:rPr>
+          <w:sz w:val="18"/>
+          <w:szCs w:val="18"/>
+          <w:lang w:val="en-US"/>
+        </w:rPr>
+        <w:t xml:space="preserve"> </w:t>
+      </w:r>
+      <w:r>
+        <w:rPr>
+          <w:sz w:val="18"/>
+          <w:szCs w:val="18"/>
+          <w:lang w:val="en-US"/>
+        </w:rPr>
+        <w:t>{{</w:t>
+      </w:r>
+      <w:proofErr w:type="spellStart"/>
+      <w:r>
+        <w:rPr>
+          <w:sz w:val="18"/>
+          <w:szCs w:val="18"/>
+          <w:lang w:val="en-US"/>
+        </w:rPr>
+        <w:t>pr</w:t>
+      </w:r>
+      <w:proofErr w:type="spellEnd"/>
+      <w:r>
+        <w:rPr>
+          <w:sz w:val="18"/>
+          <w:szCs w:val="18"/>
+          <w:lang w:val="en-US"/>
+        </w:rPr>
+        <w:t>(</w:t>
+      </w:r>
+      <w:proofErr w:type="spellStart"/>
+      <w:r>
+        <w:rPr>
+          <w:sz w:val="18"/>
+          <w:szCs w:val="18"/>
+          <w:lang w:val="en-US"/>
+        </w:rPr>
+        <w:t>person.bib</w:t>
+      </w:r>
+      <w:proofErr w:type="spellEnd"/>
+      <w:r>
+        <w:rPr>
+          <w:sz w:val="18"/>
+          <w:szCs w:val="18"/>
+          <w:lang w:val="en-US"/>
+        </w:rPr>
+        <w:t>, 4)}}</w:t>
+      </w:r>
+      <w:r>
+        <w:rPr>
+          <w:sz w:val="18"/>
+          <w:szCs w:val="18"/>
+          <w:lang w:val="en-US"/>
+        </w:rPr>
+        <w:t xml:space="preserve"> </w:t>
+      </w:r>
+      <w:r>
+        <w:rPr>
+          <w:sz w:val="18"/>
+          <w:szCs w:val="18"/>
+          <w:lang w:val="en-US"/>
+        </w:rPr>
+        <w:t>{{</w:t>
+      </w:r>
+      <w:proofErr w:type="spellStart"/>
+      <w:r>
+        <w:rPr>
+          <w:sz w:val="18"/>
+          <w:szCs w:val="18"/>
+          <w:lang w:val="en-US"/>
+        </w:rPr>
+        <w:t>pr</w:t>
+      </w:r>
+      <w:proofErr w:type="spellEnd"/>
+      <w:r>
+        <w:rPr>
+          <w:sz w:val="18"/>
+          <w:szCs w:val="18"/>
+          <w:lang w:val="en-US"/>
+        </w:rPr>
+        <w:t>(</w:t>
+      </w:r>
+      <w:proofErr w:type="spellStart"/>
+      <w:r>
+        <w:rPr>
+          <w:sz w:val="18"/>
+          <w:szCs w:val="18"/>
+          <w:lang w:val="en-US"/>
+        </w:rPr>
+        <w:t>person.year</w:t>
+      </w:r>
+      <w:proofErr w:type="spellEnd"/>
+      <w:r>
+        <w:rPr>
+          <w:sz w:val="18"/>
+          <w:szCs w:val="18"/>
+          <w:lang w:val="en-US"/>
+        </w:rPr>
+        <w:t>, 4)}}</w:t>
+      </w:r>
+      <w:r>
+        <w:rPr>
+          <w:sz w:val="18"/>
+          <w:szCs w:val="18"/>
+          <w:lang w:val="en-US"/>
+        </w:rPr>
+        <w:t xml:space="preserve"> </w:t>
+      </w:r>
+      <w:r>
+        <w:rPr>
+          <w:sz w:val="18"/>
+          <w:szCs w:val="18"/>
+          <w:lang w:val="en-US"/>
+        </w:rPr>
+        <w:t>{{</w:t>
+      </w:r>
+      <w:proofErr w:type="spellStart"/>
+      <w:r>
+        <w:rPr>
+          <w:sz w:val="18"/>
+          <w:szCs w:val="18"/>
+          <w:lang w:val="en-US"/>
+        </w:rPr>
+        <w:t>pr</w:t>
+      </w:r>
+      <w:proofErr w:type="spellEnd"/>
+      <w:r>
+        <w:rPr>
+          <w:sz w:val="18"/>
+          <w:szCs w:val="18"/>
+          <w:lang w:val="en-US"/>
+        </w:rPr>
+        <w:t>(</w:t>
+      </w:r>
+      <w:proofErr w:type="spellStart"/>
+      <w:r>
+        <w:rPr>
+          <w:sz w:val="18"/>
+          <w:szCs w:val="18"/>
+          <w:lang w:val="en-US"/>
+        </w:rPr>
+        <w:t>result.result</w:t>
+      </w:r>
+      <w:proofErr w:type="spellEnd"/>
+      <w:r>
+        <w:rPr>
+          <w:sz w:val="18"/>
+          <w:szCs w:val="18"/>
+          <w:lang w:val="en-US"/>
+        </w:rPr>
+        <w:t>, 1</w:t>
       </w:r>
       <w:r>
         <w:rPr>
@@ -5352,6 +5879,88 @@
       </w:r>
       <w:r>
         <w:rPr>
+          <w:rFonts w:ascii="Arial" w:hAnsi="Arial" w:cs="Arial"/>
+          <w:color w:val="7030A0"/>
+          <w:sz w:val="18"/>
+          <w:szCs w:val="18"/>
+          <w:lang w:val="en-US"/>
+        </w:rPr>
+        <w:t xml:space="preserve">{% </w:t>
+      </w:r>
+      <w:r>
+        <w:rPr>
+          <w:rFonts w:ascii="Arial" w:hAnsi="Arial" w:cs="Arial"/>
+          <w:color w:val="7030A0"/>
+          <w:sz w:val="18"/>
+          <w:szCs w:val="18"/>
+          <w:lang w:val="en-US"/>
+        </w:rPr>
+        <w:t>if</w:t>
+      </w:r>
+      <w:r>
+        <w:rPr>
+          <w:rFonts w:ascii="Arial" w:hAnsi="Arial" w:cs="Arial"/>
+          <w:color w:val="7030A0"/>
+          <w:sz w:val="18"/>
+          <w:szCs w:val="18"/>
+          <w:lang w:val="en-US"/>
+        </w:rPr>
+        <w:t xml:space="preserve"> </w:t>
+      </w:r>
+      <w:proofErr w:type="spellStart"/>
+      <w:r>
+        <w:rPr>
+          <w:rFonts w:ascii="Arial" w:hAnsi="Arial" w:cs="Arial"/>
+          <w:color w:val="7030A0"/>
+          <w:sz w:val="18"/>
+          <w:szCs w:val="18"/>
+          <w:lang w:val="en-US"/>
+        </w:rPr>
+        <w:t>result.status</w:t>
+      </w:r>
+      <w:proofErr w:type="spellEnd"/>
+      <w:r>
+        <w:rPr>
+          <w:rFonts w:ascii="Arial" w:hAnsi="Arial" w:cs="Arial"/>
+          <w:color w:val="7030A0"/>
+          <w:sz w:val="18"/>
+          <w:szCs w:val="18"/>
+          <w:lang w:val="en-US"/>
+        </w:rPr>
+        <w:t xml:space="preserve"> ==</w:t>
+      </w:r>
+      <w:r>
+        <w:rPr>
+          <w:rFonts w:ascii="Arial" w:hAnsi="Arial" w:cs="Arial"/>
+          <w:color w:val="7030A0"/>
+          <w:sz w:val="18"/>
+          <w:szCs w:val="18"/>
+          <w:lang w:val="en-US"/>
+        </w:rPr>
+        <w:t xml:space="preserve"> </w:t>
+      </w:r>
+      <w:r>
+        <w:rPr>
+          <w:rFonts w:ascii="Arial" w:hAnsi="Arial" w:cs="Arial"/>
+          <w:color w:val="7030A0"/>
+          <w:sz w:val="18"/>
+          <w:szCs w:val="18"/>
+          <w:lang w:val="en-US"/>
+        </w:rPr>
+        <w:t>1</w:t>
+      </w:r>
+      <w:r>
+        <w:rPr>
+          <w:rFonts w:ascii="Arial" w:hAnsi="Arial" w:cs="Arial"/>
+          <w:color w:val="7030A0"/>
+          <w:sz w:val="18"/>
+          <w:szCs w:val="18"/>
+          <w:lang w:val="en-US"/>
+        </w:rPr>
+        <w:t xml:space="preserve"> %}</w:t>
+      </w:r>
+      <w:r>
+        <w:rPr>
           <w:sz w:val="18"/>
           <w:szCs w:val="18"/>
           <w:lang w:val="en-US"/>
@@ -5383,16 +5992,32 @@
           <w:szCs w:val="18"/>
           <w:lang w:val="en-US"/>
         </w:rPr>
-        <w:t>person.surname</w:t>
-      </w:r>
-      <w:proofErr w:type="spellEnd"/>
-      <w:r>
-        <w:rPr>
-          <w:sz w:val="18"/>
-          <w:szCs w:val="18"/>
-          <w:lang w:val="en-US"/>
-        </w:rPr>
-        <w:t xml:space="preserve"> + " " + person.name, 25)}}</w:t>
+        <w:t>result</w:t>
+      </w:r>
+      <w:r>
+        <w:rPr>
+          <w:sz w:val="18"/>
+          <w:szCs w:val="18"/>
+          <w:lang w:val="en-US"/>
+        </w:rPr>
+        <w:t>.</w:t>
+      </w:r>
+      <w:r>
+        <w:rPr>
+          <w:sz w:val="18"/>
+          <w:szCs w:val="18"/>
+          <w:lang w:val="en-US"/>
+        </w:rPr>
+        <w:t>place</w:t>
+      </w:r>
+      <w:proofErr w:type="spellEnd"/>
+      <w:r>
+        <w:rPr>
+          <w:sz w:val="18"/>
+          <w:szCs w:val="18"/>
+          <w:lang w:val="en-US"/>
+        </w:rPr>
+        <w:t>, 4)}}</w:t>
       </w:r>
       <w:r>
         <w:rPr>
@@ -5435,134 +6060,23 @@
           <w:szCs w:val="18"/>
           <w:lang w:val="en-US"/>
         </w:rPr>
-        <w:t>team.</w:t>
-      </w:r>
-      <w:r>
-        <w:rPr>
-          <w:sz w:val="18"/>
-          <w:szCs w:val="18"/>
-          <w:lang w:val="en-US"/>
-        </w:rPr>
-        <w:t>region</w:t>
-      </w:r>
-      <w:proofErr w:type="spellEnd"/>
-      <w:r>
-        <w:rPr>
-          <w:sz w:val="18"/>
-          <w:szCs w:val="18"/>
-          <w:lang w:val="en-US"/>
-        </w:rPr>
-        <w:t xml:space="preserve">, </w:t>
-      </w:r>
-      <w:r>
-        <w:rPr>
-          <w:sz w:val="18"/>
-          <w:szCs w:val="18"/>
-        </w:rPr>
-        <w:t>21</w:t>
-      </w:r>
-      <w:r>
-        <w:rPr>
-          <w:sz w:val="18"/>
-          <w:szCs w:val="18"/>
-          <w:lang w:val="en-US"/>
-        </w:rPr>
-        <w:t>)}}</w:t>
-      </w:r>
-      <w:r>
-        <w:rPr>
-          <w:sz w:val="18"/>
-          <w:szCs w:val="18"/>
-          <w:lang w:val="en-US"/>
-        </w:rPr>
-        <w:t xml:space="preserve"> </w:t>
-      </w:r>
-      <w:r>
-        <w:rPr>
-          <w:sz w:val="18"/>
-          <w:szCs w:val="18"/>
-          <w:lang w:val="en-US"/>
-        </w:rPr>
-        <w:t>{{</w:t>
-      </w:r>
-      <w:proofErr w:type="spellStart"/>
-      <w:r>
-        <w:rPr>
-          <w:sz w:val="18"/>
-          <w:szCs w:val="18"/>
-          <w:lang w:val="en-US"/>
-        </w:rPr>
-        <w:t>qual</w:t>
-      </w:r>
-      <w:proofErr w:type="spellEnd"/>
-      <w:r>
-        <w:rPr>
-          <w:sz w:val="18"/>
-          <w:szCs w:val="18"/>
-          <w:lang w:val="en-US"/>
-        </w:rPr>
-        <w:t>(</w:t>
-      </w:r>
-      <w:proofErr w:type="spellStart"/>
-      <w:r>
-        <w:rPr>
-          <w:sz w:val="18"/>
-          <w:szCs w:val="18"/>
-          <w:lang w:val="en-US"/>
-        </w:rPr>
-        <w:t>person.qual</w:t>
-      </w:r>
-      <w:proofErr w:type="spellEnd"/>
-      <w:r>
-        <w:rPr>
-          <w:sz w:val="18"/>
-          <w:szCs w:val="18"/>
-          <w:lang w:val="en-US"/>
-        </w:rPr>
-        <w:t>)}}</w:t>
-      </w:r>
-      <w:r>
-        <w:rPr>
-          <w:sz w:val="18"/>
-          <w:szCs w:val="18"/>
-          <w:lang w:val="en-US"/>
-        </w:rPr>
-        <w:t xml:space="preserve"> </w:t>
-      </w:r>
-      <w:r>
-        <w:rPr>
-          <w:sz w:val="18"/>
-          <w:szCs w:val="18"/>
-          <w:lang w:val="en-US"/>
-        </w:rPr>
-        <w:t>{{</w:t>
-      </w:r>
-      <w:proofErr w:type="spellStart"/>
-      <w:r>
-        <w:rPr>
-          <w:sz w:val="18"/>
-          <w:szCs w:val="18"/>
-          <w:lang w:val="en-US"/>
-        </w:rPr>
-        <w:t>pr</w:t>
-      </w:r>
-      <w:proofErr w:type="spellEnd"/>
-      <w:r>
-        <w:rPr>
-          <w:sz w:val="18"/>
-          <w:szCs w:val="18"/>
-          <w:lang w:val="en-US"/>
-        </w:rPr>
-        <w:t>(</w:t>
-      </w:r>
-      <w:proofErr w:type="spellStart"/>
-      <w:r>
-        <w:rPr>
-          <w:sz w:val="18"/>
-          <w:szCs w:val="18"/>
-          <w:lang w:val="en-US"/>
-        </w:rPr>
-        <w:t>person.bib</w:t>
+        <w:t>result</w:t>
+      </w:r>
+      <w:r>
+        <w:rPr>
+          <w:sz w:val="18"/>
+          <w:szCs w:val="18"/>
+          <w:lang w:val="en-US"/>
+        </w:rPr>
+        <w:t>.</w:t>
+      </w:r>
+      <w:r>
+        <w:rPr>
+          <w:sz w:val="18"/>
+          <w:szCs w:val="18"/>
+          <w:lang w:val="en-US"/>
+        </w:rPr>
+        <w:t>scores</w:t>
       </w:r>
       <w:proofErr w:type="spellEnd"/>
       <w:r>
@@ -5575,344 +6089,6 @@
       </w:r>
       <w:r>
         <w:rPr>
-          <w:sz w:val="18"/>
-          <w:szCs w:val="18"/>
-          <w:lang w:val="en-US"/>
-        </w:rPr>
-        <w:t xml:space="preserve"> </w:t>
-      </w:r>
-      <w:r>
-        <w:rPr>
-          <w:sz w:val="18"/>
-          <w:szCs w:val="18"/>
-          <w:lang w:val="en-US"/>
-        </w:rPr>
-        <w:t>{{</w:t>
-      </w:r>
-      <w:proofErr w:type="spellStart"/>
-      <w:r>
-        <w:rPr>
-          <w:sz w:val="18"/>
-          <w:szCs w:val="18"/>
-          <w:lang w:val="en-US"/>
-        </w:rPr>
-        <w:t>pr</w:t>
-      </w:r>
-      <w:proofErr w:type="spellEnd"/>
-      <w:r>
-        <w:rPr>
-          <w:sz w:val="18"/>
-          <w:szCs w:val="18"/>
-          <w:lang w:val="en-US"/>
-        </w:rPr>
-        <w:t>(</w:t>
-      </w:r>
-      <w:proofErr w:type="spellStart"/>
-      <w:r>
-        <w:rPr>
-          <w:sz w:val="18"/>
-          <w:szCs w:val="18"/>
-          <w:lang w:val="en-US"/>
-        </w:rPr>
-        <w:t>person.year</w:t>
-      </w:r>
-      <w:proofErr w:type="spellEnd"/>
-      <w:r>
-        <w:rPr>
-          <w:sz w:val="18"/>
-          <w:szCs w:val="18"/>
-          <w:lang w:val="en-US"/>
-        </w:rPr>
-        <w:t>, 4)}}</w:t>
-      </w:r>
-      <w:r>
-        <w:rPr>
-          <w:sz w:val="18"/>
-          <w:szCs w:val="18"/>
-          <w:lang w:val="en-US"/>
-        </w:rPr>
-        <w:t xml:space="preserve"> </w:t>
-      </w:r>
-      <w:r>
-        <w:rPr>
-          <w:sz w:val="18"/>
-          <w:szCs w:val="18"/>
-          <w:lang w:val="en-US"/>
-        </w:rPr>
-        <w:t>{{</w:t>
-      </w:r>
-      <w:proofErr w:type="spellStart"/>
-      <w:r>
-        <w:rPr>
-          <w:sz w:val="18"/>
-          <w:szCs w:val="18"/>
-          <w:lang w:val="en-US"/>
-        </w:rPr>
-        <w:t>pr</w:t>
-      </w:r>
-      <w:proofErr w:type="spellEnd"/>
-      <w:r>
-        <w:rPr>
-          <w:sz w:val="18"/>
-          <w:szCs w:val="18"/>
-          <w:lang w:val="en-US"/>
-        </w:rPr>
-        <w:t>(</w:t>
-      </w:r>
-      <w:proofErr w:type="spellStart"/>
-      <w:r>
-        <w:rPr>
-          <w:sz w:val="18"/>
-          <w:szCs w:val="18"/>
-          <w:lang w:val="en-US"/>
-        </w:rPr>
-        <w:t>result.result</w:t>
-      </w:r>
-      <w:proofErr w:type="spellEnd"/>
-      <w:r>
-        <w:rPr>
-          <w:sz w:val="18"/>
-          <w:szCs w:val="18"/>
-          <w:lang w:val="en-US"/>
-        </w:rPr>
-        <w:t>, 1</w:t>
-      </w:r>
-      <w:r>
-        <w:rPr>
-          <w:sz w:val="18"/>
-          <w:szCs w:val="18"/>
-          <w:lang w:val="en-US"/>
-        </w:rPr>
-        <w:t>3</w:t>
-      </w:r>
-      <w:r>
-        <w:rPr>
-          <w:sz w:val="18"/>
-          <w:szCs w:val="18"/>
-          <w:lang w:val="en-US"/>
-        </w:rPr>
-        <w:t>)}}</w:t>
-      </w:r>
-      <w:r>
-        <w:rPr>
-          <w:sz w:val="18"/>
-          <w:szCs w:val="18"/>
-          <w:lang w:val="en-US"/>
-        </w:rPr>
-        <w:t xml:space="preserve"> </w:t>
-      </w:r>
-      <w:r>
-        <w:rPr>
-          <w:rFonts w:ascii="Arial" w:hAnsi="Arial" w:cs="Arial"/>
-          <w:color w:val="7030A0"/>
-          <w:sz w:val="18"/>
-          <w:szCs w:val="18"/>
-          <w:lang w:val="en-US"/>
-        </w:rPr>
-        <w:t xml:space="preserve">{% </w:t>
-      </w:r>
-      <w:r>
-        <w:rPr>
-          <w:rFonts w:ascii="Arial" w:hAnsi="Arial" w:cs="Arial"/>
-          <w:color w:val="7030A0"/>
-          <w:sz w:val="18"/>
-          <w:szCs w:val="18"/>
-          <w:lang w:val="en-US"/>
-        </w:rPr>
-        <w:t>if</w:t>
-      </w:r>
-      <w:r>
-        <w:rPr>
-          <w:rFonts w:ascii="Arial" w:hAnsi="Arial" w:cs="Arial"/>
-          <w:color w:val="7030A0"/>
-          <w:sz w:val="18"/>
-          <w:szCs w:val="18"/>
-          <w:lang w:val="en-US"/>
-        </w:rPr>
-        <w:t xml:space="preserve"> </w:t>
-      </w:r>
-      <w:proofErr w:type="spellStart"/>
-      <w:r>
-        <w:rPr>
-          <w:rFonts w:ascii="Arial" w:hAnsi="Arial" w:cs="Arial"/>
-          <w:color w:val="7030A0"/>
-          <w:sz w:val="18"/>
-          <w:szCs w:val="18"/>
-          <w:lang w:val="en-US"/>
-        </w:rPr>
-        <w:t>result.status</w:t>
-      </w:r>
-      <w:proofErr w:type="spellEnd"/>
-      <w:r>
-        <w:rPr>
-          <w:rFonts w:ascii="Arial" w:hAnsi="Arial" w:cs="Arial"/>
-          <w:color w:val="7030A0"/>
-          <w:sz w:val="18"/>
-          <w:szCs w:val="18"/>
-          <w:lang w:val="en-US"/>
-        </w:rPr>
-        <w:t xml:space="preserve"> ==</w:t>
-      </w:r>
-      <w:r>
-        <w:rPr>
-          <w:rFonts w:ascii="Arial" w:hAnsi="Arial" w:cs="Arial"/>
-          <w:color w:val="7030A0"/>
-          <w:sz w:val="18"/>
-          <w:szCs w:val="18"/>
-          <w:lang w:val="en-US"/>
-        </w:rPr>
-        <w:t xml:space="preserve"> </w:t>
-      </w:r>
-      <w:r>
-        <w:rPr>
-          <w:rFonts w:ascii="Arial" w:hAnsi="Arial" w:cs="Arial"/>
-          <w:color w:val="7030A0"/>
-          <w:sz w:val="18"/>
-          <w:szCs w:val="18"/>
-          <w:lang w:val="en-US"/>
-        </w:rPr>
-        <w:t>1</w:t>
-      </w:r>
-      <w:r>
-        <w:rPr>
-          <w:rFonts w:ascii="Arial" w:hAnsi="Arial" w:cs="Arial"/>
-          <w:color w:val="7030A0"/>
-          <w:sz w:val="18"/>
-          <w:szCs w:val="18"/>
-          <w:lang w:val="en-US"/>
-        </w:rPr>
-        <w:t xml:space="preserve"> %}</w:t>
-      </w:r>
-      <w:r>
-        <w:rPr>
-          <w:sz w:val="18"/>
-          <w:szCs w:val="18"/>
-          <w:lang w:val="en-US"/>
-        </w:rPr>
-        <w:t>{{</w:t>
-      </w:r>
-      <w:proofErr w:type="spellStart"/>
-      <w:r>
-        <w:rPr>
-          <w:sz w:val="18"/>
-          <w:szCs w:val="18"/>
-          <w:lang w:val="en-US"/>
-        </w:rPr>
-        <w:t>pr</w:t>
-      </w:r>
-      <w:proofErr w:type="spellEnd"/>
-      <w:r>
-        <w:rPr>
-          <w:sz w:val="18"/>
-          <w:szCs w:val="18"/>
-          <w:lang w:val="en-US"/>
-        </w:rPr>
-        <w:t>(</w:t>
-      </w:r>
-      <w:proofErr w:type="spellStart"/>
-      <w:r>
-        <w:rPr>
-          <w:sz w:val="18"/>
-          <w:szCs w:val="18"/>
-          <w:lang w:val="en-US"/>
-        </w:rPr>
-        <w:t>result</w:t>
-      </w:r>
-      <w:r>
-        <w:rPr>
-          <w:sz w:val="18"/>
-          <w:szCs w:val="18"/>
-          <w:lang w:val="en-US"/>
-        </w:rPr>
-        <w:t>.</w:t>
-      </w:r>
-      <w:r>
-        <w:rPr>
-          <w:sz w:val="18"/>
-          <w:szCs w:val="18"/>
-          <w:lang w:val="en-US"/>
-        </w:rPr>
-        <w:t>place</w:t>
-      </w:r>
-      <w:proofErr w:type="spellEnd"/>
-      <w:r>
-        <w:rPr>
-          <w:sz w:val="18"/>
-          <w:szCs w:val="18"/>
-          <w:lang w:val="en-US"/>
-        </w:rPr>
-        <w:t>, 4)}}</w:t>
-      </w:r>
-      <w:r>
-        <w:rPr>
-          <w:sz w:val="18"/>
-          <w:szCs w:val="18"/>
-          <w:lang w:val="en-US"/>
-        </w:rPr>
-        <w:t xml:space="preserve"> </w:t>
-      </w:r>
-      <w:r>
-        <w:rPr>
-          <w:sz w:val="18"/>
-          <w:szCs w:val="18"/>
-          <w:lang w:val="en-US"/>
-        </w:rPr>
-        <w:t>{{</w:t>
-      </w:r>
-      <w:proofErr w:type="spellStart"/>
-      <w:r>
-        <w:rPr>
-          <w:sz w:val="18"/>
-          <w:szCs w:val="18"/>
-          <w:lang w:val="en-US"/>
-        </w:rPr>
-        <w:t>pr</w:t>
-      </w:r>
-      <w:proofErr w:type="spellEnd"/>
-      <w:r>
-        <w:rPr>
-          <w:sz w:val="18"/>
-          <w:szCs w:val="18"/>
-          <w:lang w:val="en-US"/>
-        </w:rPr>
-        <w:t>(</w:t>
-      </w:r>
-      <w:proofErr w:type="spellStart"/>
-      <w:r>
-        <w:rPr>
-          <w:sz w:val="18"/>
-          <w:szCs w:val="18"/>
-          <w:lang w:val="en-US"/>
-        </w:rPr>
-        <w:t>result</w:t>
-      </w:r>
-      <w:r>
-        <w:rPr>
-          <w:sz w:val="18"/>
-          <w:szCs w:val="18"/>
-          <w:lang w:val="en-US"/>
-        </w:rPr>
-        <w:t>.</w:t>
-      </w:r>
-      <w:r>
-        <w:rPr>
-          <w:sz w:val="18"/>
-          <w:szCs w:val="18"/>
-          <w:lang w:val="en-US"/>
-        </w:rPr>
-        <w:t>scores</w:t>
-      </w:r>
-      <w:proofErr w:type="spellEnd"/>
-      <w:r>
-        <w:rPr>
-          <w:sz w:val="18"/>
-          <w:szCs w:val="18"/>
-          <w:lang w:val="en-US"/>
-        </w:rPr>
-        <w:t>, 4)}}</w:t>
-      </w:r>
-      <w:r>
-        <w:rPr>
           <w:rFonts w:ascii="Arial" w:hAnsi="Arial" w:cs="Arial"/>
           <w:color w:val="7030A0"/>
           <w:sz w:val="18"/>
@@ -5975,7 +6151,6 @@
         </w:rPr>
         <w:t>{%</w:t>
       </w:r>
-      <w:proofErr w:type="spellStart"/>
       <w:r>
         <w:rPr>
           <w:rFonts w:ascii="Arial" w:hAnsi="Arial" w:cs="Arial"/>
@@ -5986,7 +6161,6 @@
         </w:rPr>
         <w:t>endif</w:t>
       </w:r>
-      <w:proofErr w:type="spellEnd"/>
       <w:r>
         <w:rPr>
           <w:rFonts w:ascii="Arial" w:hAnsi="Arial" w:cs="Arial"/>
@@ -6211,27 +6385,7 @@
           <w:szCs w:val="18"/>
           <w:lang w:val="en-US"/>
         </w:rPr>
-        <w:t xml:space="preserve"> | </w:t>
-      </w:r>
-      <w:proofErr w:type="spellStart"/>
-      <w:r>
-        <w:rPr>
-          <w:rFonts w:ascii="Times New Roman" w:hAnsi="Times New Roman" w:cs="Times New Roman"/>
-          <w:sz w:val="18"/>
-          <w:szCs w:val="18"/>
-          <w:lang w:val="en-US"/>
-        </w:rPr>
-        <w:t>int</w:t>
-      </w:r>
-      <w:proofErr w:type="spellEnd"/>
-      <w:r>
-        <w:rPr>
-          <w:rFonts w:ascii="Times New Roman" w:hAnsi="Times New Roman" w:cs="Times New Roman"/>
-          <w:sz w:val="18"/>
-          <w:szCs w:val="18"/>
-          <w:lang w:val="en-US"/>
-        </w:rPr>
-        <w:t xml:space="preserve">  + 1 }}</w:t>
+        <w:t xml:space="preserve"> | int  + 1 }}</w:t>
       </w:r>
       <w:r>
         <w:rPr>
@@ -6344,7 +6498,6 @@
         </w:rPr>
         <w:t xml:space="preserve">{% </w:t>
       </w:r>
-      <w:proofErr w:type="spellStart"/>
       <w:r>
         <w:rPr>
           <w:rFonts w:ascii="Arial" w:hAnsi="Arial" w:cs="Arial"/>
@@ -6355,7 +6508,6 @@
         </w:rPr>
         <w:t>endif</w:t>
       </w:r>
-      <w:proofErr w:type="spellEnd"/>
       <w:r>
         <w:rPr>
           <w:rFonts w:ascii="Arial" w:hAnsi="Arial" w:cs="Arial"/>
@@ -6502,7 +6654,6 @@
         </w:rPr>
         <w:t xml:space="preserve">() + 1) %}{% </w:t>
       </w:r>
-      <w:proofErr w:type="spellStart"/>
       <w:r>
         <w:rPr>
           <w:rFonts w:ascii="Arial" w:hAnsi="Arial" w:cs="Arial"/>
@@ -6513,7 +6664,6 @@
         </w:rPr>
         <w:t>endif</w:t>
       </w:r>
-      <w:proofErr w:type="spellEnd"/>
       <w:r>
         <w:rPr>
           <w:rFonts w:ascii="Arial" w:hAnsi="Arial" w:cs="Arial"/>
@@ -6774,8 +6924,9 @@
           <w:szCs w:val="18"/>
           <w:lang w:val="en-US" w:eastAsia="ru-RU"/>
         </w:rPr>
-        <w:t xml:space="preserve"> </w:t>
-      </w:r>
+        <w:t xml:space="preserve"> – {{ </w:t>
+      </w:r>
+      <w:proofErr w:type="spellStart"/>
       <w:r>
         <w:rPr>
           <w:rFonts w:ascii="Courier New" w:eastAsia="Times New Roman" w:hAnsi="Courier New" w:cs="Courier New"/>
@@ -6783,8 +6934,9 @@
           <w:szCs w:val="18"/>
           <w:lang w:val="en-US" w:eastAsia="ru-RU"/>
         </w:rPr>
-        <w:t>–</w:t>
-      </w:r>
+        <w:t>group.ranking.rank_scores</w:t>
+      </w:r>
+      <w:proofErr w:type="spellEnd"/>
       <w:r>
         <w:rPr>
           <w:rFonts w:ascii="Courier New" w:eastAsia="Times New Roman" w:hAnsi="Courier New" w:cs="Courier New"/>
@@ -6792,9 +6944,9 @@
           <w:szCs w:val="18"/>
           <w:lang w:val="en-US" w:eastAsia="ru-RU"/>
         </w:rPr>
-        <w:t xml:space="preserve"> </w:t>
-      </w:r>
-      <w:proofErr w:type="gramStart"/>
+        <w:t xml:space="preserve"> }} </w:t>
+      </w:r>
+      <w:proofErr w:type="spellStart"/>
       <w:r>
         <w:rPr>
           <w:rFonts w:ascii="Courier New" w:eastAsia="Times New Roman" w:hAnsi="Courier New" w:cs="Courier New"/>
@@ -6802,9 +6954,395 @@
           <w:szCs w:val="18"/>
           <w:lang w:val="en-US" w:eastAsia="ru-RU"/>
         </w:rPr>
-        <w:t xml:space="preserve">{{ </w:t>
-      </w:r>
-      <w:proofErr w:type="spellStart"/>
+        <w:t>баллов</w:t>
+      </w:r>
+      <w:proofErr w:type="spellEnd"/>
+      <w:r>
+        <w:rPr>
+          <w:rFonts w:ascii="Arial" w:hAnsi="Arial" w:cs="Arial"/>
+          <w:color w:val="7030A0"/>
+          <w:sz w:val="18"/>
+          <w:szCs w:val="18"/>
+          <w:lang w:val="en-US"/>
+        </w:rPr>
+        <w:t xml:space="preserve">{% if </w:t>
+      </w:r>
+      <w:proofErr w:type="spellStart"/>
+      <w:r>
+        <w:rPr>
+          <w:rFonts w:ascii="Arial" w:hAnsi="Arial" w:cs="Arial"/>
+          <w:color w:val="7030A0"/>
+          <w:sz w:val="18"/>
+          <w:szCs w:val="18"/>
+          <w:lang w:val="en-US"/>
+        </w:rPr>
+        <w:t>group.ranking.is_active</w:t>
+      </w:r>
+      <w:proofErr w:type="spellEnd"/>
+      <w:r>
+        <w:rPr>
+          <w:rFonts w:ascii="Arial" w:hAnsi="Arial" w:cs="Arial"/>
+          <w:color w:val="7030A0"/>
+          <w:sz w:val="18"/>
+          <w:szCs w:val="18"/>
+          <w:lang w:val="en-US"/>
+        </w:rPr>
+        <w:t xml:space="preserve"> and </w:t>
+      </w:r>
+      <w:proofErr w:type="spellStart"/>
+      <w:r>
+        <w:rPr>
+          <w:rFonts w:ascii="Arial" w:hAnsi="Arial" w:cs="Arial"/>
+          <w:color w:val="7030A0"/>
+          <w:sz w:val="18"/>
+          <w:szCs w:val="18"/>
+          <w:lang w:val="en-US"/>
+        </w:rPr>
+        <w:t>group.ranking.rank_scores</w:t>
+      </w:r>
+      <w:proofErr w:type="spellEnd"/>
+      <w:r>
+        <w:rPr>
+          <w:rFonts w:ascii="Arial" w:hAnsi="Arial" w:cs="Arial"/>
+          <w:color w:val="7030A0"/>
+          <w:sz w:val="18"/>
+          <w:szCs w:val="18"/>
+          <w:lang w:val="en-US"/>
+        </w:rPr>
+        <w:t xml:space="preserve"> &gt; 0 %}</w:t>
+      </w:r>
+      <w:r>
+        <w:rPr>
+          <w:rFonts w:ascii="Arial" w:hAnsi="Arial" w:cs="Arial"/>
+          <w:color w:val="7030A0"/>
+          <w:sz w:val="18"/>
+          <w:szCs w:val="18"/>
+          <w:lang w:val="en-US"/>
+        </w:rPr>
+        <w:t xml:space="preserve">{% </w:t>
+      </w:r>
+      <w:r>
+        <w:rPr>
+          <w:rFonts w:ascii="Arial" w:hAnsi="Arial" w:cs="Arial"/>
+          <w:color w:val="7030A0"/>
+          <w:sz w:val="18"/>
+          <w:szCs w:val="18"/>
+          <w:lang w:val="en-US"/>
+        </w:rPr>
+        <w:t>set</w:t>
+      </w:r>
+      <w:r>
+        <w:rPr>
+          <w:rFonts w:ascii="Arial" w:hAnsi="Arial" w:cs="Arial"/>
+          <w:color w:val="7030A0"/>
+          <w:sz w:val="18"/>
+          <w:szCs w:val="18"/>
+          <w:lang w:val="en-US"/>
+        </w:rPr>
+        <w:t xml:space="preserve"> </w:t>
+      </w:r>
+      <w:proofErr w:type="spellStart"/>
+      <w:r>
+        <w:rPr>
+          <w:rFonts w:ascii="Arial" w:hAnsi="Arial" w:cs="Arial"/>
+          <w:color w:val="7030A0"/>
+          <w:sz w:val="18"/>
+          <w:szCs w:val="18"/>
+          <w:lang w:val="en-US"/>
+        </w:rPr>
+        <w:t>rnk</w:t>
+      </w:r>
+      <w:proofErr w:type="spellEnd"/>
+      <w:r>
+        <w:rPr>
+          <w:rFonts w:ascii="Arial" w:hAnsi="Arial" w:cs="Arial"/>
+          <w:color w:val="7030A0"/>
+          <w:sz w:val="18"/>
+          <w:szCs w:val="18"/>
+          <w:lang w:val="en-US"/>
+        </w:rPr>
+        <w:t xml:space="preserve"> = {'</w:t>
+      </w:r>
+      <w:r>
+        <w:rPr>
+          <w:rFonts w:ascii="Arial" w:hAnsi="Arial" w:cs="Arial"/>
+          <w:color w:val="7030A0"/>
+          <w:sz w:val="18"/>
+          <w:szCs w:val="18"/>
+          <w:lang w:val="en-US"/>
+        </w:rPr>
+        <w:t>max</w:t>
+      </w:r>
+      <w:r>
+        <w:rPr>
+          <w:rFonts w:ascii="Arial" w:hAnsi="Arial" w:cs="Arial"/>
+          <w:color w:val="7030A0"/>
+          <w:sz w:val="18"/>
+          <w:szCs w:val="18"/>
+          <w:lang w:val="en-US"/>
+        </w:rPr>
+        <w:t>_</w:t>
+      </w:r>
+      <w:r>
+        <w:rPr>
+          <w:rFonts w:ascii="Arial" w:hAnsi="Arial" w:cs="Arial"/>
+          <w:color w:val="7030A0"/>
+          <w:sz w:val="18"/>
+          <w:szCs w:val="18"/>
+          <w:lang w:val="en-US"/>
+        </w:rPr>
+        <w:t>place</w:t>
+      </w:r>
+      <w:r>
+        <w:rPr>
+          <w:rFonts w:ascii="Arial" w:hAnsi="Arial" w:cs="Arial"/>
+          <w:color w:val="7030A0"/>
+          <w:sz w:val="18"/>
+          <w:szCs w:val="18"/>
+          <w:lang w:val="en-US"/>
+        </w:rPr>
+        <w:t>':</w:t>
+      </w:r>
+      <w:r>
+        <w:rPr>
+          <w:rFonts w:ascii="Arial" w:hAnsi="Arial" w:cs="Arial"/>
+          <w:color w:val="7030A0"/>
+          <w:sz w:val="18"/>
+          <w:szCs w:val="18"/>
+          <w:lang w:val="en-US"/>
+        </w:rPr>
+        <w:t>1</w:t>
+      </w:r>
+      <w:r>
+        <w:rPr>
+          <w:rFonts w:ascii="Arial" w:hAnsi="Arial" w:cs="Arial"/>
+          <w:color w:val="7030A0"/>
+          <w:sz w:val="18"/>
+          <w:szCs w:val="18"/>
+          <w:lang w:val="en-US"/>
+        </w:rPr>
+        <w:t>} %}</w:t>
+      </w:r>
+      <w:r>
+        <w:rPr>
+          <w:rFonts w:ascii="Arial" w:hAnsi="Arial" w:cs="Arial"/>
+          <w:color w:val="7030A0"/>
+          <w:sz w:val="18"/>
+          <w:szCs w:val="18"/>
+          <w:lang w:val="en-US"/>
+        </w:rPr>
+        <w:t xml:space="preserve">{% for </w:t>
+      </w:r>
+      <w:proofErr w:type="spellStart"/>
+      <w:r>
+        <w:rPr>
+          <w:rFonts w:ascii="Arial" w:hAnsi="Arial" w:cs="Arial"/>
+          <w:color w:val="7030A0"/>
+          <w:sz w:val="18"/>
+          <w:szCs w:val="18"/>
+          <w:lang w:val="en-US"/>
+        </w:rPr>
+        <w:t>cur_</w:t>
+      </w:r>
+      <w:r>
+        <w:rPr>
+          <w:rFonts w:ascii="Arial" w:hAnsi="Arial" w:cs="Arial"/>
+          <w:color w:val="7030A0"/>
+          <w:sz w:val="18"/>
+          <w:szCs w:val="18"/>
+          <w:lang w:val="en-US"/>
+        </w:rPr>
+        <w:t>rank</w:t>
+      </w:r>
+      <w:proofErr w:type="spellEnd"/>
+      <w:r>
+        <w:rPr>
+          <w:rFonts w:ascii="Arial" w:hAnsi="Arial" w:cs="Arial"/>
+          <w:color w:val="7030A0"/>
+          <w:sz w:val="18"/>
+          <w:szCs w:val="18"/>
+          <w:lang w:val="en-US"/>
+        </w:rPr>
+        <w:t xml:space="preserve"> in </w:t>
+      </w:r>
+      <w:proofErr w:type="spellStart"/>
+      <w:r>
+        <w:rPr>
+          <w:rFonts w:ascii="Arial" w:hAnsi="Arial" w:cs="Arial"/>
+          <w:color w:val="7030A0"/>
+          <w:sz w:val="18"/>
+          <w:szCs w:val="18"/>
+          <w:lang w:val="en-US"/>
+        </w:rPr>
+        <w:t>group.ranking.rank</w:t>
+      </w:r>
+      <w:proofErr w:type="spellEnd"/>
+      <w:r>
+        <w:rPr>
+          <w:rFonts w:ascii="Arial" w:hAnsi="Arial" w:cs="Arial"/>
+          <w:color w:val="7030A0"/>
+          <w:sz w:val="18"/>
+          <w:szCs w:val="18"/>
+          <w:lang w:val="en-US"/>
+        </w:rPr>
+        <w:t xml:space="preserve"> %}</w:t>
+      </w:r>
+      <w:r>
+        <w:rPr>
+          <w:rFonts w:ascii="Arial" w:hAnsi="Arial" w:cs="Arial"/>
+          <w:color w:val="7030A0"/>
+          <w:sz w:val="18"/>
+          <w:szCs w:val="18"/>
+          <w:lang w:val="en-US"/>
+        </w:rPr>
+        <w:t xml:space="preserve">{% if </w:t>
+      </w:r>
+      <w:proofErr w:type="spellStart"/>
+      <w:r>
+        <w:rPr>
+          <w:rFonts w:ascii="Arial" w:hAnsi="Arial" w:cs="Arial"/>
+          <w:color w:val="7030A0"/>
+          <w:sz w:val="18"/>
+          <w:szCs w:val="18"/>
+          <w:lang w:val="en-US"/>
+        </w:rPr>
+        <w:t>cur_rank.is_active</w:t>
+      </w:r>
+      <w:proofErr w:type="spellEnd"/>
+      <w:r>
+        <w:rPr>
+          <w:rFonts w:ascii="Arial" w:hAnsi="Arial" w:cs="Arial"/>
+          <w:color w:val="7030A0"/>
+          <w:sz w:val="18"/>
+          <w:szCs w:val="18"/>
+          <w:lang w:val="en-US"/>
+        </w:rPr>
+        <w:t xml:space="preserve"> %}</w:t>
+      </w:r>
+      <w:r>
+        <w:rPr>
+          <w:rFonts w:ascii="Arial" w:hAnsi="Arial" w:cs="Arial"/>
+          <w:color w:val="7030A0"/>
+          <w:sz w:val="18"/>
+          <w:szCs w:val="18"/>
+          <w:lang w:val="en-US"/>
+        </w:rPr>
+        <w:t xml:space="preserve">{% if </w:t>
+      </w:r>
+      <w:proofErr w:type="spellStart"/>
+      <w:r>
+        <w:rPr>
+          <w:rFonts w:ascii="Arial" w:hAnsi="Arial" w:cs="Arial"/>
+          <w:color w:val="7030A0"/>
+          <w:sz w:val="18"/>
+          <w:szCs w:val="18"/>
+          <w:lang w:val="en-US"/>
+        </w:rPr>
+        <w:t>cur_rank.</w:t>
+      </w:r>
+      <w:r>
+        <w:rPr>
+          <w:rFonts w:ascii="Arial" w:hAnsi="Arial" w:cs="Arial"/>
+          <w:color w:val="7030A0"/>
+          <w:sz w:val="18"/>
+          <w:szCs w:val="18"/>
+          <w:lang w:val="en-US"/>
+        </w:rPr>
+        <w:t>min_scores</w:t>
+      </w:r>
+      <w:proofErr w:type="spellEnd"/>
+      <w:r>
+        <w:rPr>
+          <w:rFonts w:ascii="Arial" w:hAnsi="Arial" w:cs="Arial"/>
+          <w:color w:val="7030A0"/>
+          <w:sz w:val="18"/>
+          <w:szCs w:val="18"/>
+          <w:lang w:val="en-US"/>
+        </w:rPr>
+        <w:t xml:space="preserve"> and </w:t>
+      </w:r>
+      <w:proofErr w:type="spellStart"/>
+      <w:r>
+        <w:rPr>
+          <w:rFonts w:ascii="Arial" w:hAnsi="Arial" w:cs="Arial"/>
+          <w:color w:val="7030A0"/>
+          <w:sz w:val="18"/>
+          <w:szCs w:val="18"/>
+          <w:lang w:val="en-US"/>
+        </w:rPr>
+        <w:t>cur</w:t>
+      </w:r>
+      <w:r>
+        <w:rPr>
+          <w:rFonts w:ascii="Arial" w:hAnsi="Arial" w:cs="Arial"/>
+          <w:color w:val="7030A0"/>
+          <w:sz w:val="18"/>
+          <w:szCs w:val="18"/>
+          <w:lang w:val="en-US"/>
+        </w:rPr>
+        <w:t>_</w:t>
+      </w:r>
+      <w:r>
+        <w:rPr>
+          <w:rFonts w:ascii="Arial" w:hAnsi="Arial" w:cs="Arial"/>
+          <w:color w:val="7030A0"/>
+          <w:sz w:val="18"/>
+          <w:szCs w:val="18"/>
+          <w:lang w:val="en-US"/>
+        </w:rPr>
+        <w:t>rank.</w:t>
+      </w:r>
+      <w:r>
+        <w:rPr>
+          <w:rFonts w:ascii="Arial" w:hAnsi="Arial" w:cs="Arial"/>
+          <w:color w:val="7030A0"/>
+          <w:sz w:val="18"/>
+          <w:szCs w:val="18"/>
+          <w:lang w:val="en-US"/>
+        </w:rPr>
+        <w:t>min_scores</w:t>
+      </w:r>
+      <w:proofErr w:type="spellEnd"/>
+      <w:r>
+        <w:rPr>
+          <w:rFonts w:ascii="Arial" w:hAnsi="Arial" w:cs="Arial"/>
+          <w:color w:val="7030A0"/>
+          <w:sz w:val="18"/>
+          <w:szCs w:val="18"/>
+          <w:lang w:val="en-US"/>
+        </w:rPr>
+        <w:t xml:space="preserve"> | int </w:t>
+      </w:r>
+      <w:r>
+        <w:rPr>
+          <w:rFonts w:ascii="Arial" w:hAnsi="Arial" w:cs="Arial"/>
+          <w:color w:val="7030A0"/>
+          <w:sz w:val="18"/>
+          <w:szCs w:val="18"/>
+          <w:lang w:val="en-US"/>
+        </w:rPr>
+        <w:t>&gt; 0</w:t>
+      </w:r>
+      <w:r>
+        <w:rPr>
+          <w:rFonts w:ascii="Arial" w:hAnsi="Arial" w:cs="Arial"/>
+          <w:color w:val="7030A0"/>
+          <w:sz w:val="18"/>
+          <w:szCs w:val="18"/>
+          <w:lang w:val="en-US"/>
+        </w:rPr>
+        <w:t xml:space="preserve"> </w:t>
+      </w:r>
+      <w:r>
+        <w:rPr>
+          <w:rFonts w:ascii="Arial" w:hAnsi="Arial" w:cs="Arial"/>
+          <w:color w:val="7030A0"/>
+          <w:sz w:val="18"/>
+          <w:szCs w:val="18"/>
+          <w:lang w:val="en-US"/>
+        </w:rPr>
+        <w:t>%}</w:t>
+      </w:r>
       <w:r>
         <w:rPr>
           <w:rFonts w:ascii="Courier New" w:eastAsia="Times New Roman" w:hAnsi="Courier New" w:cs="Courier New"/>
@@ -6812,9 +7350,8 @@
           <w:szCs w:val="18"/>
           <w:lang w:val="en-US" w:eastAsia="ru-RU"/>
         </w:rPr>
-        <w:t>group</w:t>
-      </w:r>
-      <w:proofErr w:type="gramEnd"/>
+        <w:t xml:space="preserve">; </w:t>
+      </w:r>
       <w:r>
         <w:rPr>
           <w:rFonts w:ascii="Courier New" w:eastAsia="Times New Roman" w:hAnsi="Courier New" w:cs="Courier New"/>
@@ -6822,9 +7359,8 @@
           <w:szCs w:val="18"/>
           <w:lang w:val="en-US" w:eastAsia="ru-RU"/>
         </w:rPr>
-        <w:t>.ranking.rank_scores</w:t>
-      </w:r>
-      <w:proofErr w:type="spellEnd"/>
+        <w:t>{{</w:t>
+      </w:r>
       <w:r>
         <w:rPr>
           <w:rFonts w:ascii="Courier New" w:eastAsia="Times New Roman" w:hAnsi="Courier New" w:cs="Courier New"/>
@@ -6832,8 +7368,9 @@
           <w:szCs w:val="18"/>
           <w:lang w:val="en-US" w:eastAsia="ru-RU"/>
         </w:rPr>
-        <w:t xml:space="preserve"> }}</w:t>
-      </w:r>
+        <w:t>(</w:t>
+      </w:r>
+      <w:proofErr w:type="spellStart"/>
       <w:r>
         <w:rPr>
           <w:rFonts w:ascii="Courier New" w:eastAsia="Times New Roman" w:hAnsi="Courier New" w:cs="Courier New"/>
@@ -6841,9 +7378,9 @@
           <w:szCs w:val="18"/>
           <w:lang w:val="en-US" w:eastAsia="ru-RU"/>
         </w:rPr>
-        <w:t xml:space="preserve"> </w:t>
-      </w:r>
-      <w:proofErr w:type="spellStart"/>
+        <w:t>qual_dict</w:t>
+      </w:r>
+      <w:proofErr w:type="spellEnd"/>
       <w:r>
         <w:rPr>
           <w:rFonts w:ascii="Courier New" w:eastAsia="Times New Roman" w:hAnsi="Courier New" w:cs="Courier New"/>
@@ -6851,53 +7388,569 @@
           <w:szCs w:val="18"/>
           <w:lang w:val="en-US" w:eastAsia="ru-RU"/>
         </w:rPr>
-        <w:t>баллов</w:t>
-      </w:r>
-      <w:proofErr w:type="spellEnd"/>
-      <w:r>
-        <w:rPr>
-          <w:rFonts w:ascii="Arial" w:hAnsi="Arial" w:cs="Arial"/>
-          <w:color w:val="7030A0"/>
-          <w:sz w:val="18"/>
-          <w:szCs w:val="18"/>
-          <w:lang w:val="en-US"/>
-        </w:rPr>
-        <w:t xml:space="preserve">{% for </w:t>
-      </w:r>
-      <w:proofErr w:type="spellStart"/>
-      <w:r>
-        <w:rPr>
-          <w:rFonts w:ascii="Arial" w:hAnsi="Arial" w:cs="Arial"/>
-          <w:color w:val="7030A0"/>
-          <w:sz w:val="18"/>
-          <w:szCs w:val="18"/>
-          <w:lang w:val="en-US"/>
+        <w:t>[</w:t>
+      </w:r>
+      <w:proofErr w:type="spellStart"/>
+      <w:r>
+        <w:rPr>
+          <w:rFonts w:ascii="Courier New" w:eastAsia="Times New Roman" w:hAnsi="Courier New" w:cs="Courier New"/>
+          <w:sz w:val="18"/>
+          <w:szCs w:val="18"/>
+          <w:lang w:val="en-US" w:eastAsia="ru-RU"/>
+        </w:rPr>
+        <w:t>cur_rank.qual</w:t>
+      </w:r>
+      <w:proofErr w:type="spellEnd"/>
+      <w:r>
+        <w:rPr>
+          <w:rFonts w:ascii="Courier New" w:eastAsia="Times New Roman" w:hAnsi="Courier New" w:cs="Courier New"/>
+          <w:sz w:val="18"/>
+          <w:szCs w:val="18"/>
+          <w:lang w:val="en-US" w:eastAsia="ru-RU"/>
+        </w:rPr>
+        <w:t>]|string)[:4]</w:t>
+      </w:r>
+      <w:r>
+        <w:rPr>
+          <w:rFonts w:ascii="Courier New" w:eastAsia="Times New Roman" w:hAnsi="Courier New" w:cs="Courier New"/>
+          <w:sz w:val="18"/>
+          <w:szCs w:val="18"/>
+          <w:lang w:val="en-US" w:eastAsia="ru-RU"/>
+        </w:rPr>
+        <w:t>}}</w:t>
+      </w:r>
+      <w:r>
+        <w:rPr>
+          <w:rFonts w:ascii="Courier New" w:eastAsia="Times New Roman" w:hAnsi="Courier New" w:cs="Courier New"/>
+          <w:sz w:val="18"/>
+          <w:szCs w:val="18"/>
+          <w:lang w:val="en-US" w:eastAsia="ru-RU"/>
+        </w:rPr>
+        <w:t xml:space="preserve"> -</w:t>
+      </w:r>
+      <w:r>
+        <w:rPr>
+          <w:rFonts w:ascii="Courier New" w:eastAsia="Times New Roman" w:hAnsi="Courier New" w:cs="Courier New"/>
+          <w:sz w:val="18"/>
+          <w:szCs w:val="18"/>
+          <w:lang w:val="en-US" w:eastAsia="ru-RU"/>
+        </w:rPr>
+        <w:t xml:space="preserve"> </w:t>
+      </w:r>
+      <w:r>
+        <w:rPr>
+          <w:rFonts w:ascii="Courier New" w:eastAsia="Times New Roman" w:hAnsi="Courier New" w:cs="Courier New"/>
+          <w:sz w:val="18"/>
+          <w:szCs w:val="18"/>
+          <w:lang w:val="en-US" w:eastAsia="ru-RU"/>
+        </w:rPr>
+        <w:t>{{</w:t>
+      </w:r>
+      <w:proofErr w:type="spellStart"/>
+      <w:r>
+        <w:rPr>
+          <w:rFonts w:ascii="Courier New" w:eastAsia="Times New Roman" w:hAnsi="Courier New" w:cs="Courier New"/>
+          <w:sz w:val="18"/>
+          <w:szCs w:val="18"/>
+          <w:lang w:val="en-US" w:eastAsia="ru-RU"/>
+        </w:rPr>
+        <w:t>cur_rank.percent</w:t>
+      </w:r>
+      <w:proofErr w:type="spellEnd"/>
+      <w:r>
+        <w:rPr>
+          <w:rFonts w:ascii="Courier New" w:eastAsia="Times New Roman" w:hAnsi="Courier New" w:cs="Courier New"/>
+          <w:sz w:val="18"/>
+          <w:szCs w:val="18"/>
+          <w:lang w:val="en-US" w:eastAsia="ru-RU"/>
+        </w:rPr>
+        <w:t>}}% - {{</w:t>
+      </w:r>
+      <w:proofErr w:type="spellStart"/>
+      <w:r>
+        <w:rPr>
+          <w:rFonts w:ascii="Courier New" w:eastAsia="Times New Roman" w:hAnsi="Courier New" w:cs="Courier New"/>
+          <w:sz w:val="18"/>
+          <w:szCs w:val="18"/>
+          <w:lang w:val="en-US" w:eastAsia="ru-RU"/>
+        </w:rPr>
+        <w:t>cur_rank.</w:t>
+      </w:r>
+      <w:r>
+        <w:rPr>
+          <w:rFonts w:ascii="Courier New" w:eastAsia="Times New Roman" w:hAnsi="Courier New" w:cs="Courier New"/>
+          <w:sz w:val="18"/>
+          <w:szCs w:val="18"/>
+          <w:lang w:val="en-US" w:eastAsia="ru-RU"/>
+        </w:rPr>
+        <w:t>min_scores</w:t>
+      </w:r>
+      <w:proofErr w:type="spellEnd"/>
+      <w:r>
+        <w:rPr>
+          <w:rFonts w:ascii="Courier New" w:eastAsia="Times New Roman" w:hAnsi="Courier New" w:cs="Courier New"/>
+          <w:sz w:val="18"/>
+          <w:szCs w:val="18"/>
+          <w:lang w:val="en-US" w:eastAsia="ru-RU"/>
+        </w:rPr>
+        <w:t>}}</w:t>
+      </w:r>
+      <w:r>
+        <w:rPr>
+          <w:rFonts w:ascii="Courier New" w:eastAsia="Times New Roman" w:hAnsi="Courier New" w:cs="Courier New"/>
+          <w:sz w:val="18"/>
+          <w:szCs w:val="18"/>
+          <w:lang w:val="en-US" w:eastAsia="ru-RU"/>
+        </w:rPr>
+        <w:t xml:space="preserve"> </w:t>
+      </w:r>
+      <w:proofErr w:type="spellStart"/>
+      <w:r>
+        <w:rPr>
+          <w:rFonts w:ascii="Courier New" w:eastAsia="Times New Roman" w:hAnsi="Courier New" w:cs="Courier New"/>
+          <w:sz w:val="18"/>
+          <w:szCs w:val="18"/>
+          <w:lang w:eastAsia="ru-RU"/>
+        </w:rPr>
+        <w:t>очк</w:t>
+      </w:r>
+      <w:proofErr w:type="spellEnd"/>
+      <w:r>
+        <w:rPr>
+          <w:rFonts w:ascii="Courier New" w:eastAsia="Times New Roman" w:hAnsi="Courier New" w:cs="Courier New"/>
+          <w:sz w:val="18"/>
+          <w:szCs w:val="18"/>
+          <w:lang w:val="en-US" w:eastAsia="ru-RU"/>
+        </w:rPr>
+        <w:t>.</w:t>
+      </w:r>
+      <w:r>
+        <w:rPr>
+          <w:rFonts w:ascii="Arial" w:hAnsi="Arial" w:cs="Arial"/>
+          <w:color w:val="7030A0"/>
+          <w:sz w:val="18"/>
+          <w:szCs w:val="18"/>
+          <w:lang w:val="en-US"/>
+        </w:rPr>
+        <w:t xml:space="preserve">{% </w:t>
+      </w:r>
+      <w:proofErr w:type="spellStart"/>
+      <w:r>
+        <w:rPr>
+          <w:rFonts w:ascii="Arial" w:hAnsi="Arial" w:cs="Arial"/>
+          <w:color w:val="7030A0"/>
+          <w:sz w:val="18"/>
+          <w:szCs w:val="18"/>
+          <w:lang w:val="en-US"/>
+        </w:rPr>
+        <w:t>elif</w:t>
+      </w:r>
+      <w:proofErr w:type="spellEnd"/>
+      <w:r>
+        <w:rPr>
+          <w:rFonts w:ascii="Arial" w:hAnsi="Arial" w:cs="Arial"/>
+          <w:color w:val="7030A0"/>
+          <w:sz w:val="18"/>
+          <w:szCs w:val="18"/>
+          <w:lang w:val="en-US"/>
+        </w:rPr>
+        <w:t xml:space="preserve"> </w:t>
+      </w:r>
+      <w:proofErr w:type="spellStart"/>
+      <w:r>
+        <w:rPr>
+          <w:rFonts w:ascii="Arial" w:hAnsi="Arial" w:cs="Arial"/>
+          <w:color w:val="7030A0"/>
+          <w:sz w:val="18"/>
+          <w:szCs w:val="18"/>
+          <w:lang w:val="en-US"/>
+        </w:rPr>
+        <w:t>cur_rank.percent</w:t>
+      </w:r>
+      <w:proofErr w:type="spellEnd"/>
+      <w:r>
+        <w:rPr>
+          <w:rFonts w:ascii="Arial" w:hAnsi="Arial" w:cs="Arial"/>
+          <w:color w:val="7030A0"/>
+          <w:sz w:val="18"/>
+          <w:szCs w:val="18"/>
+          <w:lang w:val="en-US"/>
+        </w:rPr>
+        <w:t xml:space="preserve"> </w:t>
+      </w:r>
+      <w:r>
+        <w:rPr>
+          <w:rFonts w:ascii="Arial" w:hAnsi="Arial" w:cs="Arial"/>
+          <w:color w:val="7030A0"/>
+          <w:sz w:val="18"/>
+          <w:szCs w:val="18"/>
+          <w:lang w:val="en-US"/>
+        </w:rPr>
+        <w:t>%}</w:t>
+      </w:r>
+      <w:r>
+        <w:rPr>
+          <w:rFonts w:ascii="Courier New" w:eastAsia="Times New Roman" w:hAnsi="Courier New" w:cs="Courier New"/>
+          <w:sz w:val="18"/>
+          <w:szCs w:val="18"/>
+          <w:lang w:val="en-US" w:eastAsia="ru-RU"/>
+        </w:rPr>
+        <w:t xml:space="preserve">; </w:t>
+      </w:r>
+      <w:r>
+        <w:rPr>
+          <w:rFonts w:ascii="Courier New" w:eastAsia="Times New Roman" w:hAnsi="Courier New" w:cs="Courier New"/>
+          <w:sz w:val="18"/>
+          <w:szCs w:val="18"/>
+          <w:lang w:val="en-US" w:eastAsia="ru-RU"/>
+        </w:rPr>
+        <w:t>{{</w:t>
+      </w:r>
+      <w:r>
+        <w:rPr>
+          <w:rFonts w:ascii="Courier New" w:eastAsia="Times New Roman" w:hAnsi="Courier New" w:cs="Courier New"/>
+          <w:sz w:val="18"/>
+          <w:szCs w:val="18"/>
+          <w:lang w:val="en-US" w:eastAsia="ru-RU"/>
+        </w:rPr>
+        <w:t>(</w:t>
+      </w:r>
+      <w:proofErr w:type="spellStart"/>
+      <w:r>
+        <w:rPr>
+          <w:rFonts w:ascii="Courier New" w:eastAsia="Times New Roman" w:hAnsi="Courier New" w:cs="Courier New"/>
+          <w:sz w:val="18"/>
+          <w:szCs w:val="18"/>
+          <w:lang w:val="en-US" w:eastAsia="ru-RU"/>
+        </w:rPr>
+        <w:t>qual_dict</w:t>
+      </w:r>
+      <w:proofErr w:type="spellEnd"/>
+      <w:r>
+        <w:rPr>
+          <w:rFonts w:ascii="Courier New" w:eastAsia="Times New Roman" w:hAnsi="Courier New" w:cs="Courier New"/>
+          <w:sz w:val="18"/>
+          <w:szCs w:val="18"/>
+          <w:lang w:val="en-US" w:eastAsia="ru-RU"/>
+        </w:rPr>
+        <w:t>[</w:t>
+      </w:r>
+      <w:proofErr w:type="spellStart"/>
+      <w:r>
+        <w:rPr>
+          <w:rFonts w:ascii="Courier New" w:eastAsia="Times New Roman" w:hAnsi="Courier New" w:cs="Courier New"/>
+          <w:sz w:val="18"/>
+          <w:szCs w:val="18"/>
+          <w:lang w:val="en-US" w:eastAsia="ru-RU"/>
+        </w:rPr>
+        <w:t>cur_rank.qual</w:t>
+      </w:r>
+      <w:proofErr w:type="spellEnd"/>
+      <w:r>
+        <w:rPr>
+          <w:rFonts w:ascii="Courier New" w:eastAsia="Times New Roman" w:hAnsi="Courier New" w:cs="Courier New"/>
+          <w:sz w:val="18"/>
+          <w:szCs w:val="18"/>
+          <w:lang w:val="en-US" w:eastAsia="ru-RU"/>
+        </w:rPr>
+        <w:t>]|string)[:4]</w:t>
+      </w:r>
+      <w:r>
+        <w:rPr>
+          <w:rFonts w:ascii="Courier New" w:eastAsia="Times New Roman" w:hAnsi="Courier New" w:cs="Courier New"/>
+          <w:sz w:val="18"/>
+          <w:szCs w:val="18"/>
+          <w:lang w:val="en-US" w:eastAsia="ru-RU"/>
+        </w:rPr>
+        <w:t>}}</w:t>
+      </w:r>
+      <w:r>
+        <w:rPr>
+          <w:rFonts w:ascii="Courier New" w:eastAsia="Times New Roman" w:hAnsi="Courier New" w:cs="Courier New"/>
+          <w:sz w:val="18"/>
+          <w:szCs w:val="18"/>
+          <w:lang w:val="en-US" w:eastAsia="ru-RU"/>
+        </w:rPr>
+        <w:t xml:space="preserve"> -</w:t>
+      </w:r>
+      <w:r>
+        <w:rPr>
+          <w:rFonts w:ascii="Courier New" w:eastAsia="Times New Roman" w:hAnsi="Courier New" w:cs="Courier New"/>
+          <w:sz w:val="18"/>
+          <w:szCs w:val="18"/>
+          <w:lang w:val="en-US" w:eastAsia="ru-RU"/>
+        </w:rPr>
+        <w:t xml:space="preserve"> </w:t>
+      </w:r>
+      <w:r>
+        <w:rPr>
+          <w:rFonts w:ascii="Courier New" w:eastAsia="Times New Roman" w:hAnsi="Courier New" w:cs="Courier New"/>
+          <w:sz w:val="18"/>
+          <w:szCs w:val="18"/>
+          <w:lang w:val="en-US" w:eastAsia="ru-RU"/>
+        </w:rPr>
+        <w:t>{{</w:t>
+      </w:r>
+      <w:proofErr w:type="spellStart"/>
+      <w:r>
+        <w:rPr>
+          <w:rFonts w:ascii="Courier New" w:eastAsia="Times New Roman" w:hAnsi="Courier New" w:cs="Courier New"/>
+          <w:sz w:val="18"/>
+          <w:szCs w:val="18"/>
+          <w:lang w:val="en-US" w:eastAsia="ru-RU"/>
+        </w:rPr>
+        <w:t>cur_rank.percent</w:t>
+      </w:r>
+      <w:proofErr w:type="spellEnd"/>
+      <w:r>
+        <w:rPr>
+          <w:rFonts w:ascii="Courier New" w:eastAsia="Times New Roman" w:hAnsi="Courier New" w:cs="Courier New"/>
+          <w:sz w:val="18"/>
+          <w:szCs w:val="18"/>
+          <w:lang w:val="en-US" w:eastAsia="ru-RU"/>
+        </w:rPr>
+        <w:t xml:space="preserve">}}% - </w:t>
+      </w:r>
+      <w:r>
+        <w:rPr>
+          <w:rFonts w:ascii="Courier New" w:eastAsia="Times New Roman" w:hAnsi="Courier New" w:cs="Courier New"/>
+          <w:sz w:val="18"/>
+          <w:szCs w:val="18"/>
+          <w:lang w:val="en-US" w:eastAsia="ru-RU"/>
+        </w:rPr>
+        <w:t>{{ '%02d' % (</w:t>
+      </w:r>
+      <w:proofErr w:type="spellStart"/>
+      <w:r>
+        <w:rPr>
+          <w:rFonts w:ascii="Courier New" w:eastAsia="Times New Roman" w:hAnsi="Courier New" w:cs="Courier New"/>
+          <w:sz w:val="18"/>
+          <w:szCs w:val="18"/>
+          <w:lang w:val="en-US" w:eastAsia="ru-RU"/>
         </w:rPr>
         <w:t>cur_rank</w:t>
       </w:r>
-      <w:proofErr w:type="spellEnd"/>
-      <w:r>
-        <w:rPr>
-          <w:rFonts w:ascii="Arial" w:hAnsi="Arial" w:cs="Arial"/>
-          <w:color w:val="7030A0"/>
-          <w:sz w:val="18"/>
-          <w:szCs w:val="18"/>
-          <w:lang w:val="en-US"/>
-        </w:rPr>
-        <w:t xml:space="preserve"> in </w:t>
-      </w:r>
-      <w:proofErr w:type="spellStart"/>
-      <w:r>
-        <w:rPr>
-          <w:rFonts w:ascii="Arial" w:hAnsi="Arial" w:cs="Arial"/>
-          <w:color w:val="7030A0"/>
-          <w:sz w:val="18"/>
-          <w:szCs w:val="18"/>
-          <w:lang w:val="en-US"/>
-        </w:rPr>
-        <w:t>group.ranking.rank</w:t>
-      </w:r>
-      <w:proofErr w:type="spellEnd"/>
+      <w:r>
+        <w:rPr>
+          <w:rFonts w:ascii="Courier New" w:eastAsia="Times New Roman" w:hAnsi="Courier New" w:cs="Courier New"/>
+          <w:sz w:val="18"/>
+          <w:szCs w:val="18"/>
+          <w:lang w:val="en-US" w:eastAsia="ru-RU"/>
+        </w:rPr>
+        <w:t>.max_time</w:t>
+      </w:r>
+      <w:proofErr w:type="spellEnd"/>
+      <w:r>
+        <w:rPr>
+          <w:rFonts w:ascii="Courier New" w:eastAsia="Times New Roman" w:hAnsi="Courier New" w:cs="Courier New"/>
+          <w:sz w:val="18"/>
+          <w:szCs w:val="18"/>
+          <w:lang w:val="en-US" w:eastAsia="ru-RU"/>
+        </w:rPr>
+        <w:t xml:space="preserve"> / 3600000 | int) }}:{{ '%02d' % (</w:t>
+      </w:r>
+      <w:proofErr w:type="spellStart"/>
+      <w:r>
+        <w:rPr>
+          <w:rFonts w:ascii="Courier New" w:eastAsia="Times New Roman" w:hAnsi="Courier New" w:cs="Courier New"/>
+          <w:sz w:val="18"/>
+          <w:szCs w:val="18"/>
+          <w:lang w:val="en-US" w:eastAsia="ru-RU"/>
+        </w:rPr>
+        <w:t>cur_rank</w:t>
+      </w:r>
+      <w:r>
+        <w:rPr>
+          <w:rFonts w:ascii="Courier New" w:eastAsia="Times New Roman" w:hAnsi="Courier New" w:cs="Courier New"/>
+          <w:sz w:val="18"/>
+          <w:szCs w:val="18"/>
+          <w:lang w:val="en-US" w:eastAsia="ru-RU"/>
+        </w:rPr>
+        <w:t>.max_time</w:t>
+      </w:r>
+      <w:proofErr w:type="spellEnd"/>
+      <w:r>
+        <w:rPr>
+          <w:rFonts w:ascii="Courier New" w:eastAsia="Times New Roman" w:hAnsi="Courier New" w:cs="Courier New"/>
+          <w:sz w:val="18"/>
+          <w:szCs w:val="18"/>
+          <w:lang w:val="en-US" w:eastAsia="ru-RU"/>
+        </w:rPr>
+        <w:t xml:space="preserve"> / 60000 % 60 | int) }}:{{ '%02d' % (</w:t>
+      </w:r>
+      <w:proofErr w:type="spellStart"/>
+      <w:r>
+        <w:rPr>
+          <w:rFonts w:ascii="Courier New" w:eastAsia="Times New Roman" w:hAnsi="Courier New" w:cs="Courier New"/>
+          <w:sz w:val="18"/>
+          <w:szCs w:val="18"/>
+          <w:lang w:val="en-US" w:eastAsia="ru-RU"/>
+        </w:rPr>
+        <w:t>cur_rank</w:t>
+      </w:r>
+      <w:r>
+        <w:rPr>
+          <w:rFonts w:ascii="Courier New" w:eastAsia="Times New Roman" w:hAnsi="Courier New" w:cs="Courier New"/>
+          <w:sz w:val="18"/>
+          <w:szCs w:val="18"/>
+          <w:lang w:val="en-US" w:eastAsia="ru-RU"/>
+        </w:rPr>
+        <w:t>.max_time</w:t>
+      </w:r>
+      <w:proofErr w:type="spellEnd"/>
+      <w:r>
+        <w:rPr>
+          <w:rFonts w:ascii="Courier New" w:eastAsia="Times New Roman" w:hAnsi="Courier New" w:cs="Courier New"/>
+          <w:sz w:val="18"/>
+          <w:szCs w:val="18"/>
+          <w:lang w:val="en-US" w:eastAsia="ru-RU"/>
+        </w:rPr>
+        <w:t xml:space="preserve"> /1000 % 60 | int) }}</w:t>
+      </w:r>
+      <w:r>
+        <w:rPr>
+          <w:sz w:val="18"/>
+          <w:szCs w:val="18"/>
+          <w:lang w:val="en-US"/>
+        </w:rPr>
+        <w:t xml:space="preserve"> </w:t>
+      </w:r>
+      <w:r>
+        <w:rPr>
+          <w:rFonts w:ascii="Arial" w:hAnsi="Arial" w:cs="Arial"/>
+          <w:color w:val="7030A0"/>
+          <w:sz w:val="18"/>
+          <w:szCs w:val="18"/>
+          <w:lang w:val="en-US"/>
+        </w:rPr>
+        <w:t xml:space="preserve">{% </w:t>
+      </w:r>
+      <w:proofErr w:type="spellStart"/>
+      <w:r>
+        <w:rPr>
+          <w:rFonts w:ascii="Arial" w:hAnsi="Arial" w:cs="Arial"/>
+          <w:color w:val="7030A0"/>
+          <w:sz w:val="18"/>
+          <w:szCs w:val="18"/>
+          <w:lang w:val="en-US"/>
+        </w:rPr>
+        <w:t>elif</w:t>
+      </w:r>
+      <w:proofErr w:type="spellEnd"/>
+      <w:r>
+        <w:rPr>
+          <w:rFonts w:ascii="Arial" w:hAnsi="Arial" w:cs="Arial"/>
+          <w:color w:val="7030A0"/>
+          <w:sz w:val="18"/>
+          <w:szCs w:val="18"/>
+          <w:lang w:val="en-US"/>
+        </w:rPr>
+        <w:t xml:space="preserve"> </w:t>
+      </w:r>
+      <w:proofErr w:type="spellStart"/>
+      <w:r>
+        <w:rPr>
+          <w:rFonts w:ascii="Arial" w:hAnsi="Arial" w:cs="Arial"/>
+          <w:color w:val="7030A0"/>
+          <w:sz w:val="18"/>
+          <w:szCs w:val="18"/>
+          <w:lang w:val="en-US"/>
+        </w:rPr>
+        <w:t>cur</w:t>
+      </w:r>
+      <w:r>
+        <w:rPr>
+          <w:rFonts w:ascii="Arial" w:hAnsi="Arial" w:cs="Arial"/>
+          <w:color w:val="7030A0"/>
+          <w:sz w:val="18"/>
+          <w:szCs w:val="18"/>
+          <w:lang w:val="en-US"/>
+        </w:rPr>
+        <w:t>_</w:t>
+      </w:r>
+      <w:r>
+        <w:rPr>
+          <w:rFonts w:ascii="Arial" w:hAnsi="Arial" w:cs="Arial"/>
+          <w:color w:val="7030A0"/>
+          <w:sz w:val="18"/>
+          <w:szCs w:val="18"/>
+          <w:lang w:val="en-US"/>
+        </w:rPr>
+        <w:t>rank.max_place</w:t>
+      </w:r>
+      <w:proofErr w:type="spellEnd"/>
+      <w:r>
+        <w:rPr>
+          <w:rFonts w:ascii="Arial" w:hAnsi="Arial" w:cs="Arial"/>
+          <w:color w:val="7030A0"/>
+          <w:sz w:val="18"/>
+          <w:szCs w:val="18"/>
+          <w:lang w:val="en-US"/>
+        </w:rPr>
+        <w:t xml:space="preserve"> and </w:t>
+      </w:r>
+      <w:proofErr w:type="spellStart"/>
+      <w:r>
+        <w:rPr>
+          <w:rFonts w:ascii="Arial" w:hAnsi="Arial" w:cs="Arial"/>
+          <w:color w:val="7030A0"/>
+          <w:sz w:val="18"/>
+          <w:szCs w:val="18"/>
+          <w:lang w:val="en-US"/>
+        </w:rPr>
+        <w:t>cur</w:t>
+      </w:r>
+      <w:r>
+        <w:rPr>
+          <w:rFonts w:ascii="Arial" w:hAnsi="Arial" w:cs="Arial"/>
+          <w:color w:val="7030A0"/>
+          <w:sz w:val="18"/>
+          <w:szCs w:val="18"/>
+          <w:lang w:val="en-US"/>
+        </w:rPr>
+        <w:t>_</w:t>
+      </w:r>
+      <w:r>
+        <w:rPr>
+          <w:rFonts w:ascii="Arial" w:hAnsi="Arial" w:cs="Arial"/>
+          <w:color w:val="7030A0"/>
+          <w:sz w:val="18"/>
+          <w:szCs w:val="18"/>
+          <w:lang w:val="en-US"/>
+        </w:rPr>
+        <w:t>rank.max_place</w:t>
+      </w:r>
+      <w:proofErr w:type="spellEnd"/>
+      <w:r>
+        <w:rPr>
+          <w:rFonts w:ascii="Arial" w:hAnsi="Arial" w:cs="Arial"/>
+          <w:color w:val="7030A0"/>
+          <w:sz w:val="18"/>
+          <w:szCs w:val="18"/>
+          <w:lang w:val="en-US"/>
+        </w:rPr>
+        <w:t xml:space="preserve"> | int </w:t>
+      </w:r>
+      <w:r>
+        <w:rPr>
+          <w:rFonts w:ascii="Arial" w:hAnsi="Arial" w:cs="Arial"/>
+          <w:color w:val="7030A0"/>
+          <w:sz w:val="18"/>
+          <w:szCs w:val="18"/>
+          <w:lang w:val="en-US"/>
+        </w:rPr>
+        <w:t>&gt; 0</w:t>
+      </w:r>
+      <w:r>
+        <w:rPr>
+          <w:rFonts w:ascii="Arial" w:hAnsi="Arial" w:cs="Arial"/>
+          <w:color w:val="7030A0"/>
+          <w:sz w:val="18"/>
+          <w:szCs w:val="18"/>
+          <w:lang w:val="en-US"/>
+        </w:rPr>
+        <w:t xml:space="preserve"> </w:t>
+      </w:r>
       <w:r>
         <w:rPr>
           <w:rFonts w:ascii="Arial" w:hAnsi="Arial" w:cs="Arial"/>
@@ -6917,44 +7970,64 @@
           <w:szCs w:val="18"/>
           <w:lang w:val="en-US"/>
         </w:rPr>
-        <w:t>cur_rank.is_active</w:t>
-      </w:r>
-      <w:proofErr w:type="spellEnd"/>
-      <w:r>
-        <w:rPr>
-          <w:rFonts w:ascii="Arial" w:hAnsi="Arial" w:cs="Arial"/>
-          <w:color w:val="7030A0"/>
-          <w:sz w:val="18"/>
-          <w:szCs w:val="18"/>
-          <w:lang w:val="en-US"/>
-        </w:rPr>
-        <w:t xml:space="preserve"> %}{% if </w:t>
-      </w:r>
-      <w:proofErr w:type="spellStart"/>
-      <w:r>
-        <w:rPr>
-          <w:rFonts w:ascii="Arial" w:hAnsi="Arial" w:cs="Arial"/>
-          <w:color w:val="7030A0"/>
-          <w:sz w:val="18"/>
-          <w:szCs w:val="18"/>
-          <w:lang w:val="en-US"/>
-        </w:rPr>
-        <w:t>cur_rank.percent</w:t>
-      </w:r>
-      <w:proofErr w:type="spellEnd"/>
-      <w:r>
-        <w:rPr>
-          <w:rFonts w:ascii="Arial" w:hAnsi="Arial" w:cs="Arial"/>
-          <w:color w:val="7030A0"/>
-          <w:sz w:val="18"/>
-          <w:szCs w:val="18"/>
-          <w:lang w:val="en-US"/>
-        </w:rPr>
-        <w:t xml:space="preserve"> </w:t>
-      </w:r>
-      <w:r>
-        <w:rPr>
-          <w:rFonts w:ascii="Arial" w:eastAsia="Times New Roman" w:hAnsi="Arial" w:cs="Arial"/>
+        <w:t>cur_rank.max_place</w:t>
+      </w:r>
+      <w:proofErr w:type="spellEnd"/>
+      <w:r>
+        <w:rPr>
+          <w:rFonts w:ascii="Arial" w:hAnsi="Arial" w:cs="Arial"/>
+          <w:color w:val="7030A0"/>
+          <w:sz w:val="18"/>
+          <w:szCs w:val="18"/>
+          <w:lang w:val="en-US"/>
+        </w:rPr>
+        <w:t xml:space="preserve"> | int </w:t>
+      </w:r>
+      <w:r>
+        <w:rPr>
+          <w:rFonts w:ascii="Arial" w:hAnsi="Arial" w:cs="Arial"/>
+          <w:color w:val="7030A0"/>
+          <w:sz w:val="18"/>
+          <w:szCs w:val="18"/>
+          <w:lang w:val="en-US"/>
+        </w:rPr>
+        <w:t xml:space="preserve">- </w:t>
+      </w:r>
+      <w:proofErr w:type="spellStart"/>
+      <w:r>
+        <w:rPr>
+          <w:rFonts w:ascii="Arial" w:hAnsi="Arial" w:cs="Arial"/>
+          <w:color w:val="7030A0"/>
+          <w:sz w:val="18"/>
+          <w:szCs w:val="18"/>
+          <w:lang w:val="en-US"/>
+        </w:rPr>
+        <w:t>rnk.max_place</w:t>
+      </w:r>
+      <w:proofErr w:type="spellEnd"/>
+      <w:r>
+        <w:rPr>
+          <w:rFonts w:ascii="Arial" w:hAnsi="Arial" w:cs="Arial"/>
+          <w:color w:val="7030A0"/>
+          <w:sz w:val="18"/>
+          <w:szCs w:val="18"/>
+          <w:lang w:val="en-US"/>
+        </w:rPr>
+        <w:t xml:space="preserve"> &gt; 0</w:t>
+      </w:r>
+      <w:r>
+        <w:rPr>
+          <w:rFonts w:ascii="Arial" w:hAnsi="Arial" w:cs="Arial"/>
+          <w:color w:val="7030A0"/>
+          <w:sz w:val="18"/>
+          <w:szCs w:val="18"/>
+          <w:lang w:val="en-US"/>
+        </w:rPr>
+        <w:t xml:space="preserve"> </w:t>
+      </w:r>
+      <w:r>
+        <w:rPr>
+          <w:rFonts w:ascii="Arial" w:hAnsi="Arial" w:cs="Arial"/>
           <w:color w:val="7030A0"/>
           <w:sz w:val="18"/>
           <w:szCs w:val="18"/>
@@ -6969,7 +8042,7 @@
           <w:szCs w:val="18"/>
           <w:lang w:val="en-US" w:eastAsia="ru-RU"/>
         </w:rPr>
-        <w:t xml:space="preserve">;  </w:t>
+        <w:t xml:space="preserve">; </w:t>
       </w:r>
       <w:r>
         <w:rPr>
@@ -6980,7 +8053,6 @@
         </w:rPr>
         <w:t>{{</w:t>
       </w:r>
-      <w:proofErr w:type="spellStart"/>
       <w:r>
         <w:rPr>
           <w:rFonts w:ascii="Courier New" w:eastAsia="Times New Roman" w:hAnsi="Courier New" w:cs="Courier New"/>
@@ -6988,9 +8060,9 @@
           <w:szCs w:val="18"/>
           <w:lang w:val="en-US" w:eastAsia="ru-RU"/>
         </w:rPr>
-        <w:t>qual</w:t>
-      </w:r>
-      <w:proofErr w:type="spellEnd"/>
+        <w:t>(</w:t>
+      </w:r>
+      <w:proofErr w:type="spellStart"/>
       <w:r>
         <w:rPr>
           <w:rFonts w:ascii="Courier New" w:eastAsia="Times New Roman" w:hAnsi="Courier New" w:cs="Courier New"/>
@@ -6998,6 +8070,167 @@
           <w:szCs w:val="18"/>
           <w:lang w:val="en-US" w:eastAsia="ru-RU"/>
         </w:rPr>
+        <w:t>qual_dict</w:t>
+      </w:r>
+      <w:proofErr w:type="spellEnd"/>
+      <w:r>
+        <w:rPr>
+          <w:rFonts w:ascii="Courier New" w:eastAsia="Times New Roman" w:hAnsi="Courier New" w:cs="Courier New"/>
+          <w:sz w:val="18"/>
+          <w:szCs w:val="18"/>
+          <w:lang w:val="en-US" w:eastAsia="ru-RU"/>
+        </w:rPr>
+        <w:t>[</w:t>
+      </w:r>
+      <w:proofErr w:type="spellStart"/>
+      <w:r>
+        <w:rPr>
+          <w:rFonts w:ascii="Courier New" w:eastAsia="Times New Roman" w:hAnsi="Courier New" w:cs="Courier New"/>
+          <w:sz w:val="18"/>
+          <w:szCs w:val="18"/>
+          <w:lang w:val="en-US" w:eastAsia="ru-RU"/>
+        </w:rPr>
+        <w:t>cur_rank.qual</w:t>
+      </w:r>
+      <w:proofErr w:type="spellEnd"/>
+      <w:r>
+        <w:rPr>
+          <w:rFonts w:ascii="Courier New" w:eastAsia="Times New Roman" w:hAnsi="Courier New" w:cs="Courier New"/>
+          <w:sz w:val="18"/>
+          <w:szCs w:val="18"/>
+          <w:lang w:val="en-US" w:eastAsia="ru-RU"/>
+        </w:rPr>
+        <w:t>]|string)[:4]</w:t>
+      </w:r>
+      <w:r>
+        <w:rPr>
+          <w:rFonts w:ascii="Courier New" w:eastAsia="Times New Roman" w:hAnsi="Courier New" w:cs="Courier New"/>
+          <w:sz w:val="18"/>
+          <w:szCs w:val="18"/>
+          <w:lang w:val="en-US" w:eastAsia="ru-RU"/>
+        </w:rPr>
+        <w:t>}}</w:t>
+      </w:r>
+      <w:r>
+        <w:rPr>
+          <w:rFonts w:ascii="Courier New" w:eastAsia="Times New Roman" w:hAnsi="Courier New" w:cs="Courier New"/>
+          <w:sz w:val="18"/>
+          <w:szCs w:val="18"/>
+          <w:lang w:val="en-US" w:eastAsia="ru-RU"/>
+        </w:rPr>
+        <w:t xml:space="preserve"> – {{</w:t>
+      </w:r>
+      <w:proofErr w:type="spellStart"/>
+      <w:r>
+        <w:rPr>
+          <w:rFonts w:ascii="Courier New" w:eastAsia="Times New Roman" w:hAnsi="Courier New" w:cs="Courier New"/>
+          <w:sz w:val="18"/>
+          <w:szCs w:val="18"/>
+          <w:lang w:val="en-US" w:eastAsia="ru-RU"/>
+        </w:rPr>
+        <w:t>rnk.max_place</w:t>
+      </w:r>
+      <w:proofErr w:type="spellEnd"/>
+      <w:r>
+        <w:rPr>
+          <w:rFonts w:ascii="Courier New" w:eastAsia="Times New Roman" w:hAnsi="Courier New" w:cs="Courier New"/>
+          <w:sz w:val="18"/>
+          <w:szCs w:val="18"/>
+          <w:lang w:val="en-US" w:eastAsia="ru-RU"/>
+        </w:rPr>
+        <w:t>}}</w:t>
+      </w:r>
+      <w:r>
+        <w:rPr>
+          <w:rFonts w:ascii="Courier New" w:eastAsia="Times New Roman" w:hAnsi="Courier New" w:cs="Courier New"/>
+          <w:sz w:val="18"/>
+          <w:szCs w:val="18"/>
+          <w:lang w:val="en-US" w:eastAsia="ru-RU"/>
+        </w:rPr>
+        <w:t>-</w:t>
+      </w:r>
+      <w:r>
+        <w:rPr>
+          <w:rFonts w:ascii="Courier New" w:eastAsia="Times New Roman" w:hAnsi="Courier New" w:cs="Courier New"/>
+          <w:sz w:val="18"/>
+          <w:szCs w:val="18"/>
+          <w:lang w:val="en-US" w:eastAsia="ru-RU"/>
+        </w:rPr>
+        <w:t>{{</w:t>
+      </w:r>
+      <w:proofErr w:type="spellStart"/>
+      <w:r>
+        <w:rPr>
+          <w:rFonts w:ascii="Courier New" w:eastAsia="Times New Roman" w:hAnsi="Courier New" w:cs="Courier New"/>
+          <w:sz w:val="18"/>
+          <w:szCs w:val="18"/>
+          <w:lang w:val="en-US" w:eastAsia="ru-RU"/>
+        </w:rPr>
+        <w:t>cur_rank.max_place</w:t>
+      </w:r>
+      <w:proofErr w:type="spellEnd"/>
+      <w:r>
+        <w:rPr>
+          <w:rFonts w:ascii="Courier New" w:eastAsia="Times New Roman" w:hAnsi="Courier New" w:cs="Courier New"/>
+          <w:sz w:val="18"/>
+          <w:szCs w:val="18"/>
+          <w:lang w:val="en-US" w:eastAsia="ru-RU"/>
+        </w:rPr>
+        <w:t>}}</w:t>
+      </w:r>
+      <w:r>
+        <w:rPr>
+          <w:rFonts w:ascii="Courier New" w:eastAsia="Times New Roman" w:hAnsi="Courier New" w:cs="Courier New"/>
+          <w:sz w:val="18"/>
+          <w:szCs w:val="18"/>
+          <w:lang w:val="en-US" w:eastAsia="ru-RU"/>
+        </w:rPr>
+        <w:t xml:space="preserve"> </w:t>
+      </w:r>
+      <w:r>
+        <w:rPr>
+          <w:rFonts w:ascii="Courier New" w:eastAsia="Times New Roman" w:hAnsi="Courier New" w:cs="Courier New"/>
+          <w:sz w:val="18"/>
+          <w:szCs w:val="18"/>
+          <w:lang w:eastAsia="ru-RU"/>
+        </w:rPr>
+        <w:t>место</w:t>
+      </w:r>
+      <w:r>
+        <w:rPr>
+          <w:rFonts w:ascii="Arial" w:hAnsi="Arial" w:cs="Arial"/>
+          <w:color w:val="7030A0"/>
+          <w:sz w:val="18"/>
+          <w:szCs w:val="18"/>
+          <w:lang w:val="en-US"/>
+        </w:rPr>
+        <w:t>{% else %}</w:t>
+      </w:r>
+      <w:r>
+        <w:rPr>
+          <w:rFonts w:ascii="Courier New" w:eastAsia="Times New Roman" w:hAnsi="Courier New" w:cs="Courier New"/>
+          <w:sz w:val="18"/>
+          <w:szCs w:val="18"/>
+          <w:lang w:val="en-US" w:eastAsia="ru-RU"/>
+        </w:rPr>
+        <w:t xml:space="preserve">; </w:t>
+      </w:r>
+      <w:r>
+        <w:rPr>
+          <w:rFonts w:ascii="Courier New" w:eastAsia="Times New Roman" w:hAnsi="Courier New" w:cs="Courier New"/>
+          <w:sz w:val="18"/>
+          <w:szCs w:val="18"/>
+          <w:lang w:val="en-US" w:eastAsia="ru-RU"/>
+        </w:rPr>
+        <w:t>{{</w:t>
+      </w:r>
+      <w:r>
+        <w:rPr>
+          <w:rFonts w:ascii="Courier New" w:eastAsia="Times New Roman" w:hAnsi="Courier New" w:cs="Courier New"/>
+          <w:sz w:val="18"/>
+          <w:szCs w:val="18"/>
+          <w:lang w:val="en-US" w:eastAsia="ru-RU"/>
+        </w:rPr>
         <w:t>(</w:t>
       </w:r>
       <w:proofErr w:type="spellStart"/>
@@ -7008,6 +8241,26 @@
           <w:szCs w:val="18"/>
           <w:lang w:val="en-US" w:eastAsia="ru-RU"/>
         </w:rPr>
+        <w:t>qual_dict</w:t>
+      </w:r>
+      <w:proofErr w:type="spellEnd"/>
+      <w:r>
+        <w:rPr>
+          <w:rFonts w:ascii="Courier New" w:eastAsia="Times New Roman" w:hAnsi="Courier New" w:cs="Courier New"/>
+          <w:sz w:val="18"/>
+          <w:szCs w:val="18"/>
+          <w:lang w:val="en-US" w:eastAsia="ru-RU"/>
+        </w:rPr>
+        <w:t>[</w:t>
+      </w:r>
+      <w:proofErr w:type="spellStart"/>
+      <w:r>
+        <w:rPr>
+          <w:rFonts w:ascii="Courier New" w:eastAsia="Times New Roman" w:hAnsi="Courier New" w:cs="Courier New"/>
+          <w:sz w:val="18"/>
+          <w:szCs w:val="18"/>
+          <w:lang w:val="en-US" w:eastAsia="ru-RU"/>
+        </w:rPr>
         <w:t>cur_rank.qual</w:t>
       </w:r>
       <w:proofErr w:type="spellEnd"/>
@@ -7018,7 +8271,7 @@
           <w:szCs w:val="18"/>
           <w:lang w:val="en-US" w:eastAsia="ru-RU"/>
         </w:rPr>
-        <w:t xml:space="preserve">)}} </w:t>
+        <w:t>]|string)[:4]</w:t>
       </w:r>
       <w:r>
         <w:rPr>
@@ -7027,7 +8280,7 @@
           <w:szCs w:val="18"/>
           <w:lang w:val="en-US" w:eastAsia="ru-RU"/>
         </w:rPr>
-        <w:t>-</w:t>
+        <w:t>}}</w:t>
       </w:r>
       <w:r>
         <w:rPr>
@@ -7036,9 +8289,8 @@
           <w:szCs w:val="18"/>
           <w:lang w:val="en-US" w:eastAsia="ru-RU"/>
         </w:rPr>
-        <w:t xml:space="preserve"> {{</w:t>
-      </w:r>
-      <w:proofErr w:type="spellStart"/>
+        <w:t xml:space="preserve"> - </w:t>
+      </w:r>
       <w:r>
         <w:rPr>
           <w:rFonts w:ascii="Courier New" w:eastAsia="Times New Roman" w:hAnsi="Courier New" w:cs="Courier New"/>
@@ -7046,9 +8298,9 @@
           <w:szCs w:val="18"/>
           <w:lang w:val="en-US" w:eastAsia="ru-RU"/>
         </w:rPr>
-        <w:t>cur_rank.percent</w:t>
-      </w:r>
-      <w:proofErr w:type="spellEnd"/>
+        <w:t>{{</w:t>
+      </w:r>
+      <w:proofErr w:type="spellStart"/>
       <w:r>
         <w:rPr>
           <w:rFonts w:ascii="Courier New" w:eastAsia="Times New Roman" w:hAnsi="Courier New" w:cs="Courier New"/>
@@ -7056,16 +8308,17 @@
           <w:szCs w:val="18"/>
           <w:lang w:val="en-US" w:eastAsia="ru-RU"/>
         </w:rPr>
-        <w:t>}}%</w:t>
-      </w:r>
+        <w:t>cur_rank.max_place</w:t>
+      </w:r>
+      <w:proofErr w:type="spellEnd"/>
       <w:r>
         <w:rPr>
           <w:rFonts w:ascii="Courier New" w:eastAsia="Times New Roman" w:hAnsi="Courier New" w:cs="Courier New"/>
           <w:sz w:val="18"/>
           <w:szCs w:val="18"/>
-          <w:lang w:val="en-US"/>
-        </w:rPr>
-        <w:t xml:space="preserve"> </w:t>
+          <w:lang w:val="en-US" w:eastAsia="ru-RU"/>
+        </w:rPr>
+        <w:t>}}</w:t>
       </w:r>
       <w:r>
         <w:rPr>
@@ -7074,63 +8327,26 @@
           <w:szCs w:val="18"/>
           <w:lang w:val="en-US" w:eastAsia="ru-RU"/>
         </w:rPr>
-        <w:t>-</w:t>
+        <w:t xml:space="preserve"> </w:t>
       </w:r>
       <w:r>
         <w:rPr>
           <w:rFonts w:ascii="Courier New" w:eastAsia="Times New Roman" w:hAnsi="Courier New" w:cs="Courier New"/>
           <w:sz w:val="18"/>
           <w:szCs w:val="18"/>
-          <w:lang w:val="en-US"/>
-        </w:rPr>
-        <w:t xml:space="preserve"> </w:t>
-      </w:r>
-      <w:r>
-        <w:rPr>
-          <w:rFonts w:ascii="Courier New" w:eastAsia="Times New Roman" w:hAnsi="Courier New" w:cs="Courier New"/>
-          <w:sz w:val="18"/>
-          <w:szCs w:val="18"/>
-          <w:lang w:val="en-US" w:eastAsia="ru-RU"/>
-        </w:rPr>
-        <w:t>{{</w:t>
-      </w:r>
-      <w:r>
-        <w:rPr>
-          <w:rFonts w:ascii="Courier New" w:eastAsia="Times New Roman" w:hAnsi="Courier New" w:cs="Courier New"/>
-          <w:sz w:val="18"/>
-          <w:szCs w:val="18"/>
-          <w:lang w:val="en-US" w:eastAsia="ru-RU"/>
-        </w:rPr>
-        <w:t>time(</w:t>
-      </w:r>
-      <w:proofErr w:type="spellStart"/>
-      <w:r>
-        <w:rPr>
-          <w:rFonts w:ascii="Courier New" w:eastAsia="Times New Roman" w:hAnsi="Courier New" w:cs="Courier New"/>
-          <w:sz w:val="18"/>
-          <w:szCs w:val="18"/>
-          <w:lang w:val="en-US" w:eastAsia="ru-RU"/>
-        </w:rPr>
-        <w:t>cur_rank.max_time</w:t>
-      </w:r>
-      <w:proofErr w:type="spellEnd"/>
-      <w:r>
-        <w:rPr>
-          <w:rFonts w:ascii="Courier New" w:eastAsia="Times New Roman" w:hAnsi="Courier New" w:cs="Courier New"/>
-          <w:sz w:val="18"/>
-          <w:szCs w:val="18"/>
-          <w:lang w:val="en-US" w:eastAsia="ru-RU"/>
-        </w:rPr>
-        <w:t>)</w:t>
-      </w:r>
-      <w:r>
-        <w:rPr>
-          <w:rFonts w:ascii="Courier New" w:eastAsia="Times New Roman" w:hAnsi="Courier New" w:cs="Courier New"/>
-          <w:sz w:val="18"/>
-          <w:szCs w:val="18"/>
-          <w:lang w:val="en-US" w:eastAsia="ru-RU"/>
-        </w:rPr>
-        <w:t>}}</w:t>
+          <w:lang w:eastAsia="ru-RU"/>
+        </w:rPr>
+        <w:t>место</w:t>
+      </w:r>
+      <w:r>
+        <w:rPr>
+          <w:rFonts w:ascii="Arial" w:hAnsi="Arial" w:cs="Arial"/>
+          <w:color w:val="7030A0"/>
+          <w:sz w:val="18"/>
+          <w:szCs w:val="18"/>
+          <w:lang w:val="en-US"/>
+        </w:rPr>
+        <w:t>{% endif %}</w:t>
       </w:r>
       <w:r>
         <w:rPr>
@@ -7142,7 +8358,162 @@
         </w:rPr>
         <w:t xml:space="preserve">{% </w:t>
       </w:r>
-      <w:proofErr w:type="spellStart"/>
+      <w:r>
+        <w:rPr>
+          <w:rFonts w:ascii="Arial" w:hAnsi="Arial" w:cs="Arial"/>
+          <w:color w:val="7030A0"/>
+          <w:sz w:val="18"/>
+          <w:szCs w:val="18"/>
+          <w:lang w:val="en-US"/>
+        </w:rPr>
+        <w:t>if</w:t>
+      </w:r>
+      <w:r>
+        <w:rPr>
+          <w:rFonts w:ascii="Arial" w:hAnsi="Arial" w:cs="Arial"/>
+          <w:color w:val="7030A0"/>
+          <w:sz w:val="18"/>
+          <w:szCs w:val="18"/>
+          <w:lang w:val="en-US"/>
+        </w:rPr>
+        <w:t xml:space="preserve"> </w:t>
+      </w:r>
+      <w:proofErr w:type="spellStart"/>
+      <w:r>
+        <w:rPr>
+          <w:rFonts w:ascii="Arial" w:hAnsi="Arial" w:cs="Arial"/>
+          <w:color w:val="7030A0"/>
+          <w:sz w:val="18"/>
+          <w:szCs w:val="18"/>
+          <w:lang w:val="en-US"/>
+        </w:rPr>
+        <w:t>rnk</w:t>
+      </w:r>
+      <w:r>
+        <w:rPr>
+          <w:rFonts w:ascii="Arial" w:hAnsi="Arial" w:cs="Arial"/>
+          <w:color w:val="7030A0"/>
+          <w:sz w:val="18"/>
+          <w:szCs w:val="18"/>
+          <w:lang w:val="en-US"/>
+        </w:rPr>
+        <w:t>.</w:t>
+      </w:r>
+      <w:r>
+        <w:rPr>
+          <w:rFonts w:ascii="Arial" w:hAnsi="Arial" w:cs="Arial"/>
+          <w:color w:val="7030A0"/>
+          <w:sz w:val="18"/>
+          <w:szCs w:val="18"/>
+          <w:lang w:val="en-US"/>
+        </w:rPr>
+        <w:t>update</w:t>
+      </w:r>
+      <w:proofErr w:type="spellEnd"/>
+      <w:r>
+        <w:rPr>
+          <w:rFonts w:ascii="Arial" w:hAnsi="Arial" w:cs="Arial"/>
+          <w:color w:val="7030A0"/>
+          <w:sz w:val="18"/>
+          <w:szCs w:val="18"/>
+          <w:lang w:val="en-US"/>
+        </w:rPr>
+        <w:t>({'</w:t>
+      </w:r>
+      <w:proofErr w:type="spellStart"/>
+      <w:r>
+        <w:rPr>
+          <w:rFonts w:ascii="Arial" w:hAnsi="Arial" w:cs="Arial"/>
+          <w:color w:val="7030A0"/>
+          <w:sz w:val="18"/>
+          <w:szCs w:val="18"/>
+          <w:lang w:val="en-US"/>
+        </w:rPr>
+        <w:t>max</w:t>
+      </w:r>
+      <w:r>
+        <w:rPr>
+          <w:rFonts w:ascii="Arial" w:hAnsi="Arial" w:cs="Arial"/>
+          <w:color w:val="7030A0"/>
+          <w:sz w:val="18"/>
+          <w:szCs w:val="18"/>
+          <w:lang w:val="en-US"/>
+        </w:rPr>
+        <w:t>_</w:t>
+      </w:r>
+      <w:r>
+        <w:rPr>
+          <w:rFonts w:ascii="Arial" w:hAnsi="Arial" w:cs="Arial"/>
+          <w:color w:val="7030A0"/>
+          <w:sz w:val="18"/>
+          <w:szCs w:val="18"/>
+          <w:lang w:val="en-US"/>
+        </w:rPr>
+        <w:t>place</w:t>
+      </w:r>
+      <w:proofErr w:type="spellEnd"/>
+      <w:r>
+        <w:rPr>
+          <w:rFonts w:ascii="Arial" w:hAnsi="Arial" w:cs="Arial"/>
+          <w:color w:val="7030A0"/>
+          <w:sz w:val="18"/>
+          <w:szCs w:val="18"/>
+          <w:lang w:val="en-US"/>
+        </w:rPr>
+        <w:t xml:space="preserve">' : </w:t>
+      </w:r>
+      <w:proofErr w:type="spellStart"/>
+      <w:r>
+        <w:rPr>
+          <w:rFonts w:ascii="Arial" w:hAnsi="Arial" w:cs="Arial"/>
+          <w:color w:val="7030A0"/>
+          <w:sz w:val="18"/>
+          <w:szCs w:val="18"/>
+          <w:lang w:val="en-US"/>
+        </w:rPr>
+        <w:t>cur_rank.max_place</w:t>
+      </w:r>
+      <w:proofErr w:type="spellEnd"/>
+      <w:r>
+        <w:rPr>
+          <w:rFonts w:ascii="Arial" w:hAnsi="Arial" w:cs="Arial"/>
+          <w:color w:val="7030A0"/>
+          <w:sz w:val="18"/>
+          <w:szCs w:val="18"/>
+          <w:lang w:val="en-US"/>
+        </w:rPr>
+        <w:t xml:space="preserve"> | int</w:t>
+      </w:r>
+      <w:r>
+        <w:rPr>
+          <w:rFonts w:ascii="Arial" w:hAnsi="Arial" w:cs="Arial"/>
+          <w:color w:val="7030A0"/>
+          <w:sz w:val="18"/>
+          <w:szCs w:val="18"/>
+          <w:lang w:val="en-US"/>
+        </w:rPr>
+        <w:t xml:space="preserve"> </w:t>
+      </w:r>
+      <w:r>
+        <w:rPr>
+          <w:rFonts w:ascii="Arial" w:hAnsi="Arial" w:cs="Arial"/>
+          <w:color w:val="7030A0"/>
+          <w:sz w:val="18"/>
+          <w:szCs w:val="18"/>
+          <w:lang w:val="en-US"/>
+        </w:rPr>
+        <w:t>+ 1</w:t>
+      </w:r>
+      <w:r>
+        <w:rPr>
+          <w:rFonts w:ascii="Arial" w:hAnsi="Arial" w:cs="Arial"/>
+          <w:color w:val="7030A0"/>
+          <w:sz w:val="18"/>
+          <w:szCs w:val="18"/>
+          <w:lang w:val="en-US"/>
+        </w:rPr>
+        <w:t xml:space="preserve">}) %}{% </w:t>
+      </w:r>
       <w:r>
         <w:rPr>
           <w:rFonts w:ascii="Arial" w:hAnsi="Arial" w:cs="Arial"/>
@@ -7153,7 +8524,6 @@
         </w:rPr>
         <w:t>endif</w:t>
       </w:r>
-      <w:proofErr w:type="spellEnd"/>
       <w:r>
         <w:rPr>
           <w:rFonts w:ascii="Arial" w:hAnsi="Arial" w:cs="Arial"/>
@@ -7172,208 +8542,30 @@
           <w:szCs w:val="18"/>
           <w:lang w:val="en-US"/>
         </w:rPr>
-        <w:t xml:space="preserve">{% if </w:t>
-      </w:r>
-      <w:r>
-        <w:rPr>
-          <w:rFonts w:ascii="Arial" w:hAnsi="Arial" w:cs="Arial"/>
-          <w:color w:val="7030A0"/>
-          <w:sz w:val="18"/>
-          <w:szCs w:val="18"/>
-          <w:lang w:val="en-US"/>
-        </w:rPr>
-        <w:t xml:space="preserve"> </w:t>
-      </w:r>
-      <w:proofErr w:type="spellStart"/>
-      <w:r>
-        <w:rPr>
-          <w:rFonts w:ascii="Arial" w:hAnsi="Arial" w:cs="Arial"/>
-          <w:color w:val="7030A0"/>
-          <w:sz w:val="18"/>
-          <w:szCs w:val="18"/>
-          <w:lang w:val="en-US"/>
-        </w:rPr>
-        <w:t>cur_rank.max_place</w:t>
-      </w:r>
-      <w:proofErr w:type="spellEnd"/>
-      <w:r>
-        <w:rPr>
-          <w:rFonts w:ascii="Arial" w:hAnsi="Arial" w:cs="Arial"/>
-          <w:color w:val="7030A0"/>
-          <w:sz w:val="18"/>
-          <w:szCs w:val="18"/>
-          <w:lang w:val="en-US"/>
-        </w:rPr>
-        <w:t xml:space="preserve"> | </w:t>
-      </w:r>
-      <w:proofErr w:type="spellStart"/>
-      <w:r>
-        <w:rPr>
-          <w:rFonts w:ascii="Arial" w:hAnsi="Arial" w:cs="Arial"/>
-          <w:color w:val="7030A0"/>
-          <w:sz w:val="18"/>
-          <w:szCs w:val="18"/>
-          <w:lang w:val="en-US"/>
-        </w:rPr>
-        <w:t>int</w:t>
-      </w:r>
-      <w:proofErr w:type="spellEnd"/>
-      <w:r>
-        <w:rPr>
-          <w:rFonts w:ascii="Arial" w:hAnsi="Arial" w:cs="Arial"/>
-          <w:color w:val="7030A0"/>
-          <w:sz w:val="18"/>
-          <w:szCs w:val="18"/>
-          <w:lang w:val="en-US"/>
-        </w:rPr>
-        <w:t xml:space="preserve"> &gt; 0</w:t>
-      </w:r>
-      <w:r>
-        <w:rPr>
-          <w:rFonts w:ascii="Arial" w:hAnsi="Arial" w:cs="Arial"/>
-          <w:color w:val="7030A0"/>
-          <w:sz w:val="18"/>
-          <w:szCs w:val="18"/>
-          <w:lang w:val="en-US"/>
-        </w:rPr>
-        <w:t xml:space="preserve"> %}</w:t>
-      </w:r>
-      <w:r>
-        <w:rPr>
-          <w:rFonts w:ascii="Courier New" w:eastAsia="Times New Roman" w:hAnsi="Courier New" w:cs="Courier New"/>
-          <w:sz w:val="18"/>
-          <w:szCs w:val="18"/>
-          <w:lang w:val="en-US" w:eastAsia="ru-RU"/>
-        </w:rPr>
-        <w:t>;</w:t>
-      </w:r>
-      <w:r>
-        <w:rPr>
-          <w:rFonts w:ascii="Courier New" w:eastAsia="Times New Roman" w:hAnsi="Courier New" w:cs="Courier New"/>
-          <w:sz w:val="18"/>
-          <w:szCs w:val="18"/>
-          <w:lang w:val="en-US" w:eastAsia="ru-RU"/>
-        </w:rPr>
-        <w:t xml:space="preserve"> </w:t>
-      </w:r>
-      <w:r>
-        <w:rPr>
-          <w:rFonts w:ascii="Courier New" w:eastAsia="Times New Roman" w:hAnsi="Courier New" w:cs="Courier New"/>
-          <w:sz w:val="18"/>
-          <w:szCs w:val="18"/>
-          <w:lang w:val="en-US" w:eastAsia="ru-RU"/>
-        </w:rPr>
-        <w:t xml:space="preserve"> {{</w:t>
-      </w:r>
-      <w:proofErr w:type="spellStart"/>
-      <w:r>
-        <w:rPr>
-          <w:rFonts w:ascii="Courier New" w:eastAsia="Times New Roman" w:hAnsi="Courier New" w:cs="Courier New"/>
-          <w:sz w:val="18"/>
-          <w:szCs w:val="18"/>
-          <w:lang w:val="en-US" w:eastAsia="ru-RU"/>
-        </w:rPr>
-        <w:t>qual</w:t>
-      </w:r>
-      <w:proofErr w:type="spellEnd"/>
-      <w:r>
-        <w:rPr>
-          <w:rFonts w:ascii="Courier New" w:eastAsia="Times New Roman" w:hAnsi="Courier New" w:cs="Courier New"/>
-          <w:sz w:val="18"/>
-          <w:szCs w:val="18"/>
-          <w:lang w:val="en-US" w:eastAsia="ru-RU"/>
-        </w:rPr>
-        <w:t>(</w:t>
-      </w:r>
-      <w:proofErr w:type="spellStart"/>
-      <w:r>
-        <w:rPr>
-          <w:rFonts w:ascii="Courier New" w:eastAsia="Times New Roman" w:hAnsi="Courier New" w:cs="Courier New"/>
-          <w:sz w:val="18"/>
-          <w:szCs w:val="18"/>
-          <w:lang w:val="en-US" w:eastAsia="ru-RU"/>
-        </w:rPr>
-        <w:t>cur_rank.qual</w:t>
-      </w:r>
-      <w:proofErr w:type="spellEnd"/>
-      <w:r>
-        <w:rPr>
-          <w:rFonts w:ascii="Courier New" w:eastAsia="Times New Roman" w:hAnsi="Courier New" w:cs="Courier New"/>
-          <w:sz w:val="18"/>
-          <w:szCs w:val="18"/>
-          <w:lang w:val="en-US" w:eastAsia="ru-RU"/>
-        </w:rPr>
-        <w:t xml:space="preserve">)}} </w:t>
-      </w:r>
-      <w:r>
-        <w:rPr>
-          <w:rFonts w:ascii="Courier New" w:eastAsia="Times New Roman" w:hAnsi="Courier New" w:cs="Courier New"/>
-          <w:sz w:val="18"/>
-          <w:szCs w:val="18"/>
-          <w:lang w:val="en-US" w:eastAsia="ru-RU"/>
-        </w:rPr>
-        <w:t xml:space="preserve">- </w:t>
-      </w:r>
-      <w:proofErr w:type="spellStart"/>
-      <w:r>
-        <w:rPr>
-          <w:rFonts w:ascii="Courier New" w:eastAsia="Times New Roman" w:hAnsi="Courier New" w:cs="Courier New"/>
-          <w:sz w:val="18"/>
-          <w:szCs w:val="18"/>
-          <w:lang w:val="en-US" w:eastAsia="ru-RU"/>
-        </w:rPr>
-        <w:t>до</w:t>
-      </w:r>
-      <w:proofErr w:type="spellEnd"/>
-      <w:r>
-        <w:rPr>
-          <w:rFonts w:ascii="Courier New" w:eastAsia="Times New Roman" w:hAnsi="Courier New" w:cs="Courier New"/>
-          <w:sz w:val="18"/>
-          <w:szCs w:val="18"/>
-          <w:lang w:val="en-US" w:eastAsia="ru-RU"/>
-        </w:rPr>
-        <w:t xml:space="preserve"> {{</w:t>
-      </w:r>
-      <w:proofErr w:type="spellStart"/>
-      <w:r>
-        <w:rPr>
-          <w:rFonts w:ascii="Courier New" w:eastAsia="Times New Roman" w:hAnsi="Courier New" w:cs="Courier New"/>
-          <w:sz w:val="18"/>
-          <w:szCs w:val="18"/>
-          <w:lang w:val="en-US" w:eastAsia="ru-RU"/>
-        </w:rPr>
-        <w:t>cur_rank.max_place</w:t>
-      </w:r>
-      <w:proofErr w:type="spellEnd"/>
-      <w:r>
-        <w:rPr>
-          <w:rFonts w:ascii="Courier New" w:eastAsia="Times New Roman" w:hAnsi="Courier New" w:cs="Courier New"/>
-          <w:sz w:val="18"/>
-          <w:szCs w:val="18"/>
-          <w:lang w:val="en-US" w:eastAsia="ru-RU"/>
-        </w:rPr>
-        <w:t>}}</w:t>
-      </w:r>
-      <w:r>
-        <w:rPr>
-          <w:rFonts w:ascii="Courier New" w:eastAsia="Times New Roman" w:hAnsi="Courier New" w:cs="Courier New"/>
-          <w:sz w:val="18"/>
-          <w:szCs w:val="18"/>
-          <w:lang w:val="en-US" w:eastAsia="ru-RU"/>
-        </w:rPr>
-        <w:t xml:space="preserve"> </w:t>
-      </w:r>
-      <w:proofErr w:type="spellStart"/>
-      <w:r>
-        <w:rPr>
-          <w:rFonts w:ascii="Courier New" w:eastAsia="Times New Roman" w:hAnsi="Courier New" w:cs="Courier New"/>
-          <w:sz w:val="18"/>
-          <w:szCs w:val="18"/>
-          <w:lang w:val="en-US" w:eastAsia="ru-RU"/>
-        </w:rPr>
-        <w:t>места</w:t>
-      </w:r>
-      <w:proofErr w:type="spellEnd"/>
+        <w:t xml:space="preserve">{% endif %}{% endif %}{% </w:t>
+      </w:r>
+      <w:proofErr w:type="spellStart"/>
+      <w:r>
+        <w:rPr>
+          <w:rFonts w:ascii="Arial" w:hAnsi="Arial" w:cs="Arial"/>
+          <w:color w:val="7030A0"/>
+          <w:sz w:val="18"/>
+          <w:szCs w:val="18"/>
+          <w:lang w:val="en-US"/>
+        </w:rPr>
+        <w:t>endfor</w:t>
+      </w:r>
+      <w:proofErr w:type="spellEnd"/>
+      <w:r>
+        <w:rPr>
+          <w:rFonts w:ascii="Arial" w:hAnsi="Arial" w:cs="Arial"/>
+          <w:color w:val="7030A0"/>
+          <w:sz w:val="18"/>
+          <w:szCs w:val="18"/>
+          <w:lang w:val="en-US"/>
+        </w:rPr>
+        <w:t xml:space="preserve"> %}{% endif %}</w:t>
+      </w:r>
       <w:r>
         <w:rPr>
           <w:rFonts w:ascii="Arial" w:hAnsi="Arial" w:cs="Arial"/>
@@ -7384,7 +8576,6 @@
         </w:rPr>
         <w:t xml:space="preserve">{% </w:t>
       </w:r>
-      <w:proofErr w:type="spellStart"/>
       <w:r>
         <w:rPr>
           <w:rFonts w:ascii="Arial" w:hAnsi="Arial" w:cs="Arial"/>
@@ -7395,103 +8586,6 @@
         </w:rPr>
         <w:t>endif</w:t>
       </w:r>
-      <w:proofErr w:type="spellEnd"/>
-      <w:r>
-        <w:rPr>
-          <w:rFonts w:ascii="Arial" w:hAnsi="Arial" w:cs="Arial"/>
-          <w:color w:val="7030A0"/>
-          <w:sz w:val="18"/>
-          <w:szCs w:val="18"/>
-          <w:lang w:val="en-US"/>
-        </w:rPr>
-        <w:t xml:space="preserve"> %}</w:t>
-      </w:r>
-      <w:r>
-        <w:rPr>
-          <w:rFonts w:ascii="Arial" w:hAnsi="Arial" w:cs="Arial"/>
-          <w:color w:val="7030A0"/>
-          <w:sz w:val="18"/>
-          <w:szCs w:val="18"/>
-          <w:lang w:val="en-US"/>
-        </w:rPr>
-        <w:t xml:space="preserve">{% </w:t>
-      </w:r>
-      <w:proofErr w:type="spellStart"/>
-      <w:r>
-        <w:rPr>
-          <w:rFonts w:ascii="Arial" w:hAnsi="Arial" w:cs="Arial"/>
-          <w:color w:val="7030A0"/>
-          <w:sz w:val="18"/>
-          <w:szCs w:val="18"/>
-          <w:lang w:val="en-US"/>
-        </w:rPr>
-        <w:t>endif</w:t>
-      </w:r>
-      <w:proofErr w:type="spellEnd"/>
-      <w:r>
-        <w:rPr>
-          <w:rFonts w:ascii="Arial" w:hAnsi="Arial" w:cs="Arial"/>
-          <w:color w:val="7030A0"/>
-          <w:sz w:val="18"/>
-          <w:szCs w:val="18"/>
-          <w:lang w:val="en-US"/>
-        </w:rPr>
-        <w:t xml:space="preserve"> %}</w:t>
-      </w:r>
-      <w:r>
-        <w:rPr>
-          <w:rFonts w:ascii="Arial" w:hAnsi="Arial" w:cs="Arial"/>
-          <w:color w:val="7030A0"/>
-          <w:sz w:val="18"/>
-          <w:szCs w:val="18"/>
-          <w:lang w:val="en-US"/>
-        </w:rPr>
-        <w:t xml:space="preserve">{% </w:t>
-      </w:r>
-      <w:proofErr w:type="spellStart"/>
-      <w:r>
-        <w:rPr>
-          <w:rFonts w:ascii="Arial" w:hAnsi="Arial" w:cs="Arial"/>
-          <w:color w:val="7030A0"/>
-          <w:sz w:val="18"/>
-          <w:szCs w:val="18"/>
-          <w:lang w:val="en-US"/>
-        </w:rPr>
-        <w:t>endfor</w:t>
-      </w:r>
-      <w:proofErr w:type="spellEnd"/>
-      <w:r>
-        <w:rPr>
-          <w:rFonts w:ascii="Arial" w:hAnsi="Arial" w:cs="Arial"/>
-          <w:color w:val="7030A0"/>
-          <w:sz w:val="18"/>
-          <w:szCs w:val="18"/>
-          <w:lang w:val="en-US"/>
-        </w:rPr>
-        <w:t xml:space="preserve"> %}</w:t>
-      </w:r>
-      <w:r>
-        <w:rPr>
-          <w:rFonts w:ascii="Arial" w:hAnsi="Arial" w:cs="Arial"/>
-          <w:color w:val="7030A0"/>
-          <w:sz w:val="18"/>
-          <w:szCs w:val="18"/>
-          <w:lang w:val="en-US"/>
-        </w:rPr>
-        <w:t xml:space="preserve">{% </w:t>
-      </w:r>
-      <w:proofErr w:type="spellStart"/>
-      <w:r>
-        <w:rPr>
-          <w:rFonts w:ascii="Arial" w:hAnsi="Arial" w:cs="Arial"/>
-          <w:color w:val="7030A0"/>
-          <w:sz w:val="18"/>
-          <w:szCs w:val="18"/>
-          <w:lang w:val="en-US"/>
-        </w:rPr>
-        <w:t>endif</w:t>
-      </w:r>
-      <w:proofErr w:type="spellEnd"/>
       <w:r>
         <w:rPr>
           <w:rFonts w:ascii="Arial" w:hAnsi="Arial" w:cs="Arial"/>
@@ -8031,6 +9125,7 @@
         <w:rPr>
           <w:sz w:val="18"/>
           <w:szCs w:val="18"/>
+          <w:lang w:val="en-US"/>
         </w:rPr>
       </w:pPr>
     </w:p>
@@ -8069,7 +9164,6 @@
         <w:lastRenderedPageBreak/>
         <w:t xml:space="preserve">{% </w:t>
       </w:r>
-      <w:proofErr w:type="spellStart"/>
       <w:r>
         <w:rPr>
           <w:rFonts w:ascii="Arial" w:hAnsi="Arial" w:cs="Arial"/>
@@ -8080,7 +9174,6 @@
         </w:rPr>
         <w:t>endif</w:t>
       </w:r>
-      <w:proofErr w:type="spellEnd"/>
       <w:r>
         <w:rPr>
           <w:rFonts w:ascii="Arial" w:hAnsi="Arial" w:cs="Arial"/>
@@ -8198,7 +9291,7 @@
 </file>
 
 <file path=word/endnotes.xml><?xml version="1.0" encoding="utf-8"?>
-<w:endnotes xmlns:wpc="http://schemas.microsoft.com/office/word/2010/wordprocessingCanvas" xmlns:cx="http://schemas.microsoft.com/office/drawing/2014/chartex" xmlns:mc="http://schemas.openxmlformats.org/markup-compatibility/2006" xmlns:o="urn:schemas-microsoft-com:office:office" xmlns:r="http://schemas.openxmlformats.org/officeDocument/2006/relationships" xmlns:m="http://schemas.openxmlformats.org/officeDocument/2006/math" xmlns:v="urn:schemas-microsoft-com:vml" xmlns:wp14="http://schemas.microsoft.com/office/word/2010/wordprocessingDrawing" xmlns:wp="http://schemas.openxmlformats.org/drawingml/2006/wordprocessingDrawing" xmlns:w10="urn:schemas-microsoft-com:office:word" xmlns:w="http://schemas.openxmlformats.org/wordprocessingml/2006/main" xmlns:w14="http://schemas.microsoft.com/office/word/2010/wordml" xmlns:w15="http://schemas.microsoft.com/office/word/2012/wordml" xmlns:w16se="http://schemas.microsoft.com/office/word/2015/wordml/symex" xmlns:wpg="http://schemas.microsoft.com/office/word/2010/wordprocessingGroup" xmlns:wpi="http://schemas.microsoft.com/office/word/2010/wordprocessingInk" xmlns:wne="http://schemas.microsoft.com/office/word/2006/wordml" xmlns:wps="http://schemas.microsoft.com/office/word/2010/wordprocessingShape" mc:Ignorable="w14 w15 w16se wp14">
+<w:endnotes xmlns:wpc="http://schemas.microsoft.com/office/word/2010/wordprocessingCanvas" xmlns:cx="http://schemas.microsoft.com/office/drawing/2014/chartex" xmlns:cx1="http://schemas.microsoft.com/office/drawing/2015/9/8/chartex" xmlns:cx2="http://schemas.microsoft.com/office/drawing/2015/10/21/chartex" xmlns:cx3="http://schemas.microsoft.com/office/drawing/2016/5/9/chartex" xmlns:cx4="http://schemas.microsoft.com/office/drawing/2016/5/10/chartex" xmlns:cx5="http://schemas.microsoft.com/office/drawing/2016/5/11/chartex" xmlns:cx6="http://schemas.microsoft.com/office/drawing/2016/5/12/chartex" xmlns:cx7="http://schemas.microsoft.com/office/drawing/2016/5/13/chartex" xmlns:cx8="http://schemas.microsoft.com/office/drawing/2016/5/14/chartex" xmlns:mc="http://schemas.openxmlformats.org/markup-compatibility/2006" xmlns:aink="http://schemas.microsoft.com/office/drawing/2016/ink" xmlns:am3d="http://schemas.microsoft.com/office/drawing/2017/model3d" xmlns:o="urn:schemas-microsoft-com:office:office" xmlns:r="http://schemas.openxmlformats.org/officeDocument/2006/relationships" xmlns:m="http://schemas.openxmlformats.org/officeDocument/2006/math" xmlns:v="urn:schemas-microsoft-com:vml" xmlns:wp14="http://schemas.microsoft.com/office/word/2010/wordprocessingDrawing" xmlns:wp="http://schemas.openxmlformats.org/drawingml/2006/wordprocessingDrawing" xmlns:w10="urn:schemas-microsoft-com:office:word" xmlns:w="http://schemas.openxmlformats.org/wordprocessingml/2006/main" xmlns:w14="http://schemas.microsoft.com/office/word/2010/wordml" xmlns:w15="http://schemas.microsoft.com/office/word/2012/wordml" xmlns:w16cid="http://schemas.microsoft.com/office/word/2016/wordml/cid" xmlns:w16se="http://schemas.microsoft.com/office/word/2015/wordml/symex" xmlns:wpg="http://schemas.microsoft.com/office/word/2010/wordprocessingGroup" xmlns:wpi="http://schemas.microsoft.com/office/word/2010/wordprocessingInk" xmlns:wne="http://schemas.microsoft.com/office/word/2006/wordml" xmlns:wps="http://schemas.microsoft.com/office/word/2010/wordprocessingShape" mc:Ignorable="w14 w15 w16se w16cid wp14">
   <w:endnote w:type="separator" w:id="-1">
     <w:p>
       <w:pPr>
@@ -8223,7 +9316,7 @@
 </file>
 
 <file path=word/footer1.xml><?xml version="1.0" encoding="utf-8"?>
-<w:ftr xmlns:wpc="http://schemas.microsoft.com/office/word/2010/wordprocessingCanvas" xmlns:cx="http://schemas.microsoft.com/office/drawing/2014/chartex" xmlns:mc="http://schemas.openxmlformats.org/markup-compatibility/2006" xmlns:o="urn:schemas-microsoft-com:office:office" xmlns:r="http://schemas.openxmlformats.org/officeDocument/2006/relationships" xmlns:m="http://schemas.openxmlformats.org/officeDocument/2006/math" xmlns:v="urn:schemas-microsoft-com:vml" xmlns:wp14="http://schemas.microsoft.com/office/word/2010/wordprocessingDrawing" xmlns:wp="http://schemas.openxmlformats.org/drawingml/2006/wordprocessingDrawing" xmlns:w10="urn:schemas-microsoft-com:office:word" xmlns:w="http://schemas.openxmlformats.org/wordprocessingml/2006/main" xmlns:w14="http://schemas.microsoft.com/office/word/2010/wordml" xmlns:w15="http://schemas.microsoft.com/office/word/2012/wordml" xmlns:w16se="http://schemas.microsoft.com/office/word/2015/wordml/symex" xmlns:wpg="http://schemas.microsoft.com/office/word/2010/wordprocessingGroup" xmlns:wpi="http://schemas.microsoft.com/office/word/2010/wordprocessingInk" xmlns:wne="http://schemas.microsoft.com/office/word/2006/wordml" xmlns:wps="http://schemas.microsoft.com/office/word/2010/wordprocessingShape" mc:Ignorable="w14 w15 w16se wp14">
+<w:ftr xmlns:wpc="http://schemas.microsoft.com/office/word/2010/wordprocessingCanvas" xmlns:cx="http://schemas.microsoft.com/office/drawing/2014/chartex" xmlns:cx1="http://schemas.microsoft.com/office/drawing/2015/9/8/chartex" xmlns:cx2="http://schemas.microsoft.com/office/drawing/2015/10/21/chartex" xmlns:cx3="http://schemas.microsoft.com/office/drawing/2016/5/9/chartex" xmlns:cx4="http://schemas.microsoft.com/office/drawing/2016/5/10/chartex" xmlns:cx5="http://schemas.microsoft.com/office/drawing/2016/5/11/chartex" xmlns:cx6="http://schemas.microsoft.com/office/drawing/2016/5/12/chartex" xmlns:cx7="http://schemas.microsoft.com/office/drawing/2016/5/13/chartex" xmlns:cx8="http://schemas.microsoft.com/office/drawing/2016/5/14/chartex" xmlns:mc="http://schemas.openxmlformats.org/markup-compatibility/2006" xmlns:aink="http://schemas.microsoft.com/office/drawing/2016/ink" xmlns:am3d="http://schemas.microsoft.com/office/drawing/2017/model3d" xmlns:o="urn:schemas-microsoft-com:office:office" xmlns:r="http://schemas.openxmlformats.org/officeDocument/2006/relationships" xmlns:m="http://schemas.openxmlformats.org/officeDocument/2006/math" xmlns:v="urn:schemas-microsoft-com:vml" xmlns:wp14="http://schemas.microsoft.com/office/word/2010/wordprocessingDrawing" xmlns:wp="http://schemas.openxmlformats.org/drawingml/2006/wordprocessingDrawing" xmlns:w10="urn:schemas-microsoft-com:office:word" xmlns:w="http://schemas.openxmlformats.org/wordprocessingml/2006/main" xmlns:w14="http://schemas.microsoft.com/office/word/2010/wordml" xmlns:w15="http://schemas.microsoft.com/office/word/2012/wordml" xmlns:w16cid="http://schemas.microsoft.com/office/word/2016/wordml/cid" xmlns:w16se="http://schemas.microsoft.com/office/word/2015/wordml/symex" xmlns:wpg="http://schemas.microsoft.com/office/word/2010/wordprocessingGroup" xmlns:wpi="http://schemas.microsoft.com/office/word/2010/wordprocessingInk" xmlns:wne="http://schemas.microsoft.com/office/word/2006/wordml" xmlns:wps="http://schemas.microsoft.com/office/word/2010/wordprocessingShape" mc:Ignorable="w14 w15 w16se w16cid wp14">
   <w:p>
     <w:pPr>
       <w:pStyle w:val="a9"/>
@@ -8234,18 +9327,18 @@
         <w:lang w:eastAsia="ru-RU"/>
       </w:rPr>
       <w:drawing>
-        <wp:anchor distT="0" distB="0" distL="114300" distR="114300" simplePos="0" relativeHeight="251659264" behindDoc="0" locked="0" layoutInCell="1" allowOverlap="1" wp14:anchorId="34DF83E6" wp14:editId="7DD3D12A">
+        <wp:anchor distT="0" distB="0" distL="114300" distR="114300" simplePos="0" relativeHeight="251661312" behindDoc="0" locked="0" layoutInCell="1" allowOverlap="1" wp14:anchorId="5094BE31" wp14:editId="7551383C">
           <wp:simplePos x="0" y="0"/>
           <wp:positionH relativeFrom="column">
-            <wp:posOffset>-55245</wp:posOffset>
+            <wp:posOffset>-20002</wp:posOffset>
           </wp:positionH>
           <wp:positionV relativeFrom="paragraph">
-            <wp:posOffset>72819</wp:posOffset>
+            <wp:posOffset>131445</wp:posOffset>
           </wp:positionV>
-          <wp:extent cx="279335" cy="279335"/>
-          <wp:effectExtent l="0" t="0" r="6985" b="6985"/>
+          <wp:extent cx="199390" cy="241300"/>
+          <wp:effectExtent l="0" t="0" r="0" b="6350"/>
           <wp:wrapNone/>
-          <wp:docPr id="1" name="Рисунок 1"/>
+          <wp:docPr id="2" name="Рисунок 2"/>
           <wp:cNvGraphicFramePr>
             <a:graphicFrameLocks xmlns:a="http://schemas.openxmlformats.org/drawingml/2006/main" noChangeAspect="1"/>
           </wp:cNvGraphicFramePr>
@@ -8259,7 +9352,7 @@
                   </pic:cNvPicPr>
                 </pic:nvPicPr>
                 <pic:blipFill>
-                  <a:blip r:embed="rId1">
+                  <a:blip r:embed="rId1" cstate="print">
                     <a:extLst>
                       <a:ext uri="{28A0092B-C50C-407E-A947-70E740481C1C}">
                         <a14:useLocalDpi xmlns:a14="http://schemas.microsoft.com/office/drawing/2010/main" val="0"/>
@@ -8274,7 +9367,7 @@
                 <pic:spPr bwMode="auto">
                   <a:xfrm>
                     <a:off x="0" y="0"/>
-                    <a:ext cx="279335" cy="279335"/>
+                    <a:ext cx="199390" cy="241300"/>
                   </a:xfrm>
                   <a:prstGeom prst="rect">
                     <a:avLst/>
@@ -8307,6 +9400,8 @@
     </w:pPr>
     <w:r>
       <w:tab/>
+    </w:r>
+    <w:r>
       <w:t>ПО</w:t>
     </w:r>
     <w:r>
@@ -8341,14 +9436,21 @@
           <w:rStyle w:val="ab"/>
           <w:lang w:val="en-US"/>
         </w:rPr>
-        <w:t>http://sportorg.o-ural.ru/</w:t>
+        <w:t>https://sportorg.readthedocs.io</w:t>
       </w:r>
     </w:hyperlink>
+    <w:r>
+      <w:rPr>
+        <w:rStyle w:val="ab"/>
+        <w:lang w:val="en-US"/>
+      </w:rPr>
+      <w:t>/latest</w:t>
+    </w:r>
     <w:r>
       <w:rPr>
         <w:lang w:val="en-US"/>
       </w:rPr>
-      <w:t xml:space="preserve">                                                              </w:t>
+      <w:t xml:space="preserve">                                            </w:t>
     </w:r>
     <w:r>
       <w:rPr>
@@ -8373,7 +9475,7 @@
         <w:noProof/>
         <w:lang w:val="en-US"/>
       </w:rPr>
-      <w:t>25.01.2020 00:28:49</w:t>
+      <w:t>16.09.2022 12:22:49</w:t>
     </w:r>
     <w:r>
       <w:rPr>
@@ -8392,7 +9494,7 @@
 </file>
 
 <file path=word/footnotes.xml><?xml version="1.0" encoding="utf-8"?>
-<w:footnotes xmlns:wpc="http://schemas.microsoft.com/office/word/2010/wordprocessingCanvas" xmlns:cx="http://schemas.microsoft.com/office/drawing/2014/chartex" xmlns:mc="http://schemas.openxmlformats.org/markup-compatibility/2006" xmlns:o="urn:schemas-microsoft-com:office:office" xmlns:r="http://schemas.openxmlformats.org/officeDocument/2006/relationships" xmlns:m="http://schemas.openxmlformats.org/officeDocument/2006/math" xmlns:v="urn:schemas-microsoft-com:vml" xmlns:wp14="http://schemas.microsoft.com/office/word/2010/wordprocessingDrawing" xmlns:wp="http://schemas.openxmlformats.org/drawingml/2006/wordprocessingDrawing" xmlns:w10="urn:schemas-microsoft-com:office:word" xmlns:w="http://schemas.openxmlformats.org/wordprocessingml/2006/main" xmlns:w14="http://schemas.microsoft.com/office/word/2010/wordml" xmlns:w15="http://schemas.microsoft.com/office/word/2012/wordml" xmlns:w16se="http://schemas.microsoft.com/office/word/2015/wordml/symex" xmlns:wpg="http://schemas.microsoft.com/office/word/2010/wordprocessingGroup" xmlns:wpi="http://schemas.microsoft.com/office/word/2010/wordprocessingInk" xmlns:wne="http://schemas.microsoft.com/office/word/2006/wordml" xmlns:wps="http://schemas.microsoft.com/office/word/2010/wordprocessingShape" mc:Ignorable="w14 w15 w16se wp14">
+<w:footnotes xmlns:wpc="http://schemas.microsoft.com/office/word/2010/wordprocessingCanvas" xmlns:cx="http://schemas.microsoft.com/office/drawing/2014/chartex" xmlns:cx1="http://schemas.microsoft.com/office/drawing/2015/9/8/chartex" xmlns:cx2="http://schemas.microsoft.com/office/drawing/2015/10/21/chartex" xmlns:cx3="http://schemas.microsoft.com/office/drawing/2016/5/9/chartex" xmlns:cx4="http://schemas.microsoft.com/office/drawing/2016/5/10/chartex" xmlns:cx5="http://schemas.microsoft.com/office/drawing/2016/5/11/chartex" xmlns:cx6="http://schemas.microsoft.com/office/drawing/2016/5/12/chartex" xmlns:cx7="http://schemas.microsoft.com/office/drawing/2016/5/13/chartex" xmlns:cx8="http://schemas.microsoft.com/office/drawing/2016/5/14/chartex" xmlns:mc="http://schemas.openxmlformats.org/markup-compatibility/2006" xmlns:aink="http://schemas.microsoft.com/office/drawing/2016/ink" xmlns:am3d="http://schemas.microsoft.com/office/drawing/2017/model3d" xmlns:o="urn:schemas-microsoft-com:office:office" xmlns:r="http://schemas.openxmlformats.org/officeDocument/2006/relationships" xmlns:m="http://schemas.openxmlformats.org/officeDocument/2006/math" xmlns:v="urn:schemas-microsoft-com:vml" xmlns:wp14="http://schemas.microsoft.com/office/word/2010/wordprocessingDrawing" xmlns:wp="http://schemas.openxmlformats.org/drawingml/2006/wordprocessingDrawing" xmlns:w10="urn:schemas-microsoft-com:office:word" xmlns:w="http://schemas.openxmlformats.org/wordprocessingml/2006/main" xmlns:w14="http://schemas.microsoft.com/office/word/2010/wordml" xmlns:w15="http://schemas.microsoft.com/office/word/2012/wordml" xmlns:w16cid="http://schemas.microsoft.com/office/word/2016/wordml/cid" xmlns:w16se="http://schemas.microsoft.com/office/word/2015/wordml/symex" xmlns:wpg="http://schemas.microsoft.com/office/word/2010/wordprocessingGroup" xmlns:wpi="http://schemas.microsoft.com/office/word/2010/wordprocessingInk" xmlns:wne="http://schemas.microsoft.com/office/word/2006/wordml" xmlns:wps="http://schemas.microsoft.com/office/word/2010/wordprocessingShape" mc:Ignorable="w14 w15 w16se w16cid wp14">
   <w:footnote w:type="separator" w:id="-1">
     <w:p>
       <w:pPr>
@@ -8417,7 +9519,7 @@
 </file>
 
 <file path=word/styles.xml><?xml version="1.0" encoding="utf-8"?>
-<w:styles xmlns:mc="http://schemas.openxmlformats.org/markup-compatibility/2006" xmlns:r="http://schemas.openxmlformats.org/officeDocument/2006/relationships" xmlns:w="http://schemas.openxmlformats.org/wordprocessingml/2006/main" xmlns:w14="http://schemas.microsoft.com/office/word/2010/wordml" xmlns:w15="http://schemas.microsoft.com/office/word/2012/wordml" xmlns:w16se="http://schemas.microsoft.com/office/word/2015/wordml/symex" mc:Ignorable="w14 w15 w16se">
+<w:styles xmlns:mc="http://schemas.openxmlformats.org/markup-compatibility/2006" xmlns:r="http://schemas.openxmlformats.org/officeDocument/2006/relationships" xmlns:w="http://schemas.openxmlformats.org/wordprocessingml/2006/main" xmlns:w14="http://schemas.microsoft.com/office/word/2010/wordml" xmlns:w15="http://schemas.microsoft.com/office/word/2012/wordml" xmlns:w16cid="http://schemas.microsoft.com/office/word/2016/wordml/cid" xmlns:w16se="http://schemas.microsoft.com/office/word/2015/wordml/symex" mc:Ignorable="w14 w15 w16se w16cid">
   <w:docDefaults>
     <w:rPrDefault>
       <w:rPr>
@@ -8433,7 +9535,7 @@
       </w:pPr>
     </w:pPrDefault>
   </w:docDefaults>
-  <w:latentStyles w:defLockedState="0" w:defUIPriority="99" w:defSemiHidden="0" w:defUnhideWhenUsed="0" w:defQFormat="0" w:count="371">
+  <w:latentStyles w:defLockedState="0" w:defUIPriority="99" w:defSemiHidden="0" w:defUnhideWhenUsed="0" w:defQFormat="0" w:count="375">
     <w:lsdException w:name="Normal" w:uiPriority="0" w:qFormat="1"/>
     <w:lsdException w:name="heading 1" w:uiPriority="9" w:qFormat="1"/>
     <w:lsdException w:name="heading 2" w:semiHidden="1" w:uiPriority="9" w:unhideWhenUsed="1" w:qFormat="1"/>
@@ -8805,6 +9907,10 @@
     <w:lsdException w:name="List Table 5 Dark Accent 6" w:uiPriority="50"/>
     <w:lsdException w:name="List Table 6 Colorful Accent 6" w:uiPriority="51"/>
     <w:lsdException w:name="List Table 7 Colorful Accent 6" w:uiPriority="52"/>
+    <w:lsdException w:name="Mention" w:semiHidden="1" w:unhideWhenUsed="1"/>
+    <w:lsdException w:name="Smart Hyperlink" w:semiHidden="1" w:unhideWhenUsed="1"/>
+    <w:lsdException w:name="Hashtag" w:semiHidden="1" w:unhideWhenUsed="1"/>
+    <w:lsdException w:name="Unresolved Mention" w:semiHidden="1" w:unhideWhenUsed="1"/>
   </w:latentStyles>
   <w:style w:type="paragraph" w:default="1" w:styleId="a">
     <w:name w:val="Normal"/>
@@ -9471,7 +10577,7 @@
 </file>
 
 <file path=customXml/itemProps1.xml><?xml version="1.0" encoding="utf-8"?>
-<ds:datastoreItem xmlns:ds="http://schemas.openxmlformats.org/officeDocument/2006/customXml" ds:itemID="{0B5ED84C-C48D-413A-8CAA-CB50DC770C30}">
+<ds:datastoreItem xmlns:ds="http://schemas.openxmlformats.org/officeDocument/2006/customXml" ds:itemID="{348E5829-0B93-4EA1-9797-3BE38F2BFC37}">
   <ds:schemaRefs>
     <ds:schemaRef ds:uri="http://schemas.openxmlformats.org/officeDocument/2006/bibliography"/>
   </ds:schemaRefs>

</xml_diff>